<commit_message>
Document updated, new picture added
</commit_message>
<xml_diff>
--- a/Jovanovic, Korda, Vidanovic-P1-2016-05-08.docx
+++ b/Jovanovic, Korda, Vidanovic-P1-2016-05-08.docx
@@ -1,6 +1,6 @@
 
 <file path=word/document.xml><?xml version="1.0" encoding="utf-8"?>
-<w:document xmlns:ve="http://schemas.openxmlformats.org/markup-compatibility/2006" xmlns:o="urn:schemas-microsoft-com:office:office" xmlns:r="http://schemas.openxmlformats.org/officeDocument/2006/relationships" xmlns:m="http://schemas.openxmlformats.org/officeDocument/2006/math" xmlns:v="urn:schemas-microsoft-com:vml" xmlns:wp="http://schemas.openxmlformats.org/drawingml/2006/wordprocessingDrawing" xmlns:w10="urn:schemas-microsoft-com:office:word" xmlns:w="http://schemas.openxmlformats.org/wordprocessingml/2006/main" xmlns:wne="http://schemas.microsoft.com/office/word/2006/wordml">
+<w:document xmlns:wpc="http://schemas.microsoft.com/office/word/2010/wordprocessingCanvas" xmlns:mc="http://schemas.openxmlformats.org/markup-compatibility/2006" xmlns:o="urn:schemas-microsoft-com:office:office" xmlns:r="http://schemas.openxmlformats.org/officeDocument/2006/relationships" xmlns:m="http://schemas.openxmlformats.org/officeDocument/2006/math" xmlns:v="urn:schemas-microsoft-com:vml" xmlns:wp14="http://schemas.microsoft.com/office/word/2010/wordprocessingDrawing" xmlns:wp="http://schemas.openxmlformats.org/drawingml/2006/wordprocessingDrawing" xmlns:w10="urn:schemas-microsoft-com:office:word" xmlns:w="http://schemas.openxmlformats.org/wordprocessingml/2006/main" xmlns:w14="http://schemas.microsoft.com/office/word/2010/wordml" xmlns:w15="http://schemas.microsoft.com/office/word/2012/wordml" xmlns:wpg="http://schemas.microsoft.com/office/word/2010/wordprocessingGroup" xmlns:wpi="http://schemas.microsoft.com/office/word/2010/wordprocessingInk" xmlns:wne="http://schemas.microsoft.com/office/word/2006/wordml" xmlns:wps="http://schemas.microsoft.com/office/word/2010/wordprocessingShape" mc:Ignorable="w14 w15 wp14">
   <w:body>
     <w:sdt>
       <w:sdtPr>
@@ -74,7 +74,7 @@
                         <a:blip r:embed="rId9" cstate="print">
                           <a:extLst>
                             <a:ext uri="{28A0092B-C50C-407E-A947-70E740481C1C}">
-                              <a14:useLocalDpi xmlns:a14="http://schemas.microsoft.com/office/drawing/2010/main" xmlns:wps="http://schemas.microsoft.com/office/word/2010/wordprocessingShape" xmlns:wpi="http://schemas.microsoft.com/office/word/2010/wordprocessingInk" xmlns:wpg="http://schemas.microsoft.com/office/word/2010/wordprocessingGroup" xmlns:w14="http://schemas.microsoft.com/office/word/2010/wordml" xmlns:w="http://schemas.openxmlformats.org/wordprocessingml/2006/main" xmlns:w10="urn:schemas-microsoft-com:office:word" xmlns:wp14="http://schemas.microsoft.com/office/word/2010/wordprocessingDrawing" xmlns:v="urn:schemas-microsoft-com:vml" xmlns:o="urn:schemas-microsoft-com:office:office" xmlns:mc="http://schemas.openxmlformats.org/markup-compatibility/2006" xmlns:wpc="http://schemas.microsoft.com/office/word/2010/wordprocessingCanvas" xmlns="" val="0"/>
+                              <a14:useLocalDpi xmlns:a14="http://schemas.microsoft.com/office/drawing/2010/main" val="0"/>
                             </a:ext>
                           </a:extLst>
                         </a:blip>
@@ -102,8 +102,6 @@
               </wp:inline>
             </w:drawing>
           </w:r>
-          <w:bookmarkStart w:id="0" w:name="_GoBack"/>
-          <w:bookmarkEnd w:id="0"/>
         </w:p>
         <w:p>
           <w:pPr>
@@ -152,6 +150,7 @@
               <w:dataBinding w:prefixMappings="xmlns:ns0='http://schemas.openxmlformats.org/package/2006/metadata/core-properties' xmlns:ns1='http://purl.org/dc/elements/1.1/'" w:xpath="/ns0:coreProperties[1]/ns1:title[1]" w:storeItemID="{6C3C8BC8-F283-45AE-878A-BAB7291924A1}"/>
               <w:text/>
             </w:sdtPr>
+            <w:sdtEndPr/>
             <w:sdtContent>
               <w:r>
                 <w:rPr>
@@ -179,6 +178,7 @@
             <w:dataBinding w:prefixMappings="xmlns:ns0='http://schemas.openxmlformats.org/package/2006/metadata/core-properties' xmlns:ns1='http://purl.org/dc/elements/1.1/'" w:xpath="/ns0:coreProperties[1]/ns1:subject[1]" w:storeItemID="{6C3C8BC8-F283-45AE-878A-BAB7291924A1}"/>
             <w:text/>
           </w:sdtPr>
+          <w:sdtEndPr/>
           <w:sdtContent>
             <w:p>
               <w:pPr>
@@ -226,9 +226,6 @@
           <w:sdtPr>
             <w:alias w:val="Date"/>
             <w:id w:val="14700083"/>
-            <w:placeholder>
-              <w:docPart w:val="E0000983424B4E41A1D71D38E5DF51E0"/>
-            </w:placeholder>
             <w:dataBinding w:prefixMappings="xmlns:ns0='http://schemas.microsoft.com/office/2006/coverPageProps'" w:xpath="/ns0:CoverPageProperties[1]/ns0:PublishDate[1]" w:storeItemID="{55AF091B-3C7A-41E3-B477-F2FDAA23CFDA}"/>
             <w:date w:fullDate="2016-05-08T00:00:00Z">
               <w:dateFormat w:val="M/d/yyyy"/>
@@ -237,6 +234,7 @@
               <w:calendar w:val="gregorian"/>
             </w:date>
           </w:sdtPr>
+          <w:sdtEndPr/>
           <w:sdtContent>
             <w:p>
               <w:pPr>
@@ -1367,16 +1365,16 @@
           <w:numId w:val="47"/>
         </w:numPr>
       </w:pPr>
-      <w:bookmarkStart w:id="1" w:name="_Toc385886074"/>
-      <w:bookmarkStart w:id="2" w:name="_Toc386338112"/>
-      <w:bookmarkStart w:id="3" w:name="_Toc418843622"/>
+      <w:bookmarkStart w:id="0" w:name="_Toc385886074"/>
+      <w:bookmarkStart w:id="1" w:name="_Toc386338112"/>
+      <w:bookmarkStart w:id="2" w:name="_Toc418843622"/>
       <w:r>
         <w:lastRenderedPageBreak/>
         <w:t>Purpose</w:t>
       </w:r>
+      <w:bookmarkEnd w:id="0"/>
       <w:bookmarkEnd w:id="1"/>
       <w:bookmarkEnd w:id="2"/>
-      <w:bookmarkEnd w:id="3"/>
     </w:p>
     <w:p>
       <w:pPr>
@@ -1435,11 +1433,11 @@
           <w:numId w:val="47"/>
         </w:numPr>
       </w:pPr>
-      <w:bookmarkStart w:id="4" w:name="_Toc418843623"/>
+      <w:bookmarkStart w:id="3" w:name="_Toc418843623"/>
       <w:r>
         <w:t>Brief introduction</w:t>
       </w:r>
-      <w:bookmarkEnd w:id="4"/>
+      <w:bookmarkEnd w:id="3"/>
     </w:p>
     <w:p>
       <w:pPr>
@@ -1559,14 +1557,14 @@
           <w:numId w:val="47"/>
         </w:numPr>
       </w:pPr>
-      <w:bookmarkStart w:id="5" w:name="_Toc418843624"/>
+      <w:bookmarkStart w:id="4" w:name="_Toc418843624"/>
       <w:r>
         <w:t>Conceptual design</w:t>
       </w:r>
       <w:r>
         <w:t xml:space="preserve"> (C-IDM)</w:t>
       </w:r>
-      <w:bookmarkEnd w:id="5"/>
+      <w:bookmarkEnd w:id="4"/>
     </w:p>
     <w:p>
       <w:pPr>
@@ -1686,7 +1684,6 @@
           <w:sz w:val="22"/>
           <w:szCs w:val="22"/>
         </w:rPr>
-        <w:lastRenderedPageBreak/>
         <w:t xml:space="preserve">SINGLE TOPICS </w:t>
       </w:r>
     </w:p>
@@ -2026,7 +2023,6 @@
           <w:sz w:val="22"/>
           <w:szCs w:val="22"/>
         </w:rPr>
-        <w:lastRenderedPageBreak/>
         <w:t xml:space="preserve">4. For device(s)_2: Assistance Service </w:t>
       </w:r>
       <w:r>
@@ -2478,11 +2474,11 @@
           <w:numId w:val="47"/>
         </w:numPr>
       </w:pPr>
-      <w:bookmarkStart w:id="6" w:name="_Toc418843625"/>
+      <w:bookmarkStart w:id="5" w:name="_Toc418843625"/>
       <w:r>
         <w:t>Logical Design (L-IDM)</w:t>
       </w:r>
-      <w:bookmarkEnd w:id="6"/>
+      <w:bookmarkEnd w:id="5"/>
     </w:p>
     <w:p>
       <w:pPr>
@@ -2548,7 +2544,6 @@
           <w:sz w:val="28"/>
           <w:szCs w:val="28"/>
         </w:rPr>
-        <w:lastRenderedPageBreak/>
         <w:t xml:space="preserve">SINGLE TOPICS </w:t>
       </w:r>
     </w:p>
@@ -3344,12 +3339,48 @@
           <w:numId w:val="47"/>
         </w:numPr>
       </w:pPr>
-      <w:bookmarkStart w:id="7" w:name="_Toc418843626"/>
+      <w:bookmarkStart w:id="6" w:name="_Toc418843626"/>
       <w:r>
         <w:lastRenderedPageBreak/>
         <w:t>Page design (P-IDM)</w:t>
       </w:r>
-      <w:bookmarkEnd w:id="7"/>
+      <w:bookmarkEnd w:id="6"/>
+    </w:p>
+    <w:p>
+      <w:pPr>
+        <w:pStyle w:val="Caption"/>
+        <w:jc w:val="center"/>
+      </w:pPr>
+      <w:r>
+        <w:rPr>
+          <w:noProof/>
+          <w:lang w:val="en-US"/>
+        </w:rPr>
+        <w:pict>
+          <v:shapetype id="_x0000_t75" coordsize="21600,21600" o:spt="75" o:preferrelative="t" path="m@4@5l@4@11@9@11@9@5xe" filled="f" stroked="f">
+            <v:stroke joinstyle="miter"/>
+            <v:formulas>
+              <v:f eqn="if lineDrawn pixelLineWidth 0"/>
+              <v:f eqn="sum @0 1 0"/>
+              <v:f eqn="sum 0 0 @1"/>
+              <v:f eqn="prod @2 1 2"/>
+              <v:f eqn="prod @3 21600 pixelWidth"/>
+              <v:f eqn="prod @3 21600 pixelHeight"/>
+              <v:f eqn="sum @0 0 1"/>
+              <v:f eqn="prod @6 1 2"/>
+              <v:f eqn="prod @7 21600 pixelWidth"/>
+              <v:f eqn="sum @8 21600 0"/>
+              <v:f eqn="prod @7 21600 pixelHeight"/>
+              <v:f eqn="sum @10 21600 0"/>
+            </v:formulas>
+            <v:path o:extrusionok="f" gradientshapeok="t" o:connecttype="rect"/>
+            <o:lock v:ext="edit" aspectratio="t"/>
+          </v:shapetype>
+          <v:shape id="_x0000_i1025" type="#_x0000_t75" style="width:499.5pt;height:417.75pt">
+            <v:imagedata r:id="rId22" o:title="P-IDM1"/>
+          </v:shape>
+        </w:pict>
+      </w:r>
     </w:p>
     <w:p>
       <w:pPr>
@@ -3358,54 +3389,6 @@
         <w:jc w:val="center"/>
       </w:pPr>
       <w:r>
-        <w:rPr>
-          <w:noProof/>
-          <w:lang w:val="en-US"/>
-        </w:rPr>
-        <w:drawing>
-          <wp:inline distT="0" distB="0" distL="0" distR="0">
-            <wp:extent cx="6997976" cy="5446644"/>
-            <wp:effectExtent l="19050" t="0" r="0" b="0"/>
-            <wp:docPr id="5" name="Picture 4" descr="P-IDM-final.png"/>
-            <wp:cNvGraphicFramePr>
-              <a:graphicFrameLocks xmlns:a="http://schemas.openxmlformats.org/drawingml/2006/main" noChangeAspect="1"/>
-            </wp:cNvGraphicFramePr>
-            <a:graphic xmlns:a="http://schemas.openxmlformats.org/drawingml/2006/main">
-              <a:graphicData uri="http://schemas.openxmlformats.org/drawingml/2006/picture">
-                <pic:pic xmlns:pic="http://schemas.openxmlformats.org/drawingml/2006/picture">
-                  <pic:nvPicPr>
-                    <pic:cNvPr id="0" name="P-IDM-final.png"/>
-                    <pic:cNvPicPr/>
-                  </pic:nvPicPr>
-                  <pic:blipFill>
-                    <a:blip r:embed="rId22"/>
-                    <a:stretch>
-                      <a:fillRect/>
-                    </a:stretch>
-                  </pic:blipFill>
-                  <pic:spPr>
-                    <a:xfrm>
-                      <a:off x="0" y="0"/>
-                      <a:ext cx="7000920" cy="5448935"/>
-                    </a:xfrm>
-                    <a:prstGeom prst="rect">
-                      <a:avLst/>
-                    </a:prstGeom>
-                  </pic:spPr>
-                </pic:pic>
-              </a:graphicData>
-            </a:graphic>
-          </wp:inline>
-        </w:drawing>
-      </w:r>
-    </w:p>
-    <w:p>
-      <w:pPr>
-        <w:pStyle w:val="Caption"/>
-        <w:ind w:left="-567"/>
-        <w:jc w:val="center"/>
-      </w:pPr>
-      <w:r>
         <w:t>Figure 5.1 - Page IDM schema</w:t>
       </w:r>
     </w:p>
@@ -3500,7 +3483,15 @@
         <w:rPr>
           <w:highlight w:val="yellow"/>
         </w:rPr>
-        <w:t xml:space="preserve">”. This dashed group has the A2A pattern, which means that all pages in a group are connected by navigational links among each other. </w:t>
+        <w:t xml:space="preserve">”. This dashed group has the A2A </w:t>
+      </w:r>
+      <w:bookmarkStart w:id="7" w:name="_GoBack"/>
+      <w:bookmarkEnd w:id="7"/>
+      <w:r>
+        <w:rPr>
+          <w:highlight w:val="yellow"/>
+        </w:rPr>
+        <w:t xml:space="preserve">pattern, which means that all pages in a group are connected by navigational links among each other. </w:t>
       </w:r>
     </w:p>
     <w:p>
@@ -3789,7 +3780,7 @@
                     <a:blip r:embed="rId23">
                       <a:extLst>
                         <a:ext uri="{28A0092B-C50C-407E-A947-70E740481C1C}">
-                          <a14:useLocalDpi xmlns:a14="http://schemas.microsoft.com/office/drawing/2010/main" xmlns:wps="http://schemas.microsoft.com/office/word/2010/wordprocessingShape" xmlns:wpi="http://schemas.microsoft.com/office/word/2010/wordprocessingInk" xmlns:wpg="http://schemas.microsoft.com/office/word/2010/wordprocessingGroup" xmlns:w14="http://schemas.microsoft.com/office/word/2010/wordml" xmlns:w="http://schemas.openxmlformats.org/wordprocessingml/2006/main" xmlns:w10="urn:schemas-microsoft-com:office:word" xmlns:wp14="http://schemas.microsoft.com/office/word/2010/wordprocessingDrawing" xmlns:v="urn:schemas-microsoft-com:vml" xmlns:o="urn:schemas-microsoft-com:office:office" xmlns:mc="http://schemas.openxmlformats.org/markup-compatibility/2006" xmlns:wpc="http://schemas.microsoft.com/office/word/2010/wordprocessingCanvas" xmlns="" val="0"/>
+                          <a14:useLocalDpi xmlns:a14="http://schemas.microsoft.com/office/drawing/2010/main" val="0"/>
                         </a:ext>
                       </a:extLst>
                     </a:blip>
@@ -3853,7 +3844,7 @@
                     <a:blip r:embed="rId24">
                       <a:extLst>
                         <a:ext uri="{28A0092B-C50C-407E-A947-70E740481C1C}">
-                          <a14:useLocalDpi xmlns:a14="http://schemas.microsoft.com/office/drawing/2010/main" xmlns:wps="http://schemas.microsoft.com/office/word/2010/wordprocessingShape" xmlns:wpi="http://schemas.microsoft.com/office/word/2010/wordprocessingInk" xmlns:wpg="http://schemas.microsoft.com/office/word/2010/wordprocessingGroup" xmlns:w14="http://schemas.microsoft.com/office/word/2010/wordml" xmlns:w="http://schemas.openxmlformats.org/wordprocessingml/2006/main" xmlns:w10="urn:schemas-microsoft-com:office:word" xmlns:wp14="http://schemas.microsoft.com/office/word/2010/wordprocessingDrawing" xmlns:v="urn:schemas-microsoft-com:vml" xmlns:o="urn:schemas-microsoft-com:office:office" xmlns:mc="http://schemas.openxmlformats.org/markup-compatibility/2006" xmlns:wpc="http://schemas.microsoft.com/office/word/2010/wordprocessingCanvas" xmlns="" val="0"/>
+                          <a14:useLocalDpi xmlns:a14="http://schemas.microsoft.com/office/drawing/2010/main" val="0"/>
                         </a:ext>
                       </a:extLst>
                     </a:blip>
@@ -4112,7 +4103,7 @@
                     <a:blip r:embed="rId25">
                       <a:extLst>
                         <a:ext uri="{28A0092B-C50C-407E-A947-70E740481C1C}">
-                          <a14:useLocalDpi xmlns:a14="http://schemas.microsoft.com/office/drawing/2010/main" xmlns:wps="http://schemas.microsoft.com/office/word/2010/wordprocessingShape" xmlns:wpi="http://schemas.microsoft.com/office/word/2010/wordprocessingInk" xmlns:wpg="http://schemas.microsoft.com/office/word/2010/wordprocessingGroup" xmlns:w14="http://schemas.microsoft.com/office/word/2010/wordml" xmlns:w="http://schemas.openxmlformats.org/wordprocessingml/2006/main" xmlns:w10="urn:schemas-microsoft-com:office:word" xmlns:wp14="http://schemas.microsoft.com/office/word/2010/wordprocessingDrawing" xmlns:v="urn:schemas-microsoft-com:vml" xmlns:o="urn:schemas-microsoft-com:office:office" xmlns:mc="http://schemas.openxmlformats.org/markup-compatibility/2006" xmlns:wpc="http://schemas.microsoft.com/office/word/2010/wordprocessingCanvas" xmlns="" val="0"/>
+                          <a14:useLocalDpi xmlns:a14="http://schemas.microsoft.com/office/drawing/2010/main" val="0"/>
                         </a:ext>
                       </a:extLst>
                     </a:blip>
@@ -4220,7 +4211,7 @@
                     <a:blip r:embed="rId26">
                       <a:extLst>
                         <a:ext uri="{28A0092B-C50C-407E-A947-70E740481C1C}">
-                          <a14:useLocalDpi xmlns:a14="http://schemas.microsoft.com/office/drawing/2010/main" xmlns:wps="http://schemas.microsoft.com/office/word/2010/wordprocessingShape" xmlns:wpi="http://schemas.microsoft.com/office/word/2010/wordprocessingInk" xmlns:wpg="http://schemas.microsoft.com/office/word/2010/wordprocessingGroup" xmlns:w14="http://schemas.microsoft.com/office/word/2010/wordml" xmlns:w="http://schemas.openxmlformats.org/wordprocessingml/2006/main" xmlns:w10="urn:schemas-microsoft-com:office:word" xmlns:wp14="http://schemas.microsoft.com/office/word/2010/wordprocessingDrawing" xmlns:v="urn:schemas-microsoft-com:vml" xmlns:o="urn:schemas-microsoft-com:office:office" xmlns:mc="http://schemas.openxmlformats.org/markup-compatibility/2006" xmlns:wpc="http://schemas.microsoft.com/office/word/2010/wordprocessingCanvas" xmlns="" val="0"/>
+                          <a14:useLocalDpi xmlns:a14="http://schemas.microsoft.com/office/drawing/2010/main" val="0"/>
                         </a:ext>
                       </a:extLst>
                     </a:blip>
@@ -4399,7 +4390,7 @@
                     <a:blip r:embed="rId27">
                       <a:extLst>
                         <a:ext uri="{28A0092B-C50C-407E-A947-70E740481C1C}">
-                          <a14:useLocalDpi xmlns:a14="http://schemas.microsoft.com/office/drawing/2010/main" xmlns:wps="http://schemas.microsoft.com/office/word/2010/wordprocessingShape" xmlns:wpi="http://schemas.microsoft.com/office/word/2010/wordprocessingInk" xmlns:wpg="http://schemas.microsoft.com/office/word/2010/wordprocessingGroup" xmlns:w14="http://schemas.microsoft.com/office/word/2010/wordml" xmlns:w="http://schemas.openxmlformats.org/wordprocessingml/2006/main" xmlns:w10="urn:schemas-microsoft-com:office:word" xmlns:wp14="http://schemas.microsoft.com/office/word/2010/wordprocessingDrawing" xmlns:v="urn:schemas-microsoft-com:vml" xmlns:o="urn:schemas-microsoft-com:office:office" xmlns:mc="http://schemas.openxmlformats.org/markup-compatibility/2006" xmlns:wpc="http://schemas.microsoft.com/office/word/2010/wordprocessingCanvas" xmlns="" val="0"/>
+                          <a14:useLocalDpi xmlns:a14="http://schemas.microsoft.com/office/drawing/2010/main" val="0"/>
                         </a:ext>
                       </a:extLst>
                     </a:blip>
@@ -4660,7 +4651,7 @@
                     <a:blip r:embed="rId28">
                       <a:extLst>
                         <a:ext uri="{28A0092B-C50C-407E-A947-70E740481C1C}">
-                          <a14:useLocalDpi xmlns:a14="http://schemas.microsoft.com/office/drawing/2010/main" xmlns:wps="http://schemas.microsoft.com/office/word/2010/wordprocessingShape" xmlns:wpi="http://schemas.microsoft.com/office/word/2010/wordprocessingInk" xmlns:wpg="http://schemas.microsoft.com/office/word/2010/wordprocessingGroup" xmlns:w14="http://schemas.microsoft.com/office/word/2010/wordml" xmlns:w="http://schemas.openxmlformats.org/wordprocessingml/2006/main" xmlns:w10="urn:schemas-microsoft-com:office:word" xmlns:wp14="http://schemas.microsoft.com/office/word/2010/wordprocessingDrawing" xmlns:v="urn:schemas-microsoft-com:vml" xmlns:o="urn:schemas-microsoft-com:office:office" xmlns:mc="http://schemas.openxmlformats.org/markup-compatibility/2006" xmlns:wpc="http://schemas.microsoft.com/office/word/2010/wordprocessingCanvas" xmlns="" val="0"/>
+                          <a14:useLocalDpi xmlns:a14="http://schemas.microsoft.com/office/drawing/2010/main" val="0"/>
                         </a:ext>
                       </a:extLst>
                     </a:blip>
@@ -4818,7 +4809,7 @@
                     <a:blip r:embed="rId29">
                       <a:extLst>
                         <a:ext uri="{28A0092B-C50C-407E-A947-70E740481C1C}">
-                          <a14:useLocalDpi xmlns:a14="http://schemas.microsoft.com/office/drawing/2010/main" xmlns:wps="http://schemas.microsoft.com/office/word/2010/wordprocessingShape" xmlns:wpi="http://schemas.microsoft.com/office/word/2010/wordprocessingInk" xmlns:wpg="http://schemas.microsoft.com/office/word/2010/wordprocessingGroup" xmlns:w14="http://schemas.microsoft.com/office/word/2010/wordml" xmlns:w="http://schemas.openxmlformats.org/wordprocessingml/2006/main" xmlns:w10="urn:schemas-microsoft-com:office:word" xmlns:wp14="http://schemas.microsoft.com/office/word/2010/wordprocessingDrawing" xmlns:v="urn:schemas-microsoft-com:vml" xmlns:o="urn:schemas-microsoft-com:office:office" xmlns:mc="http://schemas.openxmlformats.org/markup-compatibility/2006" xmlns:wpc="http://schemas.microsoft.com/office/word/2010/wordprocessingCanvas" xmlns="" val="0"/>
+                          <a14:useLocalDpi xmlns:a14="http://schemas.microsoft.com/office/drawing/2010/main" val="0"/>
                         </a:ext>
                       </a:extLst>
                     </a:blip>
@@ -4968,7 +4959,7 @@
                     <a:blip r:embed="rId30">
                       <a:extLst>
                         <a:ext uri="{28A0092B-C50C-407E-A947-70E740481C1C}">
-                          <a14:useLocalDpi xmlns:a14="http://schemas.microsoft.com/office/drawing/2010/main" xmlns:wps="http://schemas.microsoft.com/office/word/2010/wordprocessingShape" xmlns:wpi="http://schemas.microsoft.com/office/word/2010/wordprocessingInk" xmlns:wpg="http://schemas.microsoft.com/office/word/2010/wordprocessingGroup" xmlns:w14="http://schemas.microsoft.com/office/word/2010/wordml" xmlns:w="http://schemas.openxmlformats.org/wordprocessingml/2006/main" xmlns:w10="urn:schemas-microsoft-com:office:word" xmlns:wp14="http://schemas.microsoft.com/office/word/2010/wordprocessingDrawing" xmlns:v="urn:schemas-microsoft-com:vml" xmlns:o="urn:schemas-microsoft-com:office:office" xmlns:mc="http://schemas.openxmlformats.org/markup-compatibility/2006" xmlns:wpc="http://schemas.microsoft.com/office/word/2010/wordprocessingCanvas" xmlns="" val="0"/>
+                          <a14:useLocalDpi xmlns:a14="http://schemas.microsoft.com/office/drawing/2010/main" val="0"/>
                         </a:ext>
                       </a:extLst>
                     </a:blip>
@@ -5049,7 +5040,7 @@
                     <a:blip r:embed="rId31">
                       <a:extLst>
                         <a:ext uri="{28A0092B-C50C-407E-A947-70E740481C1C}">
-                          <a14:useLocalDpi xmlns:a14="http://schemas.microsoft.com/office/drawing/2010/main" xmlns:wps="http://schemas.microsoft.com/office/word/2010/wordprocessingShape" xmlns:wpi="http://schemas.microsoft.com/office/word/2010/wordprocessingInk" xmlns:wpg="http://schemas.microsoft.com/office/word/2010/wordprocessingGroup" xmlns:w14="http://schemas.microsoft.com/office/word/2010/wordml" xmlns:w="http://schemas.openxmlformats.org/wordprocessingml/2006/main" xmlns:w10="urn:schemas-microsoft-com:office:word" xmlns:wp14="http://schemas.microsoft.com/office/word/2010/wordprocessingDrawing" xmlns:v="urn:schemas-microsoft-com:vml" xmlns:o="urn:schemas-microsoft-com:office:office" xmlns:mc="http://schemas.openxmlformats.org/markup-compatibility/2006" xmlns:wpc="http://schemas.microsoft.com/office/word/2010/wordprocessingCanvas" xmlns="" val="0"/>
+                          <a14:useLocalDpi xmlns:a14="http://schemas.microsoft.com/office/drawing/2010/main" val="0"/>
                         </a:ext>
                       </a:extLst>
                     </a:blip>
@@ -5153,7 +5144,7 @@
                     <a:blip r:embed="rId32">
                       <a:extLst>
                         <a:ext uri="{28A0092B-C50C-407E-A947-70E740481C1C}">
-                          <a14:useLocalDpi xmlns:a14="http://schemas.microsoft.com/office/drawing/2010/main" xmlns:wps="http://schemas.microsoft.com/office/word/2010/wordprocessingShape" xmlns:wpi="http://schemas.microsoft.com/office/word/2010/wordprocessingInk" xmlns:wpg="http://schemas.microsoft.com/office/word/2010/wordprocessingGroup" xmlns:w14="http://schemas.microsoft.com/office/word/2010/wordml" xmlns:w="http://schemas.openxmlformats.org/wordprocessingml/2006/main" xmlns:w10="urn:schemas-microsoft-com:office:word" xmlns:wp14="http://schemas.microsoft.com/office/word/2010/wordprocessingDrawing" xmlns:v="urn:schemas-microsoft-com:vml" xmlns:o="urn:schemas-microsoft-com:office:office" xmlns:mc="http://schemas.openxmlformats.org/markup-compatibility/2006" xmlns:wpc="http://schemas.microsoft.com/office/word/2010/wordprocessingCanvas" xmlns="" val="0"/>
+                          <a14:useLocalDpi xmlns:a14="http://schemas.microsoft.com/office/drawing/2010/main" val="0"/>
                         </a:ext>
                       </a:extLst>
                     </a:blip>
@@ -5216,7 +5207,7 @@
                     <a:blip r:embed="rId33">
                       <a:extLst>
                         <a:ext uri="{28A0092B-C50C-407E-A947-70E740481C1C}">
-                          <a14:useLocalDpi xmlns:a14="http://schemas.microsoft.com/office/drawing/2010/main" xmlns:wps="http://schemas.microsoft.com/office/word/2010/wordprocessingShape" xmlns:wpi="http://schemas.microsoft.com/office/word/2010/wordprocessingInk" xmlns:wpg="http://schemas.microsoft.com/office/word/2010/wordprocessingGroup" xmlns:w14="http://schemas.microsoft.com/office/word/2010/wordml" xmlns:w="http://schemas.openxmlformats.org/wordprocessingml/2006/main" xmlns:w10="urn:schemas-microsoft-com:office:word" xmlns:wp14="http://schemas.microsoft.com/office/word/2010/wordprocessingDrawing" xmlns:v="urn:schemas-microsoft-com:vml" xmlns:o="urn:schemas-microsoft-com:office:office" xmlns:mc="http://schemas.openxmlformats.org/markup-compatibility/2006" xmlns:wpc="http://schemas.microsoft.com/office/word/2010/wordprocessingCanvas" xmlns="" val="0"/>
+                          <a14:useLocalDpi xmlns:a14="http://schemas.microsoft.com/office/drawing/2010/main" val="0"/>
                         </a:ext>
                       </a:extLst>
                     </a:blip>
@@ -5278,7 +5269,7 @@
                     <a:blip r:embed="rId34">
                       <a:extLst>
                         <a:ext uri="{28A0092B-C50C-407E-A947-70E740481C1C}">
-                          <a14:useLocalDpi xmlns:a14="http://schemas.microsoft.com/office/drawing/2010/main" xmlns:wps="http://schemas.microsoft.com/office/word/2010/wordprocessingShape" xmlns:wpi="http://schemas.microsoft.com/office/word/2010/wordprocessingInk" xmlns:wpg="http://schemas.microsoft.com/office/word/2010/wordprocessingGroup" xmlns:w14="http://schemas.microsoft.com/office/word/2010/wordml" xmlns:w="http://schemas.openxmlformats.org/wordprocessingml/2006/main" xmlns:w10="urn:schemas-microsoft-com:office:word" xmlns:wp14="http://schemas.microsoft.com/office/word/2010/wordprocessingDrawing" xmlns:v="urn:schemas-microsoft-com:vml" xmlns:o="urn:schemas-microsoft-com:office:office" xmlns:mc="http://schemas.openxmlformats.org/markup-compatibility/2006" xmlns:wpc="http://schemas.microsoft.com/office/word/2010/wordprocessingCanvas" xmlns="" val="0"/>
+                          <a14:useLocalDpi xmlns:a14="http://schemas.microsoft.com/office/drawing/2010/main" val="0"/>
                         </a:ext>
                       </a:extLst>
                     </a:blip>
@@ -5342,7 +5333,7 @@
                     <a:blip r:embed="rId35">
                       <a:extLst>
                         <a:ext uri="{28A0092B-C50C-407E-A947-70E740481C1C}">
-                          <a14:useLocalDpi xmlns:a14="http://schemas.microsoft.com/office/drawing/2010/main" xmlns:wps="http://schemas.microsoft.com/office/word/2010/wordprocessingShape" xmlns:wpi="http://schemas.microsoft.com/office/word/2010/wordprocessingInk" xmlns:wpg="http://schemas.microsoft.com/office/word/2010/wordprocessingGroup" xmlns:w14="http://schemas.microsoft.com/office/word/2010/wordml" xmlns:w="http://schemas.openxmlformats.org/wordprocessingml/2006/main" xmlns:w10="urn:schemas-microsoft-com:office:word" xmlns:wp14="http://schemas.microsoft.com/office/word/2010/wordprocessingDrawing" xmlns:v="urn:schemas-microsoft-com:vml" xmlns:o="urn:schemas-microsoft-com:office:office" xmlns:mc="http://schemas.openxmlformats.org/markup-compatibility/2006" xmlns:wpc="http://schemas.microsoft.com/office/word/2010/wordprocessingCanvas" xmlns="" val="0"/>
+                          <a14:useLocalDpi xmlns:a14="http://schemas.microsoft.com/office/drawing/2010/main" val="0"/>
                         </a:ext>
                       </a:extLst>
                     </a:blip>
@@ -5474,7 +5465,7 @@
         <w:tblStyle w:val="TableGrid"/>
         <w:tblW w:w="0" w:type="auto"/>
         <w:tblInd w:w="720" w:type="dxa"/>
-        <w:tblLook w:val="04A0"/>
+        <w:tblLook w:val="04A0" w:firstRow="1" w:lastRow="0" w:firstColumn="1" w:lastColumn="0" w:noHBand="0" w:noVBand="1"/>
       </w:tblPr>
       <w:tblGrid>
         <w:gridCol w:w="4497"/>
@@ -5688,8 +5679,8 @@
 </file>
 
 <file path=word/endnotes.xml><?xml version="1.0" encoding="utf-8"?>
-<w:endnotes xmlns:ve="http://schemas.openxmlformats.org/markup-compatibility/2006" xmlns:o="urn:schemas-microsoft-com:office:office" xmlns:r="http://schemas.openxmlformats.org/officeDocument/2006/relationships" xmlns:m="http://schemas.openxmlformats.org/officeDocument/2006/math" xmlns:v="urn:schemas-microsoft-com:vml" xmlns:wp="http://schemas.openxmlformats.org/drawingml/2006/wordprocessingDrawing" xmlns:w10="urn:schemas-microsoft-com:office:word" xmlns:w="http://schemas.openxmlformats.org/wordprocessingml/2006/main" xmlns:wne="http://schemas.microsoft.com/office/word/2006/wordml">
-  <w:endnote w:type="separator" w:id="0">
+<w:endnotes xmlns:wpc="http://schemas.microsoft.com/office/word/2010/wordprocessingCanvas" xmlns:mc="http://schemas.openxmlformats.org/markup-compatibility/2006" xmlns:o="urn:schemas-microsoft-com:office:office" xmlns:r="http://schemas.openxmlformats.org/officeDocument/2006/relationships" xmlns:m="http://schemas.openxmlformats.org/officeDocument/2006/math" xmlns:v="urn:schemas-microsoft-com:vml" xmlns:wp14="http://schemas.microsoft.com/office/word/2010/wordprocessingDrawing" xmlns:wp="http://schemas.openxmlformats.org/drawingml/2006/wordprocessingDrawing" xmlns:w10="urn:schemas-microsoft-com:office:word" xmlns:w="http://schemas.openxmlformats.org/wordprocessingml/2006/main" xmlns:w14="http://schemas.microsoft.com/office/word/2010/wordml" xmlns:w15="http://schemas.microsoft.com/office/word/2012/wordml" xmlns:wpg="http://schemas.microsoft.com/office/word/2010/wordprocessingGroup" xmlns:wpi="http://schemas.microsoft.com/office/word/2010/wordprocessingInk" xmlns:wne="http://schemas.microsoft.com/office/word/2006/wordml" xmlns:wps="http://schemas.microsoft.com/office/word/2010/wordprocessingShape" mc:Ignorable="w14 w15 wp14">
+  <w:endnote w:type="separator" w:id="-1">
     <w:p>
       <w:pPr>
         <w:spacing w:after="0" w:line="240" w:lineRule="auto"/>
@@ -5699,7 +5690,7 @@
       </w:r>
     </w:p>
   </w:endnote>
-  <w:endnote w:type="continuationSeparator" w:id="1">
+  <w:endnote w:type="continuationSeparator" w:id="0">
     <w:p>
       <w:pPr>
         <w:spacing w:after="0" w:line="240" w:lineRule="auto"/>
@@ -5713,7 +5704,7 @@
 </file>
 
 <file path=word/footer1.xml><?xml version="1.0" encoding="utf-8"?>
-<w:ftr xmlns:ve="http://schemas.openxmlformats.org/markup-compatibility/2006" xmlns:o="urn:schemas-microsoft-com:office:office" xmlns:r="http://schemas.openxmlformats.org/officeDocument/2006/relationships" xmlns:m="http://schemas.openxmlformats.org/officeDocument/2006/math" xmlns:v="urn:schemas-microsoft-com:vml" xmlns:wp="http://schemas.openxmlformats.org/drawingml/2006/wordprocessingDrawing" xmlns:w10="urn:schemas-microsoft-com:office:word" xmlns:w="http://schemas.openxmlformats.org/wordprocessingml/2006/main" xmlns:wne="http://schemas.microsoft.com/office/word/2006/wordml">
+<w:ftr xmlns:wpc="http://schemas.microsoft.com/office/word/2010/wordprocessingCanvas" xmlns:mc="http://schemas.openxmlformats.org/markup-compatibility/2006" xmlns:o="urn:schemas-microsoft-com:office:office" xmlns:r="http://schemas.openxmlformats.org/officeDocument/2006/relationships" xmlns:m="http://schemas.openxmlformats.org/officeDocument/2006/math" xmlns:v="urn:schemas-microsoft-com:vml" xmlns:wp14="http://schemas.microsoft.com/office/word/2010/wordprocessingDrawing" xmlns:wp="http://schemas.openxmlformats.org/drawingml/2006/wordprocessingDrawing" xmlns:w10="urn:schemas-microsoft-com:office:word" xmlns:w="http://schemas.openxmlformats.org/wordprocessingml/2006/main" xmlns:w14="http://schemas.microsoft.com/office/word/2010/wordml" xmlns:w15="http://schemas.microsoft.com/office/word/2012/wordml" xmlns:wpg="http://schemas.microsoft.com/office/word/2010/wordprocessingGroup" xmlns:wpi="http://schemas.microsoft.com/office/word/2010/wordprocessingInk" xmlns:wne="http://schemas.microsoft.com/office/word/2006/wordml" xmlns:wps="http://schemas.microsoft.com/office/word/2010/wordprocessingShape" mc:Ignorable="w14 w15 wp14">
   <w:p>
     <w:pPr>
       <w:pStyle w:val="Footer"/>
@@ -5732,7 +5723,7 @@
       <w:rPr>
         <w:noProof/>
       </w:rPr>
-      <w:t>9</w:t>
+      <w:t>7</w:t>
     </w:r>
     <w:r>
       <w:fldChar w:fldCharType="end"/>
@@ -5749,7 +5740,7 @@
 </file>
 
 <file path=word/footer2.xml><?xml version="1.0" encoding="utf-8"?>
-<w:ftr xmlns:ve="http://schemas.openxmlformats.org/markup-compatibility/2006" xmlns:o="urn:schemas-microsoft-com:office:office" xmlns:r="http://schemas.openxmlformats.org/officeDocument/2006/relationships" xmlns:m="http://schemas.openxmlformats.org/officeDocument/2006/math" xmlns:v="urn:schemas-microsoft-com:vml" xmlns:wp="http://schemas.openxmlformats.org/drawingml/2006/wordprocessingDrawing" xmlns:w10="urn:schemas-microsoft-com:office:word" xmlns:w="http://schemas.openxmlformats.org/wordprocessingml/2006/main" xmlns:wne="http://schemas.microsoft.com/office/word/2006/wordml">
+<w:ftr xmlns:wpc="http://schemas.microsoft.com/office/word/2010/wordprocessingCanvas" xmlns:mc="http://schemas.openxmlformats.org/markup-compatibility/2006" xmlns:o="urn:schemas-microsoft-com:office:office" xmlns:r="http://schemas.openxmlformats.org/officeDocument/2006/relationships" xmlns:m="http://schemas.openxmlformats.org/officeDocument/2006/math" xmlns:v="urn:schemas-microsoft-com:vml" xmlns:wp14="http://schemas.microsoft.com/office/word/2010/wordprocessingDrawing" xmlns:wp="http://schemas.openxmlformats.org/drawingml/2006/wordprocessingDrawing" xmlns:w10="urn:schemas-microsoft-com:office:word" xmlns:w="http://schemas.openxmlformats.org/wordprocessingml/2006/main" xmlns:w14="http://schemas.microsoft.com/office/word/2010/wordml" xmlns:w15="http://schemas.microsoft.com/office/word/2012/wordml" xmlns:wpg="http://schemas.microsoft.com/office/word/2010/wordprocessingGroup" xmlns:wpi="http://schemas.microsoft.com/office/word/2010/wordprocessingInk" xmlns:wne="http://schemas.microsoft.com/office/word/2006/wordml" xmlns:wps="http://schemas.microsoft.com/office/word/2010/wordprocessingShape" mc:Ignorable="w14 w15 wp14">
   <w:p>
     <w:pPr>
       <w:pStyle w:val="Footer"/>
@@ -5842,11 +5833,11 @@
 </file>
 
 <file path=word/footer3.xml><?xml version="1.0" encoding="utf-8"?>
-<w:ftr xmlns:ve="http://schemas.openxmlformats.org/markup-compatibility/2006" xmlns:o="urn:schemas-microsoft-com:office:office" xmlns:r="http://schemas.openxmlformats.org/officeDocument/2006/relationships" xmlns:m="http://schemas.openxmlformats.org/officeDocument/2006/math" xmlns:v="urn:schemas-microsoft-com:vml" xmlns:wp="http://schemas.openxmlformats.org/drawingml/2006/wordprocessingDrawing" xmlns:w10="urn:schemas-microsoft-com:office:word" xmlns:w="http://schemas.openxmlformats.org/wordprocessingml/2006/main" xmlns:wne="http://schemas.microsoft.com/office/word/2006/wordml">
+<w:ftr xmlns:wpc="http://schemas.microsoft.com/office/word/2010/wordprocessingCanvas" xmlns:mc="http://schemas.openxmlformats.org/markup-compatibility/2006" xmlns:o="urn:schemas-microsoft-com:office:office" xmlns:r="http://schemas.openxmlformats.org/officeDocument/2006/relationships" xmlns:m="http://schemas.openxmlformats.org/officeDocument/2006/math" xmlns:v="urn:schemas-microsoft-com:vml" xmlns:wp14="http://schemas.microsoft.com/office/word/2010/wordprocessingDrawing" xmlns:wp="http://schemas.openxmlformats.org/drawingml/2006/wordprocessingDrawing" xmlns:w10="urn:schemas-microsoft-com:office:word" xmlns:w="http://schemas.openxmlformats.org/wordprocessingml/2006/main" xmlns:w14="http://schemas.microsoft.com/office/word/2010/wordml" xmlns:w15="http://schemas.microsoft.com/office/word/2012/wordml" xmlns:wpg="http://schemas.microsoft.com/office/word/2010/wordprocessingGroup" xmlns:wpi="http://schemas.microsoft.com/office/word/2010/wordprocessingInk" xmlns:wne="http://schemas.microsoft.com/office/word/2006/wordml" xmlns:wps="http://schemas.microsoft.com/office/word/2010/wordprocessingShape" mc:Ignorable="w14 w15 wp14">
   <w:tbl>
     <w:tblPr>
       <w:tblW w:w="0" w:type="auto"/>
-      <w:tblLook w:val="04A0"/>
+      <w:tblLook w:val="04A0" w:firstRow="1" w:lastRow="0" w:firstColumn="1" w:lastColumn="0" w:noHBand="0" w:noVBand="1"/>
     </w:tblPr>
     <w:tblGrid>
       <w:gridCol w:w="3206"/>
@@ -5899,11 +5890,11 @@
 </file>
 
 <file path=word/footer4.xml><?xml version="1.0" encoding="utf-8"?>
-<w:ftr xmlns:ve="http://schemas.openxmlformats.org/markup-compatibility/2006" xmlns:o="urn:schemas-microsoft-com:office:office" xmlns:r="http://schemas.openxmlformats.org/officeDocument/2006/relationships" xmlns:m="http://schemas.openxmlformats.org/officeDocument/2006/math" xmlns:v="urn:schemas-microsoft-com:vml" xmlns:wp="http://schemas.openxmlformats.org/drawingml/2006/wordprocessingDrawing" xmlns:w10="urn:schemas-microsoft-com:office:word" xmlns:w="http://schemas.openxmlformats.org/wordprocessingml/2006/main" xmlns:wne="http://schemas.microsoft.com/office/word/2006/wordml">
+<w:ftr xmlns:wpc="http://schemas.microsoft.com/office/word/2010/wordprocessingCanvas" xmlns:mc="http://schemas.openxmlformats.org/markup-compatibility/2006" xmlns:o="urn:schemas-microsoft-com:office:office" xmlns:r="http://schemas.openxmlformats.org/officeDocument/2006/relationships" xmlns:m="http://schemas.openxmlformats.org/officeDocument/2006/math" xmlns:v="urn:schemas-microsoft-com:vml" xmlns:wp14="http://schemas.microsoft.com/office/word/2010/wordprocessingDrawing" xmlns:wp="http://schemas.openxmlformats.org/drawingml/2006/wordprocessingDrawing" xmlns:w10="urn:schemas-microsoft-com:office:word" xmlns:w="http://schemas.openxmlformats.org/wordprocessingml/2006/main" xmlns:w14="http://schemas.microsoft.com/office/word/2010/wordml" xmlns:w15="http://schemas.microsoft.com/office/word/2012/wordml" xmlns:wpg="http://schemas.microsoft.com/office/word/2010/wordprocessingGroup" xmlns:wpi="http://schemas.microsoft.com/office/word/2010/wordprocessingInk" xmlns:wne="http://schemas.microsoft.com/office/word/2006/wordml" xmlns:wps="http://schemas.microsoft.com/office/word/2010/wordprocessingShape" mc:Ignorable="w14 w15 wp14">
   <w:tbl>
     <w:tblPr>
       <w:tblW w:w="0" w:type="auto"/>
-      <w:tblLook w:val="04A0"/>
+      <w:tblLook w:val="04A0" w:firstRow="1" w:lastRow="0" w:firstColumn="1" w:lastColumn="0" w:noHBand="0" w:noVBand="1"/>
     </w:tblPr>
     <w:tblGrid>
       <w:gridCol w:w="3009"/>
@@ -5956,11 +5947,11 @@
 </file>
 
 <file path=word/footer5.xml><?xml version="1.0" encoding="utf-8"?>
-<w:ftr xmlns:ve="http://schemas.openxmlformats.org/markup-compatibility/2006" xmlns:o="urn:schemas-microsoft-com:office:office" xmlns:r="http://schemas.openxmlformats.org/officeDocument/2006/relationships" xmlns:m="http://schemas.openxmlformats.org/officeDocument/2006/math" xmlns:v="urn:schemas-microsoft-com:vml" xmlns:wp="http://schemas.openxmlformats.org/drawingml/2006/wordprocessingDrawing" xmlns:w10="urn:schemas-microsoft-com:office:word" xmlns:w="http://schemas.openxmlformats.org/wordprocessingml/2006/main" xmlns:wne="http://schemas.microsoft.com/office/word/2006/wordml">
+<w:ftr xmlns:wpc="http://schemas.microsoft.com/office/word/2010/wordprocessingCanvas" xmlns:mc="http://schemas.openxmlformats.org/markup-compatibility/2006" xmlns:o="urn:schemas-microsoft-com:office:office" xmlns:r="http://schemas.openxmlformats.org/officeDocument/2006/relationships" xmlns:m="http://schemas.openxmlformats.org/officeDocument/2006/math" xmlns:v="urn:schemas-microsoft-com:vml" xmlns:wp14="http://schemas.microsoft.com/office/word/2010/wordprocessingDrawing" xmlns:wp="http://schemas.openxmlformats.org/drawingml/2006/wordprocessingDrawing" xmlns:w10="urn:schemas-microsoft-com:office:word" xmlns:w="http://schemas.openxmlformats.org/wordprocessingml/2006/main" xmlns:w14="http://schemas.microsoft.com/office/word/2010/wordml" xmlns:w15="http://schemas.microsoft.com/office/word/2012/wordml" xmlns:wpg="http://schemas.microsoft.com/office/word/2010/wordprocessingGroup" xmlns:wpi="http://schemas.microsoft.com/office/word/2010/wordprocessingInk" xmlns:wne="http://schemas.microsoft.com/office/word/2006/wordml" xmlns:wps="http://schemas.microsoft.com/office/word/2010/wordprocessingShape" mc:Ignorable="w14 w15 wp14">
   <w:tbl>
     <w:tblPr>
       <w:tblW w:w="0" w:type="auto"/>
-      <w:tblLook w:val="04A0"/>
+      <w:tblLook w:val="04A0" w:firstRow="1" w:lastRow="0" w:firstColumn="1" w:lastColumn="0" w:noHBand="0" w:noVBand="1"/>
     </w:tblPr>
     <w:tblGrid>
       <w:gridCol w:w="3009"/>
@@ -6013,11 +6004,11 @@
 </file>
 
 <file path=word/footer6.xml><?xml version="1.0" encoding="utf-8"?>
-<w:ftr xmlns:ve="http://schemas.openxmlformats.org/markup-compatibility/2006" xmlns:o="urn:schemas-microsoft-com:office:office" xmlns:r="http://schemas.openxmlformats.org/officeDocument/2006/relationships" xmlns:m="http://schemas.openxmlformats.org/officeDocument/2006/math" xmlns:v="urn:schemas-microsoft-com:vml" xmlns:wp="http://schemas.openxmlformats.org/drawingml/2006/wordprocessingDrawing" xmlns:w10="urn:schemas-microsoft-com:office:word" xmlns:w="http://schemas.openxmlformats.org/wordprocessingml/2006/main" xmlns:wne="http://schemas.microsoft.com/office/word/2006/wordml">
+<w:ftr xmlns:wpc="http://schemas.microsoft.com/office/word/2010/wordprocessingCanvas" xmlns:mc="http://schemas.openxmlformats.org/markup-compatibility/2006" xmlns:o="urn:schemas-microsoft-com:office:office" xmlns:r="http://schemas.openxmlformats.org/officeDocument/2006/relationships" xmlns:m="http://schemas.openxmlformats.org/officeDocument/2006/math" xmlns:v="urn:schemas-microsoft-com:vml" xmlns:wp14="http://schemas.microsoft.com/office/word/2010/wordprocessingDrawing" xmlns:wp="http://schemas.openxmlformats.org/drawingml/2006/wordprocessingDrawing" xmlns:w10="urn:schemas-microsoft-com:office:word" xmlns:w="http://schemas.openxmlformats.org/wordprocessingml/2006/main" xmlns:w14="http://schemas.microsoft.com/office/word/2010/wordml" xmlns:w15="http://schemas.microsoft.com/office/word/2012/wordml" xmlns:wpg="http://schemas.microsoft.com/office/word/2010/wordprocessingGroup" xmlns:wpi="http://schemas.microsoft.com/office/word/2010/wordprocessingInk" xmlns:wne="http://schemas.microsoft.com/office/word/2006/wordml" xmlns:wps="http://schemas.microsoft.com/office/word/2010/wordprocessingShape" mc:Ignorable="w14 w15 wp14">
   <w:tbl>
     <w:tblPr>
       <w:tblW w:w="0" w:type="auto"/>
-      <w:tblLook w:val="04A0"/>
+      <w:tblLook w:val="04A0" w:firstRow="1" w:lastRow="0" w:firstColumn="1" w:lastColumn="0" w:noHBand="0" w:noVBand="1"/>
     </w:tblPr>
     <w:tblGrid>
       <w:gridCol w:w="3166"/>
@@ -6070,8 +6061,8 @@
 </file>
 
 <file path=word/footnotes.xml><?xml version="1.0" encoding="utf-8"?>
-<w:footnotes xmlns:ve="http://schemas.openxmlformats.org/markup-compatibility/2006" xmlns:o="urn:schemas-microsoft-com:office:office" xmlns:r="http://schemas.openxmlformats.org/officeDocument/2006/relationships" xmlns:m="http://schemas.openxmlformats.org/officeDocument/2006/math" xmlns:v="urn:schemas-microsoft-com:vml" xmlns:wp="http://schemas.openxmlformats.org/drawingml/2006/wordprocessingDrawing" xmlns:w10="urn:schemas-microsoft-com:office:word" xmlns:w="http://schemas.openxmlformats.org/wordprocessingml/2006/main" xmlns:wne="http://schemas.microsoft.com/office/word/2006/wordml">
-  <w:footnote w:type="separator" w:id="0">
+<w:footnotes xmlns:wpc="http://schemas.microsoft.com/office/word/2010/wordprocessingCanvas" xmlns:mc="http://schemas.openxmlformats.org/markup-compatibility/2006" xmlns:o="urn:schemas-microsoft-com:office:office" xmlns:r="http://schemas.openxmlformats.org/officeDocument/2006/relationships" xmlns:m="http://schemas.openxmlformats.org/officeDocument/2006/math" xmlns:v="urn:schemas-microsoft-com:vml" xmlns:wp14="http://schemas.microsoft.com/office/word/2010/wordprocessingDrawing" xmlns:wp="http://schemas.openxmlformats.org/drawingml/2006/wordprocessingDrawing" xmlns:w10="urn:schemas-microsoft-com:office:word" xmlns:w="http://schemas.openxmlformats.org/wordprocessingml/2006/main" xmlns:w14="http://schemas.microsoft.com/office/word/2010/wordml" xmlns:w15="http://schemas.microsoft.com/office/word/2012/wordml" xmlns:wpg="http://schemas.microsoft.com/office/word/2010/wordprocessingGroup" xmlns:wpi="http://schemas.microsoft.com/office/word/2010/wordprocessingInk" xmlns:wne="http://schemas.microsoft.com/office/word/2006/wordml" xmlns:wps="http://schemas.microsoft.com/office/word/2010/wordprocessingShape" mc:Ignorable="w14 w15 wp14">
+  <w:footnote w:type="separator" w:id="-1">
     <w:p>
       <w:pPr>
         <w:spacing w:after="0" w:line="240" w:lineRule="auto"/>
@@ -6081,7 +6072,7 @@
       </w:r>
     </w:p>
   </w:footnote>
-  <w:footnote w:type="continuationSeparator" w:id="1">
+  <w:footnote w:type="continuationSeparator" w:id="0">
     <w:p>
       <w:pPr>
         <w:spacing w:after="0" w:line="240" w:lineRule="auto"/>
@@ -6095,7 +6086,7 @@
 </file>
 
 <file path=word/header1.xml><?xml version="1.0" encoding="utf-8"?>
-<w:hdr xmlns:ve="http://schemas.openxmlformats.org/markup-compatibility/2006" xmlns:o="urn:schemas-microsoft-com:office:office" xmlns:r="http://schemas.openxmlformats.org/officeDocument/2006/relationships" xmlns:m="http://schemas.openxmlformats.org/officeDocument/2006/math" xmlns:v="urn:schemas-microsoft-com:vml" xmlns:wp="http://schemas.openxmlformats.org/drawingml/2006/wordprocessingDrawing" xmlns:w10="urn:schemas-microsoft-com:office:word" xmlns:w="http://schemas.openxmlformats.org/wordprocessingml/2006/main" xmlns:wne="http://schemas.microsoft.com/office/word/2006/wordml">
+<w:hdr xmlns:wpc="http://schemas.microsoft.com/office/word/2010/wordprocessingCanvas" xmlns:mc="http://schemas.openxmlformats.org/markup-compatibility/2006" xmlns:o="urn:schemas-microsoft-com:office:office" xmlns:r="http://schemas.openxmlformats.org/officeDocument/2006/relationships" xmlns:m="http://schemas.openxmlformats.org/officeDocument/2006/math" xmlns:v="urn:schemas-microsoft-com:vml" xmlns:wp14="http://schemas.microsoft.com/office/word/2010/wordprocessingDrawing" xmlns:wp="http://schemas.openxmlformats.org/drawingml/2006/wordprocessingDrawing" xmlns:w10="urn:schemas-microsoft-com:office:word" xmlns:w="http://schemas.openxmlformats.org/wordprocessingml/2006/main" xmlns:w14="http://schemas.microsoft.com/office/word/2010/wordml" xmlns:w15="http://schemas.microsoft.com/office/word/2012/wordml" xmlns:wpg="http://schemas.microsoft.com/office/word/2010/wordprocessingGroup" xmlns:wpi="http://schemas.microsoft.com/office/word/2010/wordprocessingInk" xmlns:wne="http://schemas.microsoft.com/office/word/2006/wordml" xmlns:wps="http://schemas.microsoft.com/office/word/2010/wordprocessingShape" mc:Ignorable="w14 w15 wp14">
   <w:p>
     <w:pPr>
       <w:spacing w:after="0"/>
@@ -6112,7 +6103,23 @@
         <w:b/>
         <w:sz w:val="24"/>
       </w:rPr>
-      <w:t>Milica Jovanovic835953</w:t>
+      <w:t>Milica Jovanovic</w:t>
+    </w:r>
+    <w:r>
+      <w:rPr>
+        <w:rFonts w:ascii="Times New Roman" w:hAnsi="Times New Roman" w:cs="Times New Roman"/>
+        <w:b/>
+        <w:sz w:val="24"/>
+      </w:rPr>
+      <w:t xml:space="preserve"> </w:t>
+    </w:r>
+    <w:r>
+      <w:rPr>
+        <w:rFonts w:ascii="Times New Roman" w:hAnsi="Times New Roman" w:cs="Times New Roman"/>
+        <w:b/>
+        <w:sz w:val="24"/>
+      </w:rPr>
+      <w:t>835953</w:t>
     </w:r>
   </w:p>
   <w:p>
@@ -6131,7 +6138,23 @@
         <w:b/>
         <w:sz w:val="24"/>
       </w:rPr>
-      <w:t>PetarKorda</w:t>
+      <w:t>Petar</w:t>
+    </w:r>
+    <w:r>
+      <w:rPr>
+        <w:rFonts w:ascii="Times New Roman" w:hAnsi="Times New Roman" w:cs="Times New Roman"/>
+        <w:b/>
+        <w:sz w:val="24"/>
+      </w:rPr>
+      <w:t xml:space="preserve"> </w:t>
+    </w:r>
+    <w:r>
+      <w:rPr>
+        <w:rFonts w:ascii="Times New Roman" w:hAnsi="Times New Roman" w:cs="Times New Roman"/>
+        <w:b/>
+        <w:sz w:val="24"/>
+      </w:rPr>
+      <w:t>Korda</w:t>
     </w:r>
     <w:r>
       <w:rPr>
@@ -6158,7 +6181,31 @@
         <w:b/>
         <w:sz w:val="24"/>
       </w:rPr>
-      <w:t>PavleVidanovic</w:t>
+      <w:t>Pavle</w:t>
+    </w:r>
+    <w:r>
+      <w:rPr>
+        <w:rFonts w:ascii="Times New Roman" w:hAnsi="Times New Roman" w:cs="Times New Roman"/>
+        <w:b/>
+        <w:sz w:val="24"/>
+      </w:rPr>
+      <w:t xml:space="preserve"> </w:t>
+    </w:r>
+    <w:r>
+      <w:rPr>
+        <w:rFonts w:ascii="Times New Roman" w:hAnsi="Times New Roman" w:cs="Times New Roman"/>
+        <w:b/>
+        <w:sz w:val="24"/>
+      </w:rPr>
+      <w:t>Vidanovic</w:t>
+    </w:r>
+    <w:r>
+      <w:rPr>
+        <w:rFonts w:ascii="Times New Roman" w:hAnsi="Times New Roman" w:cs="Times New Roman"/>
+        <w:b/>
+        <w:sz w:val="24"/>
+      </w:rPr>
+      <w:t xml:space="preserve"> 854472</w:t>
     </w:r>
   </w:p>
   <w:p>
@@ -6173,11 +6220,11 @@
 </file>
 
 <file path=word/header2.xml><?xml version="1.0" encoding="utf-8"?>
-<w:hdr xmlns:ve="http://schemas.openxmlformats.org/markup-compatibility/2006" xmlns:o="urn:schemas-microsoft-com:office:office" xmlns:r="http://schemas.openxmlformats.org/officeDocument/2006/relationships" xmlns:m="http://schemas.openxmlformats.org/officeDocument/2006/math" xmlns:v="urn:schemas-microsoft-com:vml" xmlns:wp="http://schemas.openxmlformats.org/drawingml/2006/wordprocessingDrawing" xmlns:w10="urn:schemas-microsoft-com:office:word" xmlns:w="http://schemas.openxmlformats.org/wordprocessingml/2006/main" xmlns:wne="http://schemas.microsoft.com/office/word/2006/wordml">
+<w:hdr xmlns:wpc="http://schemas.microsoft.com/office/word/2010/wordprocessingCanvas" xmlns:mc="http://schemas.openxmlformats.org/markup-compatibility/2006" xmlns:o="urn:schemas-microsoft-com:office:office" xmlns:r="http://schemas.openxmlformats.org/officeDocument/2006/relationships" xmlns:m="http://schemas.openxmlformats.org/officeDocument/2006/math" xmlns:v="urn:schemas-microsoft-com:vml" xmlns:wp14="http://schemas.microsoft.com/office/word/2010/wordprocessingDrawing" xmlns:wp="http://schemas.openxmlformats.org/drawingml/2006/wordprocessingDrawing" xmlns:w10="urn:schemas-microsoft-com:office:word" xmlns:w="http://schemas.openxmlformats.org/wordprocessingml/2006/main" xmlns:w14="http://schemas.microsoft.com/office/word/2010/wordml" xmlns:w15="http://schemas.microsoft.com/office/word/2012/wordml" xmlns:wpg="http://schemas.microsoft.com/office/word/2010/wordprocessingGroup" xmlns:wpi="http://schemas.microsoft.com/office/word/2010/wordprocessingInk" xmlns:wne="http://schemas.microsoft.com/office/word/2006/wordml" xmlns:wps="http://schemas.microsoft.com/office/word/2010/wordprocessingShape" mc:Ignorable="w14 w15 wp14">
   <w:tbl>
     <w:tblPr>
       <w:tblW w:w="0" w:type="auto"/>
-      <w:tblLook w:val="04A0"/>
+      <w:tblLook w:val="04A0" w:firstRow="1" w:lastRow="0" w:firstColumn="1" w:lastColumn="0" w:noHBand="0" w:noVBand="1"/>
     </w:tblPr>
     <w:tblGrid>
       <w:gridCol w:w="3206"/>
@@ -6230,11 +6277,11 @@
 </file>
 
 <file path=word/header3.xml><?xml version="1.0" encoding="utf-8"?>
-<w:hdr xmlns:ve="http://schemas.openxmlformats.org/markup-compatibility/2006" xmlns:o="urn:schemas-microsoft-com:office:office" xmlns:r="http://schemas.openxmlformats.org/officeDocument/2006/relationships" xmlns:m="http://schemas.openxmlformats.org/officeDocument/2006/math" xmlns:v="urn:schemas-microsoft-com:vml" xmlns:wp="http://schemas.openxmlformats.org/drawingml/2006/wordprocessingDrawing" xmlns:w10="urn:schemas-microsoft-com:office:word" xmlns:w="http://schemas.openxmlformats.org/wordprocessingml/2006/main" xmlns:wne="http://schemas.microsoft.com/office/word/2006/wordml">
+<w:hdr xmlns:wpc="http://schemas.microsoft.com/office/word/2010/wordprocessingCanvas" xmlns:mc="http://schemas.openxmlformats.org/markup-compatibility/2006" xmlns:o="urn:schemas-microsoft-com:office:office" xmlns:r="http://schemas.openxmlformats.org/officeDocument/2006/relationships" xmlns:m="http://schemas.openxmlformats.org/officeDocument/2006/math" xmlns:v="urn:schemas-microsoft-com:vml" xmlns:wp14="http://schemas.microsoft.com/office/word/2010/wordprocessingDrawing" xmlns:wp="http://schemas.openxmlformats.org/drawingml/2006/wordprocessingDrawing" xmlns:w10="urn:schemas-microsoft-com:office:word" xmlns:w="http://schemas.openxmlformats.org/wordprocessingml/2006/main" xmlns:w14="http://schemas.microsoft.com/office/word/2010/wordml" xmlns:w15="http://schemas.microsoft.com/office/word/2012/wordml" xmlns:wpg="http://schemas.microsoft.com/office/word/2010/wordprocessingGroup" xmlns:wpi="http://schemas.microsoft.com/office/word/2010/wordprocessingInk" xmlns:wne="http://schemas.microsoft.com/office/word/2006/wordml" xmlns:wps="http://schemas.microsoft.com/office/word/2010/wordprocessingShape" mc:Ignorable="w14 w15 wp14">
   <w:tbl>
     <w:tblPr>
       <w:tblW w:w="0" w:type="auto"/>
-      <w:tblLook w:val="04A0"/>
+      <w:tblLook w:val="04A0" w:firstRow="1" w:lastRow="0" w:firstColumn="1" w:lastColumn="0" w:noHBand="0" w:noVBand="1"/>
     </w:tblPr>
     <w:tblGrid>
       <w:gridCol w:w="3009"/>
@@ -6287,11 +6334,11 @@
 </file>
 
 <file path=word/header4.xml><?xml version="1.0" encoding="utf-8"?>
-<w:hdr xmlns:ve="http://schemas.openxmlformats.org/markup-compatibility/2006" xmlns:o="urn:schemas-microsoft-com:office:office" xmlns:r="http://schemas.openxmlformats.org/officeDocument/2006/relationships" xmlns:m="http://schemas.openxmlformats.org/officeDocument/2006/math" xmlns:v="urn:schemas-microsoft-com:vml" xmlns:wp="http://schemas.openxmlformats.org/drawingml/2006/wordprocessingDrawing" xmlns:w10="urn:schemas-microsoft-com:office:word" xmlns:w="http://schemas.openxmlformats.org/wordprocessingml/2006/main" xmlns:wne="http://schemas.microsoft.com/office/word/2006/wordml">
+<w:hdr xmlns:wpc="http://schemas.microsoft.com/office/word/2010/wordprocessingCanvas" xmlns:mc="http://schemas.openxmlformats.org/markup-compatibility/2006" xmlns:o="urn:schemas-microsoft-com:office:office" xmlns:r="http://schemas.openxmlformats.org/officeDocument/2006/relationships" xmlns:m="http://schemas.openxmlformats.org/officeDocument/2006/math" xmlns:v="urn:schemas-microsoft-com:vml" xmlns:wp14="http://schemas.microsoft.com/office/word/2010/wordprocessingDrawing" xmlns:wp="http://schemas.openxmlformats.org/drawingml/2006/wordprocessingDrawing" xmlns:w10="urn:schemas-microsoft-com:office:word" xmlns:w="http://schemas.openxmlformats.org/wordprocessingml/2006/main" xmlns:w14="http://schemas.microsoft.com/office/word/2010/wordml" xmlns:w15="http://schemas.microsoft.com/office/word/2012/wordml" xmlns:wpg="http://schemas.microsoft.com/office/word/2010/wordprocessingGroup" xmlns:wpi="http://schemas.microsoft.com/office/word/2010/wordprocessingInk" xmlns:wne="http://schemas.microsoft.com/office/word/2006/wordml" xmlns:wps="http://schemas.microsoft.com/office/word/2010/wordprocessingShape" mc:Ignorable="w14 w15 wp14">
   <w:tbl>
     <w:tblPr>
       <w:tblW w:w="0" w:type="auto"/>
-      <w:tblLook w:val="04A0"/>
+      <w:tblLook w:val="04A0" w:firstRow="1" w:lastRow="0" w:firstColumn="1" w:lastColumn="0" w:noHBand="0" w:noVBand="1"/>
     </w:tblPr>
     <w:tblGrid>
       <w:gridCol w:w="3009"/>
@@ -6344,7 +6391,7 @@
 </file>
 
 <file path=word/header5.xml><?xml version="1.0" encoding="utf-8"?>
-<w:hdr xmlns:ve="http://schemas.openxmlformats.org/markup-compatibility/2006" xmlns:o="urn:schemas-microsoft-com:office:office" xmlns:r="http://schemas.openxmlformats.org/officeDocument/2006/relationships" xmlns:m="http://schemas.openxmlformats.org/officeDocument/2006/math" xmlns:v="urn:schemas-microsoft-com:vml" xmlns:wp="http://schemas.openxmlformats.org/drawingml/2006/wordprocessingDrawing" xmlns:w10="urn:schemas-microsoft-com:office:word" xmlns:w="http://schemas.openxmlformats.org/wordprocessingml/2006/main" xmlns:wne="http://schemas.microsoft.com/office/word/2006/wordml">
+<w:hdr xmlns:wpc="http://schemas.microsoft.com/office/word/2010/wordprocessingCanvas" xmlns:mc="http://schemas.openxmlformats.org/markup-compatibility/2006" xmlns:o="urn:schemas-microsoft-com:office:office" xmlns:r="http://schemas.openxmlformats.org/officeDocument/2006/relationships" xmlns:m="http://schemas.openxmlformats.org/officeDocument/2006/math" xmlns:v="urn:schemas-microsoft-com:vml" xmlns:wp14="http://schemas.microsoft.com/office/word/2010/wordprocessingDrawing" xmlns:wp="http://schemas.openxmlformats.org/drawingml/2006/wordprocessingDrawing" xmlns:w10="urn:schemas-microsoft-com:office:word" xmlns:w="http://schemas.openxmlformats.org/wordprocessingml/2006/main" xmlns:w14="http://schemas.microsoft.com/office/word/2010/wordml" xmlns:w15="http://schemas.microsoft.com/office/word/2012/wordml" xmlns:wpg="http://schemas.microsoft.com/office/word/2010/wordprocessingGroup" xmlns:wpi="http://schemas.microsoft.com/office/word/2010/wordprocessingInk" xmlns:wne="http://schemas.microsoft.com/office/word/2006/wordml" xmlns:wps="http://schemas.microsoft.com/office/word/2010/wordprocessingShape" mc:Ignorable="w14 w15 wp14">
   <w:p>
     <w:pPr>
       <w:pStyle w:val="Header"/>
@@ -6354,8 +6401,8 @@
 </file>
 
 <file path=word/numbering.xml><?xml version="1.0" encoding="utf-8"?>
-<w:numbering xmlns:ve="http://schemas.openxmlformats.org/markup-compatibility/2006" xmlns:o="urn:schemas-microsoft-com:office:office" xmlns:r="http://schemas.openxmlformats.org/officeDocument/2006/relationships" xmlns:m="http://schemas.openxmlformats.org/officeDocument/2006/math" xmlns:v="urn:schemas-microsoft-com:vml" xmlns:wp="http://schemas.openxmlformats.org/drawingml/2006/wordprocessingDrawing" xmlns:w10="urn:schemas-microsoft-com:office:word" xmlns:w="http://schemas.openxmlformats.org/wordprocessingml/2006/main" xmlns:wne="http://schemas.microsoft.com/office/word/2006/wordml">
-  <w:abstractNum w:abstractNumId="0">
+<w:numbering xmlns:wpc="http://schemas.microsoft.com/office/word/2010/wordprocessingCanvas" xmlns:mc="http://schemas.openxmlformats.org/markup-compatibility/2006" xmlns:o="urn:schemas-microsoft-com:office:office" xmlns:r="http://schemas.openxmlformats.org/officeDocument/2006/relationships" xmlns:m="http://schemas.openxmlformats.org/officeDocument/2006/math" xmlns:v="urn:schemas-microsoft-com:vml" xmlns:wp14="http://schemas.microsoft.com/office/word/2010/wordprocessingDrawing" xmlns:wp="http://schemas.openxmlformats.org/drawingml/2006/wordprocessingDrawing" xmlns:w10="urn:schemas-microsoft-com:office:word" xmlns:w="http://schemas.openxmlformats.org/wordprocessingml/2006/main" xmlns:w14="http://schemas.microsoft.com/office/word/2010/wordml" xmlns:w15="http://schemas.microsoft.com/office/word/2012/wordml" xmlns:wpg="http://schemas.microsoft.com/office/word/2010/wordprocessingGroup" xmlns:wpi="http://schemas.microsoft.com/office/word/2010/wordprocessingInk" xmlns:wne="http://schemas.microsoft.com/office/word/2006/wordml" xmlns:wps="http://schemas.microsoft.com/office/word/2010/wordprocessingShape" mc:Ignorable="w14 w15 wp14">
+  <w:abstractNum w:abstractNumId="0" w15:restartNumberingAfterBreak="0">
     <w:nsid w:val="00C2383B"/>
     <w:multiLevelType w:val="hybridMultilevel"/>
     <w:tmpl w:val="230E242C"/>
@@ -6444,7 +6491,7 @@
       </w:pPr>
     </w:lvl>
   </w:abstractNum>
-  <w:abstractNum w:abstractNumId="1">
+  <w:abstractNum w:abstractNumId="1" w15:restartNumberingAfterBreak="0">
     <w:nsid w:val="03CC5E35"/>
     <w:multiLevelType w:val="hybridMultilevel"/>
     <w:tmpl w:val="CF104936"/>
@@ -6533,7 +6580,7 @@
       </w:pPr>
     </w:lvl>
   </w:abstractNum>
-  <w:abstractNum w:abstractNumId="2">
+  <w:abstractNum w:abstractNumId="2" w15:restartNumberingAfterBreak="0">
     <w:nsid w:val="06231DD0"/>
     <w:multiLevelType w:val="multilevel"/>
     <w:tmpl w:val="347007D4"/>
@@ -6654,7 +6701,7 @@
       </w:rPr>
     </w:lvl>
   </w:abstractNum>
-  <w:abstractNum w:abstractNumId="3">
+  <w:abstractNum w:abstractNumId="3" w15:restartNumberingAfterBreak="0">
     <w:nsid w:val="0B8F298D"/>
     <w:multiLevelType w:val="hybridMultilevel"/>
     <w:tmpl w:val="179876F4"/>
@@ -6740,7 +6787,7 @@
       </w:pPr>
     </w:lvl>
   </w:abstractNum>
-  <w:abstractNum w:abstractNumId="4">
+  <w:abstractNum w:abstractNumId="4" w15:restartNumberingAfterBreak="0">
     <w:nsid w:val="0EF634AB"/>
     <w:multiLevelType w:val="multilevel"/>
     <w:tmpl w:val="699AC5A6"/>
@@ -6861,7 +6908,7 @@
       </w:rPr>
     </w:lvl>
   </w:abstractNum>
-  <w:abstractNum w:abstractNumId="5">
+  <w:abstractNum w:abstractNumId="5" w15:restartNumberingAfterBreak="0">
     <w:nsid w:val="103A2B0A"/>
     <w:multiLevelType w:val="hybridMultilevel"/>
     <w:tmpl w:val="BDA4EEA2"/>
@@ -6947,7 +6994,7 @@
       </w:pPr>
     </w:lvl>
   </w:abstractNum>
-  <w:abstractNum w:abstractNumId="6">
+  <w:abstractNum w:abstractNumId="6" w15:restartNumberingAfterBreak="0">
     <w:nsid w:val="10E671B2"/>
     <w:multiLevelType w:val="hybridMultilevel"/>
     <w:tmpl w:val="39AE33F8"/>
@@ -7060,7 +7107,7 @@
       </w:rPr>
     </w:lvl>
   </w:abstractNum>
-  <w:abstractNum w:abstractNumId="7">
+  <w:abstractNum w:abstractNumId="7" w15:restartNumberingAfterBreak="0">
     <w:nsid w:val="12976489"/>
     <w:multiLevelType w:val="hybridMultilevel"/>
     <w:tmpl w:val="8ACC2632"/>
@@ -7173,7 +7220,7 @@
       </w:rPr>
     </w:lvl>
   </w:abstractNum>
-  <w:abstractNum w:abstractNumId="8">
+  <w:abstractNum w:abstractNumId="8" w15:restartNumberingAfterBreak="0">
     <w:nsid w:val="12C700E7"/>
     <w:multiLevelType w:val="hybridMultilevel"/>
     <w:tmpl w:val="CDF26118"/>
@@ -7285,7 +7332,7 @@
       </w:rPr>
     </w:lvl>
   </w:abstractNum>
-  <w:abstractNum w:abstractNumId="9">
+  <w:abstractNum w:abstractNumId="9" w15:restartNumberingAfterBreak="0">
     <w:nsid w:val="18E40988"/>
     <w:multiLevelType w:val="hybridMultilevel"/>
     <w:tmpl w:val="D48ED88A"/>
@@ -7398,7 +7445,7 @@
       </w:rPr>
     </w:lvl>
   </w:abstractNum>
-  <w:abstractNum w:abstractNumId="10">
+  <w:abstractNum w:abstractNumId="10" w15:restartNumberingAfterBreak="0">
     <w:nsid w:val="1C442511"/>
     <w:multiLevelType w:val="hybridMultilevel"/>
     <w:tmpl w:val="698C9202"/>
@@ -7511,7 +7558,7 @@
       </w:rPr>
     </w:lvl>
   </w:abstractNum>
-  <w:abstractNum w:abstractNumId="11">
+  <w:abstractNum w:abstractNumId="11" w15:restartNumberingAfterBreak="0">
     <w:nsid w:val="22E55786"/>
     <w:multiLevelType w:val="hybridMultilevel"/>
     <w:tmpl w:val="BCF0FA08"/>
@@ -7600,7 +7647,7 @@
       </w:pPr>
     </w:lvl>
   </w:abstractNum>
-  <w:abstractNum w:abstractNumId="12">
+  <w:abstractNum w:abstractNumId="12" w15:restartNumberingAfterBreak="0">
     <w:nsid w:val="22E861BD"/>
     <w:multiLevelType w:val="hybridMultilevel"/>
     <w:tmpl w:val="F74EFF12"/>
@@ -7713,7 +7760,7 @@
       </w:rPr>
     </w:lvl>
   </w:abstractNum>
-  <w:abstractNum w:abstractNumId="13">
+  <w:abstractNum w:abstractNumId="13" w15:restartNumberingAfterBreak="0">
     <w:nsid w:val="2D7821A4"/>
     <w:multiLevelType w:val="hybridMultilevel"/>
     <w:tmpl w:val="95069A0C"/>
@@ -7826,7 +7873,7 @@
       </w:rPr>
     </w:lvl>
   </w:abstractNum>
-  <w:abstractNum w:abstractNumId="14">
+  <w:abstractNum w:abstractNumId="14" w15:restartNumberingAfterBreak="0">
     <w:nsid w:val="308B0633"/>
     <w:multiLevelType w:val="hybridMultilevel"/>
     <w:tmpl w:val="232223C2"/>
@@ -7939,7 +7986,7 @@
       </w:rPr>
     </w:lvl>
   </w:abstractNum>
-  <w:abstractNum w:abstractNumId="15">
+  <w:abstractNum w:abstractNumId="15" w15:restartNumberingAfterBreak="0">
     <w:nsid w:val="35C63132"/>
     <w:multiLevelType w:val="hybridMultilevel"/>
     <w:tmpl w:val="230E242C"/>
@@ -8028,7 +8075,7 @@
       </w:pPr>
     </w:lvl>
   </w:abstractNum>
-  <w:abstractNum w:abstractNumId="16">
+  <w:abstractNum w:abstractNumId="16" w15:restartNumberingAfterBreak="0">
     <w:nsid w:val="3AC13C36"/>
     <w:multiLevelType w:val="hybridMultilevel"/>
     <w:tmpl w:val="33D25C4C"/>
@@ -8141,7 +8188,7 @@
       </w:rPr>
     </w:lvl>
   </w:abstractNum>
-  <w:abstractNum w:abstractNumId="17">
+  <w:abstractNum w:abstractNumId="17" w15:restartNumberingAfterBreak="0">
     <w:nsid w:val="423C3778"/>
     <w:multiLevelType w:val="hybridMultilevel"/>
     <w:tmpl w:val="2D28A9B0"/>
@@ -8254,7 +8301,7 @@
       </w:rPr>
     </w:lvl>
   </w:abstractNum>
-  <w:abstractNum w:abstractNumId="18">
+  <w:abstractNum w:abstractNumId="18" w15:restartNumberingAfterBreak="0">
     <w:nsid w:val="462710D2"/>
     <w:multiLevelType w:val="hybridMultilevel"/>
     <w:tmpl w:val="02582346"/>
@@ -8367,7 +8414,7 @@
       </w:rPr>
     </w:lvl>
   </w:abstractNum>
-  <w:abstractNum w:abstractNumId="19">
+  <w:abstractNum w:abstractNumId="19" w15:restartNumberingAfterBreak="0">
     <w:nsid w:val="47957118"/>
     <w:multiLevelType w:val="multilevel"/>
     <w:tmpl w:val="347007D4"/>
@@ -8488,7 +8535,7 @@
       </w:rPr>
     </w:lvl>
   </w:abstractNum>
-  <w:abstractNum w:abstractNumId="20">
+  <w:abstractNum w:abstractNumId="20" w15:restartNumberingAfterBreak="0">
     <w:nsid w:val="4B151733"/>
     <w:multiLevelType w:val="multilevel"/>
     <w:tmpl w:val="570A72A8"/>
@@ -8609,7 +8656,7 @@
       </w:rPr>
     </w:lvl>
   </w:abstractNum>
-  <w:abstractNum w:abstractNumId="21">
+  <w:abstractNum w:abstractNumId="21" w15:restartNumberingAfterBreak="0">
     <w:nsid w:val="4C077D13"/>
     <w:multiLevelType w:val="hybridMultilevel"/>
     <w:tmpl w:val="2D08D554"/>
@@ -8722,7 +8769,7 @@
       </w:rPr>
     </w:lvl>
   </w:abstractNum>
-  <w:abstractNum w:abstractNumId="22">
+  <w:abstractNum w:abstractNumId="22" w15:restartNumberingAfterBreak="0">
     <w:nsid w:val="4EE55B1F"/>
     <w:multiLevelType w:val="hybridMultilevel"/>
     <w:tmpl w:val="14FEB752"/>
@@ -8835,7 +8882,7 @@
       </w:rPr>
     </w:lvl>
   </w:abstractNum>
-  <w:abstractNum w:abstractNumId="23">
+  <w:abstractNum w:abstractNumId="23" w15:restartNumberingAfterBreak="0">
     <w:nsid w:val="502439BE"/>
     <w:multiLevelType w:val="hybridMultilevel"/>
     <w:tmpl w:val="C3E83836"/>
@@ -8948,7 +8995,7 @@
       </w:rPr>
     </w:lvl>
   </w:abstractNum>
-  <w:abstractNum w:abstractNumId="24">
+  <w:abstractNum w:abstractNumId="24" w15:restartNumberingAfterBreak="0">
     <w:nsid w:val="50441241"/>
     <w:multiLevelType w:val="hybridMultilevel"/>
     <w:tmpl w:val="D9B8295E"/>
@@ -9061,7 +9108,7 @@
       </w:rPr>
     </w:lvl>
   </w:abstractNum>
-  <w:abstractNum w:abstractNumId="25">
+  <w:abstractNum w:abstractNumId="25" w15:restartNumberingAfterBreak="0">
     <w:nsid w:val="51980455"/>
     <w:multiLevelType w:val="multilevel"/>
     <w:tmpl w:val="347007D4"/>
@@ -9182,7 +9229,7 @@
       </w:rPr>
     </w:lvl>
   </w:abstractNum>
-  <w:abstractNum w:abstractNumId="26">
+  <w:abstractNum w:abstractNumId="26" w15:restartNumberingAfterBreak="0">
     <w:nsid w:val="53E83267"/>
     <w:multiLevelType w:val="multilevel"/>
     <w:tmpl w:val="B04AA5AC"/>
@@ -9303,7 +9350,7 @@
       </w:rPr>
     </w:lvl>
   </w:abstractNum>
-  <w:abstractNum w:abstractNumId="27">
+  <w:abstractNum w:abstractNumId="27" w15:restartNumberingAfterBreak="0">
     <w:nsid w:val="55184CCE"/>
     <w:multiLevelType w:val="hybridMultilevel"/>
     <w:tmpl w:val="70D06A6A"/>
@@ -9416,7 +9463,7 @@
       </w:rPr>
     </w:lvl>
   </w:abstractNum>
-  <w:abstractNum w:abstractNumId="28">
+  <w:abstractNum w:abstractNumId="28" w15:restartNumberingAfterBreak="0">
     <w:nsid w:val="55E323C9"/>
     <w:multiLevelType w:val="multilevel"/>
     <w:tmpl w:val="347007D4"/>
@@ -9537,7 +9584,7 @@
       </w:rPr>
     </w:lvl>
   </w:abstractNum>
-  <w:abstractNum w:abstractNumId="29">
+  <w:abstractNum w:abstractNumId="29" w15:restartNumberingAfterBreak="0">
     <w:nsid w:val="56890B97"/>
     <w:multiLevelType w:val="hybridMultilevel"/>
     <w:tmpl w:val="9804615C"/>
@@ -9650,7 +9697,7 @@
       </w:rPr>
     </w:lvl>
   </w:abstractNum>
-  <w:abstractNum w:abstractNumId="30">
+  <w:abstractNum w:abstractNumId="30" w15:restartNumberingAfterBreak="0">
     <w:nsid w:val="573E3141"/>
     <w:multiLevelType w:val="hybridMultilevel"/>
     <w:tmpl w:val="05DC4A26"/>
@@ -9739,7 +9786,7 @@
       </w:pPr>
     </w:lvl>
   </w:abstractNum>
-  <w:abstractNum w:abstractNumId="31">
+  <w:abstractNum w:abstractNumId="31" w15:restartNumberingAfterBreak="0">
     <w:nsid w:val="5A245490"/>
     <w:multiLevelType w:val="multilevel"/>
     <w:tmpl w:val="B6A204BA"/>
@@ -9860,7 +9907,7 @@
       </w:rPr>
     </w:lvl>
   </w:abstractNum>
-  <w:abstractNum w:abstractNumId="32">
+  <w:abstractNum w:abstractNumId="32" w15:restartNumberingAfterBreak="0">
     <w:nsid w:val="5B533A80"/>
     <w:multiLevelType w:val="hybridMultilevel"/>
     <w:tmpl w:val="DE1EE772"/>
@@ -9946,7 +9993,7 @@
       </w:pPr>
     </w:lvl>
   </w:abstractNum>
-  <w:abstractNum w:abstractNumId="33">
+  <w:abstractNum w:abstractNumId="33" w15:restartNumberingAfterBreak="0">
     <w:nsid w:val="5F3D787F"/>
     <w:multiLevelType w:val="multilevel"/>
     <w:tmpl w:val="347007D4"/>
@@ -10067,7 +10114,7 @@
       </w:rPr>
     </w:lvl>
   </w:abstractNum>
-  <w:abstractNum w:abstractNumId="34">
+  <w:abstractNum w:abstractNumId="34" w15:restartNumberingAfterBreak="0">
     <w:nsid w:val="5FA63C92"/>
     <w:multiLevelType w:val="hybridMultilevel"/>
     <w:tmpl w:val="7FF41686"/>
@@ -10180,7 +10227,7 @@
       </w:rPr>
     </w:lvl>
   </w:abstractNum>
-  <w:abstractNum w:abstractNumId="35">
+  <w:abstractNum w:abstractNumId="35" w15:restartNumberingAfterBreak="0">
     <w:nsid w:val="608F1241"/>
     <w:multiLevelType w:val="multilevel"/>
     <w:tmpl w:val="160A051A"/>
@@ -10293,7 +10340,7 @@
       </w:rPr>
     </w:lvl>
   </w:abstractNum>
-  <w:abstractNum w:abstractNumId="36">
+  <w:abstractNum w:abstractNumId="36" w15:restartNumberingAfterBreak="0">
     <w:nsid w:val="61A40980"/>
     <w:multiLevelType w:val="hybridMultilevel"/>
     <w:tmpl w:val="616E168A"/>
@@ -10406,7 +10453,7 @@
       </w:rPr>
     </w:lvl>
   </w:abstractNum>
-  <w:abstractNum w:abstractNumId="37">
+  <w:abstractNum w:abstractNumId="37" w15:restartNumberingAfterBreak="0">
     <w:nsid w:val="65496A93"/>
     <w:multiLevelType w:val="multilevel"/>
     <w:tmpl w:val="347007D4"/>
@@ -10527,7 +10574,7 @@
       </w:rPr>
     </w:lvl>
   </w:abstractNum>
-  <w:abstractNum w:abstractNumId="38">
+  <w:abstractNum w:abstractNumId="38" w15:restartNumberingAfterBreak="0">
     <w:nsid w:val="66104BAF"/>
     <w:multiLevelType w:val="hybridMultilevel"/>
     <w:tmpl w:val="11A8AEAC"/>
@@ -10616,7 +10663,7 @@
       </w:pPr>
     </w:lvl>
   </w:abstractNum>
-  <w:abstractNum w:abstractNumId="39">
+  <w:abstractNum w:abstractNumId="39" w15:restartNumberingAfterBreak="0">
     <w:nsid w:val="67433DEB"/>
     <w:multiLevelType w:val="hybridMultilevel"/>
     <w:tmpl w:val="A8C07C78"/>
@@ -10705,7 +10752,7 @@
       </w:pPr>
     </w:lvl>
   </w:abstractNum>
-  <w:abstractNum w:abstractNumId="40">
+  <w:abstractNum w:abstractNumId="40" w15:restartNumberingAfterBreak="0">
     <w:nsid w:val="681A6A71"/>
     <w:multiLevelType w:val="hybridMultilevel"/>
     <w:tmpl w:val="88ACC8F6"/>
@@ -10818,7 +10865,7 @@
       </w:rPr>
     </w:lvl>
   </w:abstractNum>
-  <w:abstractNum w:abstractNumId="41">
+  <w:abstractNum w:abstractNumId="41" w15:restartNumberingAfterBreak="0">
     <w:nsid w:val="6A422C53"/>
     <w:multiLevelType w:val="hybridMultilevel"/>
     <w:tmpl w:val="C680BCD8"/>
@@ -10930,7 +10977,7 @@
       </w:rPr>
     </w:lvl>
   </w:abstractNum>
-  <w:abstractNum w:abstractNumId="42">
+  <w:abstractNum w:abstractNumId="42" w15:restartNumberingAfterBreak="0">
     <w:nsid w:val="73473C8D"/>
     <w:multiLevelType w:val="hybridMultilevel"/>
     <w:tmpl w:val="40AA13A2"/>
@@ -11043,7 +11090,7 @@
       </w:rPr>
     </w:lvl>
   </w:abstractNum>
-  <w:abstractNum w:abstractNumId="43">
+  <w:abstractNum w:abstractNumId="43" w15:restartNumberingAfterBreak="0">
     <w:nsid w:val="768C311B"/>
     <w:multiLevelType w:val="hybridMultilevel"/>
     <w:tmpl w:val="07640BCE"/>
@@ -11132,7 +11179,7 @@
       </w:pPr>
     </w:lvl>
   </w:abstractNum>
-  <w:abstractNum w:abstractNumId="44">
+  <w:abstractNum w:abstractNumId="44" w15:restartNumberingAfterBreak="0">
     <w:nsid w:val="76DF268B"/>
     <w:multiLevelType w:val="hybridMultilevel"/>
     <w:tmpl w:val="C048273E"/>
@@ -11245,7 +11292,7 @@
       </w:rPr>
     </w:lvl>
   </w:abstractNum>
-  <w:abstractNum w:abstractNumId="45">
+  <w:abstractNum w:abstractNumId="45" w15:restartNumberingAfterBreak="0">
     <w:nsid w:val="78314BBF"/>
     <w:multiLevelType w:val="multilevel"/>
     <w:tmpl w:val="347007D4"/>
@@ -11366,7 +11413,7 @@
       </w:rPr>
     </w:lvl>
   </w:abstractNum>
-  <w:abstractNum w:abstractNumId="46">
+  <w:abstractNum w:abstractNumId="46" w15:restartNumberingAfterBreak="0">
     <w:nsid w:val="7B955FDB"/>
     <w:multiLevelType w:val="hybridMultilevel"/>
     <w:tmpl w:val="54E8AC30"/>
@@ -11600,7 +11647,7 @@
 </file>
 
 <file path=word/styles.xml><?xml version="1.0" encoding="utf-8"?>
-<w:styles xmlns:r="http://schemas.openxmlformats.org/officeDocument/2006/relationships" xmlns:w="http://schemas.openxmlformats.org/wordprocessingml/2006/main">
+<w:styles xmlns:mc="http://schemas.openxmlformats.org/markup-compatibility/2006" xmlns:r="http://schemas.openxmlformats.org/officeDocument/2006/relationships" xmlns:w="http://schemas.openxmlformats.org/wordprocessingml/2006/main" xmlns:w14="http://schemas.microsoft.com/office/word/2010/wordml" xmlns:w15="http://schemas.microsoft.com/office/word/2012/wordml" mc:Ignorable="w14 w15">
   <w:docDefaults>
     <w:rPrDefault>
       <w:rPr>
@@ -11616,1051 +11663,383 @@
       </w:pPr>
     </w:pPrDefault>
   </w:docDefaults>
-  <w:latentStyles w:defLockedState="0" w:defUIPriority="99" w:defSemiHidden="1" w:defUnhideWhenUsed="1" w:defQFormat="0" w:count="267">
-    <w:lsdException w:name="Normal" w:semiHidden="0" w:uiPriority="0" w:unhideWhenUsed="0" w:qFormat="1"/>
-    <w:lsdException w:name="heading 1" w:semiHidden="0" w:uiPriority="9" w:unhideWhenUsed="0" w:qFormat="1"/>
-    <w:lsdException w:name="heading 2" w:uiPriority="9" w:qFormat="1"/>
-    <w:lsdException w:name="heading 3" w:uiPriority="9" w:qFormat="1"/>
-    <w:lsdException w:name="heading 4" w:uiPriority="9" w:qFormat="1"/>
-    <w:lsdException w:name="heading 5" w:uiPriority="9" w:qFormat="1"/>
-    <w:lsdException w:name="heading 6" w:uiPriority="9" w:qFormat="1"/>
-    <w:lsdException w:name="heading 7" w:uiPriority="9" w:qFormat="1"/>
-    <w:lsdException w:name="heading 8" w:uiPriority="9" w:qFormat="1"/>
-    <w:lsdException w:name="heading 9" w:uiPriority="9" w:qFormat="1"/>
-    <w:lsdException w:name="toc 1" w:uiPriority="39" w:qFormat="1"/>
-    <w:lsdException w:name="toc 2" w:uiPriority="39" w:qFormat="1"/>
-    <w:lsdException w:name="toc 3" w:uiPriority="39" w:qFormat="1"/>
-    <w:lsdException w:name="toc 4" w:uiPriority="39"/>
-    <w:lsdException w:name="toc 5" w:uiPriority="39"/>
-    <w:lsdException w:name="toc 6" w:uiPriority="39"/>
-    <w:lsdException w:name="toc 7" w:uiPriority="39"/>
-    <w:lsdException w:name="toc 8" w:uiPriority="39"/>
-    <w:lsdException w:name="toc 9" w:uiPriority="39"/>
-    <w:lsdException w:name="caption" w:uiPriority="35" w:qFormat="1"/>
-    <w:lsdException w:name="Title" w:semiHidden="0" w:uiPriority="10" w:unhideWhenUsed="0" w:qFormat="1"/>
-    <w:lsdException w:name="Default Paragraph Font" w:uiPriority="1"/>
-    <w:lsdException w:name="Subtitle" w:semiHidden="0" w:uiPriority="11" w:unhideWhenUsed="0" w:qFormat="1"/>
-    <w:lsdException w:name="Strong" w:semiHidden="0" w:uiPriority="22" w:unhideWhenUsed="0" w:qFormat="1"/>
-    <w:lsdException w:name="Emphasis" w:semiHidden="0" w:uiPriority="20" w:unhideWhenUsed="0" w:qFormat="1"/>
-    <w:lsdException w:name="Table Grid" w:semiHidden="0" w:uiPriority="59" w:unhideWhenUsed="0"/>
-    <w:lsdException w:name="Placeholder Text" w:unhideWhenUsed="0"/>
-    <w:lsdException w:name="No Spacing" w:semiHidden="0" w:uiPriority="1" w:unhideWhenUsed="0" w:qFormat="1"/>
-    <w:lsdException w:name="Light Shading" w:semiHidden="0" w:uiPriority="60" w:unhideWhenUsed="0"/>
-    <w:lsdException w:name="Light List" w:semiHidden="0" w:uiPriority="61" w:unhideWhenUsed="0"/>
-    <w:lsdException w:name="Light Grid" w:semiHidden="0" w:uiPriority="62" w:unhideWhenUsed="0"/>
-    <w:lsdException w:name="Medium Shading 1" w:semiHidden="0" w:uiPriority="63" w:unhideWhenUsed="0"/>
-    <w:lsdException w:name="Medium Shading 2" w:semiHidden="0" w:uiPriority="64" w:unhideWhenUsed="0"/>
-    <w:lsdException w:name="Medium List 1" w:semiHidden="0" w:uiPriority="65" w:unhideWhenUsed="0"/>
-    <w:lsdException w:name="Medium List 2" w:semiHidden="0" w:uiPriority="66" w:unhideWhenUsed="0"/>
-    <w:lsdException w:name="Medium Grid 1" w:semiHidden="0" w:uiPriority="67" w:unhideWhenUsed="0"/>
-    <w:lsdException w:name="Medium Grid 2" w:semiHidden="0" w:uiPriority="68" w:unhideWhenUsed="0"/>
-    <w:lsdException w:name="Medium Grid 3" w:semiHidden="0" w:uiPriority="69" w:unhideWhenUsed="0"/>
-    <w:lsdException w:name="Dark List" w:semiHidden="0" w:uiPriority="70" w:unhideWhenUsed="0"/>
-    <w:lsdException w:name="Colorful Shading" w:semiHidden="0" w:uiPriority="71" w:unhideWhenUsed="0"/>
-    <w:lsdException w:name="Colorful List" w:semiHidden="0" w:uiPriority="72" w:unhideWhenUsed="0"/>
-    <w:lsdException w:name="Colorful Grid" w:semiHidden="0" w:uiPriority="73" w:unhideWhenUsed="0"/>
-    <w:lsdException w:name="Light Shading Accent 1" w:semiHidden="0" w:uiPriority="60" w:unhideWhenUsed="0"/>
-    <w:lsdException w:name="Light List Accent 1" w:semiHidden="0" w:uiPriority="61" w:unhideWhenUsed="0"/>
-    <w:lsdException w:name="Light Grid Accent 1" w:semiHidden="0" w:uiPriority="62" w:unhideWhenUsed="0"/>
-    <w:lsdException w:name="Medium Shading 1 Accent 1" w:semiHidden="0" w:uiPriority="63" w:unhideWhenUsed="0"/>
-    <w:lsdException w:name="Medium Shading 2 Accent 1" w:semiHidden="0" w:uiPriority="64" w:unhideWhenUsed="0"/>
-    <w:lsdException w:name="Medium List 1 Accent 1" w:semiHidden="0" w:uiPriority="65" w:unhideWhenUsed="0"/>
-    <w:lsdException w:name="Revision" w:unhideWhenUsed="0"/>
-    <w:lsdException w:name="List Paragraph" w:semiHidden="0" w:uiPriority="34" w:unhideWhenUsed="0" w:qFormat="1"/>
-    <w:lsdException w:name="Quote" w:semiHidden="0" w:uiPriority="29" w:unhideWhenUsed="0" w:qFormat="1"/>
-    <w:lsdException w:name="Intense Quote" w:semiHidden="0" w:uiPriority="30" w:unhideWhenUsed="0" w:qFormat="1"/>
-    <w:lsdException w:name="Medium List 2 Accent 1" w:semiHidden="0" w:uiPriority="66" w:unhideWhenUsed="0"/>
-    <w:lsdException w:name="Medium Grid 1 Accent 1" w:semiHidden="0" w:uiPriority="67" w:unhideWhenUsed="0"/>
-    <w:lsdException w:name="Medium Grid 2 Accent 1" w:semiHidden="0" w:uiPriority="68" w:unhideWhenUsed="0"/>
-    <w:lsdException w:name="Medium Grid 3 Accent 1" w:semiHidden="0" w:uiPriority="69" w:unhideWhenUsed="0"/>
-    <w:lsdException w:name="Dark List Accent 1" w:semiHidden="0" w:uiPriority="70" w:unhideWhenUsed="0"/>
-    <w:lsdException w:name="Colorful Shading Accent 1" w:semiHidden="0" w:uiPriority="71" w:unhideWhenUsed="0"/>
-    <w:lsdException w:name="Colorful List Accent 1" w:semiHidden="0" w:uiPriority="72" w:unhideWhenUsed="0"/>
-    <w:lsdException w:name="Colorful Grid Accent 1" w:semiHidden="0" w:uiPriority="73" w:unhideWhenUsed="0"/>
-    <w:lsdException w:name="Light Shading Accent 2" w:semiHidden="0" w:uiPriority="60" w:unhideWhenUsed="0"/>
-    <w:lsdException w:name="Light List Accent 2" w:semiHidden="0" w:uiPriority="61" w:unhideWhenUsed="0"/>
-    <w:lsdException w:name="Light Grid Accent 2" w:semiHidden="0" w:uiPriority="62" w:unhideWhenUsed="0"/>
-    <w:lsdException w:name="Medium Shading 1 Accent 2" w:semiHidden="0" w:uiPriority="63" w:unhideWhenUsed="0"/>
-    <w:lsdException w:name="Medium Shading 2 Accent 2" w:semiHidden="0" w:uiPriority="64" w:unhideWhenUsed="0"/>
-    <w:lsdException w:name="Medium List 1 Accent 2" w:semiHidden="0" w:uiPriority="65" w:unhideWhenUsed="0"/>
-    <w:lsdException w:name="Medium List 2 Accent 2" w:semiHidden="0" w:uiPriority="66" w:unhideWhenUsed="0"/>
-    <w:lsdException w:name="Medium Grid 1 Accent 2" w:semiHidden="0" w:uiPriority="67" w:unhideWhenUsed="0"/>
-    <w:lsdException w:name="Medium Grid 2 Accent 2" w:semiHidden="0" w:uiPriority="68" w:unhideWhenUsed="0"/>
-    <w:lsdException w:name="Medium Grid 3 Accent 2" w:semiHidden="0" w:uiPriority="69" w:unhideWhenUsed="0"/>
-    <w:lsdException w:name="Dark List Accent 2" w:semiHidden="0" w:uiPriority="70" w:unhideWhenUsed="0"/>
-    <w:lsdException w:name="Colorful Shading Accent 2" w:semiHidden="0" w:uiPriority="71" w:unhideWhenUsed="0"/>
-    <w:lsdException w:name="Colorful List Accent 2" w:semiHidden="0" w:uiPriority="72" w:unhideWhenUsed="0"/>
-    <w:lsdException w:name="Colorful Grid Accent 2" w:semiHidden="0" w:uiPriority="73" w:unhideWhenUsed="0"/>
-    <w:lsdException w:name="Light Shading Accent 3" w:semiHidden="0" w:uiPriority="60" w:unhideWhenUsed="0"/>
-    <w:lsdException w:name="Light List Accent 3" w:semiHidden="0" w:uiPriority="61" w:unhideWhenUsed="0"/>
-    <w:lsdException w:name="Light Grid Accent 3" w:semiHidden="0" w:uiPriority="62" w:unhideWhenUsed="0"/>
-    <w:lsdException w:name="Medium Shading 1 Accent 3" w:semiHidden="0" w:uiPriority="63" w:unhideWhenUsed="0"/>
-    <w:lsdException w:name="Medium Shading 2 Accent 3" w:semiHidden="0" w:uiPriority="64" w:unhideWhenUsed="0"/>
-    <w:lsdException w:name="Medium List 1 Accent 3" w:semiHidden="0" w:uiPriority="65" w:unhideWhenUsed="0"/>
-    <w:lsdException w:name="Medium List 2 Accent 3" w:semiHidden="0" w:uiPriority="66" w:unhideWhenUsed="0"/>
-    <w:lsdException w:name="Medium Grid 1 Accent 3" w:semiHidden="0" w:uiPriority="67" w:unhideWhenUsed="0"/>
-    <w:lsdException w:name="Medium Grid 2 Accent 3" w:semiHidden="0" w:uiPriority="68" w:unhideWhenUsed="0"/>
-    <w:lsdException w:name="Medium Grid 3 Accent 3" w:semiHidden="0" w:uiPriority="69" w:unhideWhenUsed="0"/>
-    <w:lsdException w:name="Dark List Accent 3" w:semiHidden="0" w:uiPriority="70" w:unhideWhenUsed="0"/>
-    <w:lsdException w:name="Colorful Shading Accent 3" w:semiHidden="0" w:uiPriority="71" w:unhideWhenUsed="0"/>
-    <w:lsdException w:name="Colorful List Accent 3" w:semiHidden="0" w:uiPriority="72" w:unhideWhenUsed="0"/>
-    <w:lsdException w:name="Colorful Grid Accent 3" w:semiHidden="0" w:uiPriority="73" w:unhideWhenUsed="0"/>
-    <w:lsdException w:name="Light Shading Accent 4" w:semiHidden="0" w:uiPriority="60" w:unhideWhenUsed="0"/>
-    <w:lsdException w:name="Light List Accent 4" w:semiHidden="0" w:uiPriority="61" w:unhideWhenUsed="0"/>
-    <w:lsdException w:name="Light Grid Accent 4" w:semiHidden="0" w:uiPriority="62" w:unhideWhenUsed="0"/>
-    <w:lsdException w:name="Medium Shading 1 Accent 4" w:semiHidden="0" w:uiPriority="63" w:unhideWhenUsed="0"/>
-    <w:lsdException w:name="Medium Shading 2 Accent 4" w:semiHidden="0" w:uiPriority="64" w:unhideWhenUsed="0"/>
-    <w:lsdException w:name="Medium List 1 Accent 4" w:semiHidden="0" w:uiPriority="65" w:unhideWhenUsed="0"/>
-    <w:lsdException w:name="Medium List 2 Accent 4" w:semiHidden="0" w:uiPriority="66" w:unhideWhenUsed="0"/>
-    <w:lsdException w:name="Medium Grid 1 Accent 4" w:semiHidden="0" w:uiPriority="67" w:unhideWhenUsed="0"/>
-    <w:lsdException w:name="Medium Grid 2 Accent 4" w:semiHidden="0" w:uiPriority="68" w:unhideWhenUsed="0"/>
-    <w:lsdException w:name="Medium Grid 3 Accent 4" w:semiHidden="0" w:uiPriority="69" w:unhideWhenUsed="0"/>
-    <w:lsdException w:name="Dark List Accent 4" w:semiHidden="0" w:uiPriority="70" w:unhideWhenUsed="0"/>
-    <w:lsdException w:name="Colorful Shading Accent 4" w:semiHidden="0" w:uiPriority="71" w:unhideWhenUsed="0"/>
-    <w:lsdException w:name="Colorful List Accent 4" w:semiHidden="0" w:uiPriority="72" w:unhideWhenUsed="0"/>
-    <w:lsdException w:name="Colorful Grid Accent 4" w:semiHidden="0" w:uiPriority="73" w:unhideWhenUsed="0"/>
-    <w:lsdException w:name="Light Shading Accent 5" w:semiHidden="0" w:uiPriority="60" w:unhideWhenUsed="0"/>
-    <w:lsdException w:name="Light List Accent 5" w:semiHidden="0" w:uiPriority="61" w:unhideWhenUsed="0"/>
-    <w:lsdException w:name="Light Grid Accent 5" w:semiHidden="0" w:uiPriority="62" w:unhideWhenUsed="0"/>
-    <w:lsdException w:name="Medium Shading 1 Accent 5" w:semiHidden="0" w:uiPriority="63" w:unhideWhenUsed="0"/>
-    <w:lsdException w:name="Medium Shading 2 Accent 5" w:semiHidden="0" w:uiPriority="64" w:unhideWhenUsed="0"/>
-    <w:lsdException w:name="Medium List 1 Accent 5" w:semiHidden="0" w:uiPriority="65" w:unhideWhenUsed="0"/>
-    <w:lsdException w:name="Medium List 2 Accent 5" w:semiHidden="0" w:uiPriority="66" w:unhideWhenUsed="0"/>
-    <w:lsdException w:name="Medium Grid 1 Accent 5" w:semiHidden="0" w:uiPriority="67" w:unhideWhenUsed="0"/>
-    <w:lsdException w:name="Medium Grid 2 Accent 5" w:semiHidden="0" w:uiPriority="68" w:unhideWhenUsed="0"/>
-    <w:lsdException w:name="Medium Grid 3 Accent 5" w:semiHidden="0" w:uiPriority="69" w:unhideWhenUsed="0"/>
-    <w:lsdException w:name="Dark List Accent 5" w:semiHidden="0" w:uiPriority="70" w:unhideWhenUsed="0"/>
-    <w:lsdException w:name="Colorful Shading Accent 5" w:semiHidden="0" w:uiPriority="71" w:unhideWhenUsed="0"/>
-    <w:lsdException w:name="Colorful List Accent 5" w:semiHidden="0" w:uiPriority="72" w:unhideWhenUsed="0"/>
-    <w:lsdException w:name="Colorful Grid Accent 5" w:semiHidden="0" w:uiPriority="73" w:unhideWhenUsed="0"/>
-    <w:lsdException w:name="Light Shading Accent 6" w:semiHidden="0" w:uiPriority="60" w:unhideWhenUsed="0"/>
-    <w:lsdException w:name="Light List Accent 6" w:semiHidden="0" w:uiPriority="61" w:unhideWhenUsed="0"/>
-    <w:lsdException w:name="Light Grid Accent 6" w:semiHidden="0" w:uiPriority="62" w:unhideWhenUsed="0"/>
-    <w:lsdException w:name="Medium Shading 1 Accent 6" w:semiHidden="0" w:uiPriority="63" w:unhideWhenUsed="0"/>
-    <w:lsdException w:name="Medium Shading 2 Accent 6" w:semiHidden="0" w:uiPriority="64" w:unhideWhenUsed="0"/>
-    <w:lsdException w:name="Medium List 1 Accent 6" w:semiHidden="0" w:uiPriority="65" w:unhideWhenUsed="0"/>
-    <w:lsdException w:name="Medium List 2 Accent 6" w:semiHidden="0" w:uiPriority="66" w:unhideWhenUsed="0"/>
-    <w:lsdException w:name="Medium Grid 1 Accent 6" w:semiHidden="0" w:uiPriority="67" w:unhideWhenUsed="0"/>
-    <w:lsdException w:name="Medium Grid 2 Accent 6" w:semiHidden="0" w:uiPriority="68" w:unhideWhenUsed="0"/>
-    <w:lsdException w:name="Medium Grid 3 Accent 6" w:semiHidden="0" w:uiPriority="69" w:unhideWhenUsed="0"/>
-    <w:lsdException w:name="Dark List Accent 6" w:semiHidden="0" w:uiPriority="70" w:unhideWhenUsed="0"/>
-    <w:lsdException w:name="Colorful Shading Accent 6" w:semiHidden="0" w:uiPriority="71" w:unhideWhenUsed="0"/>
-    <w:lsdException w:name="Colorful List Accent 6" w:semiHidden="0" w:uiPriority="72" w:unhideWhenUsed="0"/>
-    <w:lsdException w:name="Colorful Grid Accent 6" w:semiHidden="0" w:uiPriority="73" w:unhideWhenUsed="0"/>
-    <w:lsdException w:name="Subtle Emphasis" w:semiHidden="0" w:uiPriority="19" w:unhideWhenUsed="0" w:qFormat="1"/>
-    <w:lsdException w:name="Intense Emphasis" w:semiHidden="0" w:uiPriority="21" w:unhideWhenUsed="0" w:qFormat="1"/>
-    <w:lsdException w:name="Subtle Reference" w:semiHidden="0" w:uiPriority="31" w:unhideWhenUsed="0" w:qFormat="1"/>
-    <w:lsdException w:name="Intense Reference" w:semiHidden="0" w:uiPriority="32" w:unhideWhenUsed="0" w:qFormat="1"/>
-    <w:lsdException w:name="Book Title" w:semiHidden="0" w:uiPriority="33" w:unhideWhenUsed="0" w:qFormat="1"/>
-    <w:lsdException w:name="Bibliography" w:uiPriority="37"/>
-    <w:lsdException w:name="TOC Heading" w:uiPriority="39" w:qFormat="1"/>
+  <w:latentStyles w:defLockedState="0" w:defUIPriority="99" w:defSemiHidden="0" w:defUnhideWhenUsed="0" w:defQFormat="0" w:count="371">
+    <w:lsdException w:name="Normal" w:uiPriority="0" w:qFormat="1"/>
+    <w:lsdException w:name="heading 1" w:uiPriority="9" w:qFormat="1"/>
+    <w:lsdException w:name="heading 2" w:semiHidden="1" w:uiPriority="9" w:unhideWhenUsed="1" w:qFormat="1"/>
+    <w:lsdException w:name="heading 3" w:semiHidden="1" w:uiPriority="9" w:unhideWhenUsed="1" w:qFormat="1"/>
+    <w:lsdException w:name="heading 4" w:semiHidden="1" w:uiPriority="9" w:unhideWhenUsed="1" w:qFormat="1"/>
+    <w:lsdException w:name="heading 5" w:semiHidden="1" w:uiPriority="9" w:unhideWhenUsed="1" w:qFormat="1"/>
+    <w:lsdException w:name="heading 6" w:semiHidden="1" w:uiPriority="9" w:unhideWhenUsed="1" w:qFormat="1"/>
+    <w:lsdException w:name="heading 7" w:semiHidden="1" w:uiPriority="9" w:unhideWhenUsed="1" w:qFormat="1"/>
+    <w:lsdException w:name="heading 8" w:semiHidden="1" w:uiPriority="9" w:unhideWhenUsed="1" w:qFormat="1"/>
+    <w:lsdException w:name="heading 9" w:semiHidden="1" w:uiPriority="9" w:unhideWhenUsed="1" w:qFormat="1"/>
+    <w:lsdException w:name="index 1" w:semiHidden="1" w:unhideWhenUsed="1"/>
+    <w:lsdException w:name="index 2" w:semiHidden="1" w:unhideWhenUsed="1"/>
+    <w:lsdException w:name="index 3" w:semiHidden="1" w:unhideWhenUsed="1"/>
+    <w:lsdException w:name="index 4" w:semiHidden="1" w:unhideWhenUsed="1"/>
+    <w:lsdException w:name="index 5" w:semiHidden="1" w:unhideWhenUsed="1"/>
+    <w:lsdException w:name="index 6" w:semiHidden="1" w:unhideWhenUsed="1"/>
+    <w:lsdException w:name="index 7" w:semiHidden="1" w:unhideWhenUsed="1"/>
+    <w:lsdException w:name="index 8" w:semiHidden="1" w:unhideWhenUsed="1"/>
+    <w:lsdException w:name="index 9" w:semiHidden="1" w:unhideWhenUsed="1"/>
+    <w:lsdException w:name="toc 1" w:semiHidden="1" w:uiPriority="39" w:unhideWhenUsed="1" w:qFormat="1"/>
+    <w:lsdException w:name="toc 2" w:semiHidden="1" w:uiPriority="39" w:unhideWhenUsed="1" w:qFormat="1"/>
+    <w:lsdException w:name="toc 3" w:semiHidden="1" w:uiPriority="39" w:unhideWhenUsed="1" w:qFormat="1"/>
+    <w:lsdException w:name="toc 4" w:semiHidden="1" w:uiPriority="39" w:unhideWhenUsed="1"/>
+    <w:lsdException w:name="toc 5" w:semiHidden="1" w:uiPriority="39" w:unhideWhenUsed="1"/>
+    <w:lsdException w:name="toc 6" w:semiHidden="1" w:uiPriority="39" w:unhideWhenUsed="1"/>
+    <w:lsdException w:name="toc 7" w:semiHidden="1" w:uiPriority="39" w:unhideWhenUsed="1"/>
+    <w:lsdException w:name="toc 8" w:semiHidden="1" w:uiPriority="39" w:unhideWhenUsed="1"/>
+    <w:lsdException w:name="toc 9" w:semiHidden="1" w:uiPriority="39" w:unhideWhenUsed="1"/>
+    <w:lsdException w:name="Normal Indent" w:semiHidden="1" w:unhideWhenUsed="1"/>
+    <w:lsdException w:name="footnote text" w:semiHidden="1" w:unhideWhenUsed="1"/>
+    <w:lsdException w:name="annotation text" w:semiHidden="1" w:unhideWhenUsed="1"/>
+    <w:lsdException w:name="header" w:semiHidden="1" w:unhideWhenUsed="1"/>
+    <w:lsdException w:name="footer" w:semiHidden="1" w:unhideWhenUsed="1"/>
+    <w:lsdException w:name="index heading" w:semiHidden="1" w:unhideWhenUsed="1"/>
+    <w:lsdException w:name="caption" w:semiHidden="1" w:uiPriority="35" w:unhideWhenUsed="1" w:qFormat="1"/>
+    <w:lsdException w:name="table of figures" w:semiHidden="1" w:unhideWhenUsed="1"/>
+    <w:lsdException w:name="envelope address" w:semiHidden="1" w:unhideWhenUsed="1"/>
+    <w:lsdException w:name="envelope return" w:semiHidden="1" w:unhideWhenUsed="1"/>
+    <w:lsdException w:name="footnote reference" w:semiHidden="1" w:unhideWhenUsed="1"/>
+    <w:lsdException w:name="annotation reference" w:semiHidden="1" w:unhideWhenUsed="1"/>
+    <w:lsdException w:name="line number" w:semiHidden="1" w:unhideWhenUsed="1"/>
+    <w:lsdException w:name="page number" w:semiHidden="1" w:unhideWhenUsed="1"/>
+    <w:lsdException w:name="endnote reference" w:semiHidden="1" w:unhideWhenUsed="1"/>
+    <w:lsdException w:name="endnote text" w:semiHidden="1" w:unhideWhenUsed="1"/>
+    <w:lsdException w:name="table of authorities" w:semiHidden="1" w:unhideWhenUsed="1"/>
+    <w:lsdException w:name="macro" w:semiHidden="1" w:unhideWhenUsed="1"/>
+    <w:lsdException w:name="toa heading" w:semiHidden="1" w:unhideWhenUsed="1"/>
+    <w:lsdException w:name="List" w:semiHidden="1" w:unhideWhenUsed="1"/>
+    <w:lsdException w:name="List Bullet" w:semiHidden="1" w:unhideWhenUsed="1"/>
+    <w:lsdException w:name="List Number" w:semiHidden="1" w:unhideWhenUsed="1"/>
+    <w:lsdException w:name="List 2" w:semiHidden="1" w:unhideWhenUsed="1"/>
+    <w:lsdException w:name="List 3" w:semiHidden="1" w:unhideWhenUsed="1"/>
+    <w:lsdException w:name="List 4" w:semiHidden="1" w:unhideWhenUsed="1"/>
+    <w:lsdException w:name="List 5" w:semiHidden="1" w:unhideWhenUsed="1"/>
+    <w:lsdException w:name="List Bullet 2" w:semiHidden="1" w:unhideWhenUsed="1"/>
+    <w:lsdException w:name="List Bullet 3" w:semiHidden="1" w:unhideWhenUsed="1"/>
+    <w:lsdException w:name="List Bullet 4" w:semiHidden="1" w:unhideWhenUsed="1"/>
+    <w:lsdException w:name="List Bullet 5" w:semiHidden="1" w:unhideWhenUsed="1"/>
+    <w:lsdException w:name="List Number 2" w:semiHidden="1" w:unhideWhenUsed="1"/>
+    <w:lsdException w:name="List Number 3" w:semiHidden="1" w:unhideWhenUsed="1"/>
+    <w:lsdException w:name="List Number 4" w:semiHidden="1" w:unhideWhenUsed="1"/>
+    <w:lsdException w:name="List Number 5" w:semiHidden="1" w:unhideWhenUsed="1"/>
+    <w:lsdException w:name="Title" w:uiPriority="10" w:qFormat="1"/>
+    <w:lsdException w:name="Closing" w:semiHidden="1" w:unhideWhenUsed="1"/>
+    <w:lsdException w:name="Signature" w:semiHidden="1" w:unhideWhenUsed="1"/>
+    <w:lsdException w:name="Default Paragraph Font" w:semiHidden="1" w:uiPriority="1" w:unhideWhenUsed="1"/>
+    <w:lsdException w:name="Body Text" w:semiHidden="1" w:unhideWhenUsed="1"/>
+    <w:lsdException w:name="Body Text Indent" w:semiHidden="1" w:unhideWhenUsed="1"/>
+    <w:lsdException w:name="List Continue" w:semiHidden="1" w:unhideWhenUsed="1"/>
+    <w:lsdException w:name="List Continue 2" w:semiHidden="1" w:unhideWhenUsed="1"/>
+    <w:lsdException w:name="List Continue 3" w:semiHidden="1" w:unhideWhenUsed="1"/>
+    <w:lsdException w:name="List Continue 4" w:semiHidden="1" w:unhideWhenUsed="1"/>
+    <w:lsdException w:name="List Continue 5" w:semiHidden="1" w:unhideWhenUsed="1"/>
+    <w:lsdException w:name="Message Header" w:semiHidden="1" w:unhideWhenUsed="1"/>
+    <w:lsdException w:name="Subtitle" w:uiPriority="11" w:qFormat="1"/>
+    <w:lsdException w:name="Salutation" w:semiHidden="1" w:unhideWhenUsed="1"/>
+    <w:lsdException w:name="Date" w:semiHidden="1" w:unhideWhenUsed="1"/>
+    <w:lsdException w:name="Body Text First Indent" w:semiHidden="1" w:unhideWhenUsed="1"/>
+    <w:lsdException w:name="Body Text First Indent 2" w:semiHidden="1" w:unhideWhenUsed="1"/>
+    <w:lsdException w:name="Note Heading" w:semiHidden="1" w:unhideWhenUsed="1"/>
+    <w:lsdException w:name="Body Text 2" w:semiHidden="1" w:unhideWhenUsed="1"/>
+    <w:lsdException w:name="Body Text 3" w:semiHidden="1" w:unhideWhenUsed="1"/>
+    <w:lsdException w:name="Body Text Indent 2" w:semiHidden="1" w:unhideWhenUsed="1"/>
+    <w:lsdException w:name="Body Text Indent 3" w:semiHidden="1" w:unhideWhenUsed="1"/>
+    <w:lsdException w:name="Block Text" w:semiHidden="1" w:unhideWhenUsed="1"/>
+    <w:lsdException w:name="Hyperlink" w:semiHidden="1" w:unhideWhenUsed="1"/>
+    <w:lsdException w:name="FollowedHyperlink" w:semiHidden="1" w:unhideWhenUsed="1"/>
+    <w:lsdException w:name="Strong" w:uiPriority="22" w:qFormat="1"/>
+    <w:lsdException w:name="Emphasis" w:uiPriority="20" w:qFormat="1"/>
+    <w:lsdException w:name="Document Map" w:semiHidden="1" w:unhideWhenUsed="1"/>
+    <w:lsdException w:name="Plain Text" w:semiHidden="1" w:unhideWhenUsed="1"/>
+    <w:lsdException w:name="E-mail Signature" w:semiHidden="1" w:unhideWhenUsed="1"/>
+    <w:lsdException w:name="HTML Top of Form" w:semiHidden="1" w:unhideWhenUsed="1"/>
+    <w:lsdException w:name="HTML Bottom of Form" w:semiHidden="1" w:unhideWhenUsed="1"/>
+    <w:lsdException w:name="Normal (Web)" w:semiHidden="1" w:unhideWhenUsed="1"/>
+    <w:lsdException w:name="HTML Acronym" w:semiHidden="1" w:unhideWhenUsed="1"/>
+    <w:lsdException w:name="HTML Address" w:semiHidden="1" w:unhideWhenUsed="1"/>
+    <w:lsdException w:name="HTML Cite" w:semiHidden="1" w:unhideWhenUsed="1"/>
+    <w:lsdException w:name="HTML Code" w:semiHidden="1" w:unhideWhenUsed="1"/>
+    <w:lsdException w:name="HTML Definition" w:semiHidden="1" w:unhideWhenUsed="1"/>
+    <w:lsdException w:name="HTML Keyboard" w:semiHidden="1" w:unhideWhenUsed="1"/>
+    <w:lsdException w:name="HTML Preformatted" w:semiHidden="1" w:unhideWhenUsed="1"/>
+    <w:lsdException w:name="HTML Sample" w:semiHidden="1" w:unhideWhenUsed="1"/>
+    <w:lsdException w:name="HTML Typewriter" w:semiHidden="1" w:unhideWhenUsed="1"/>
+    <w:lsdException w:name="HTML Variable" w:semiHidden="1" w:unhideWhenUsed="1"/>
+    <w:lsdException w:name="Normal Table" w:semiHidden="1" w:unhideWhenUsed="1"/>
+    <w:lsdException w:name="annotation subject" w:semiHidden="1" w:unhideWhenUsed="1"/>
+    <w:lsdException w:name="No List" w:semiHidden="1" w:unhideWhenUsed="1"/>
+    <w:lsdException w:name="Outline List 1" w:semiHidden="1" w:unhideWhenUsed="1"/>
+    <w:lsdException w:name="Outline List 2" w:semiHidden="1" w:unhideWhenUsed="1"/>
+    <w:lsdException w:name="Outline List 3" w:semiHidden="1" w:unhideWhenUsed="1"/>
+    <w:lsdException w:name="Table Simple 1" w:semiHidden="1" w:unhideWhenUsed="1"/>
+    <w:lsdException w:name="Table Simple 2" w:semiHidden="1" w:unhideWhenUsed="1"/>
+    <w:lsdException w:name="Table Simple 3" w:semiHidden="1" w:unhideWhenUsed="1"/>
+    <w:lsdException w:name="Table Classic 1" w:semiHidden="1" w:unhideWhenUsed="1"/>
+    <w:lsdException w:name="Table Classic 2" w:semiHidden="1" w:unhideWhenUsed="1"/>
+    <w:lsdException w:name="Table Classic 3" w:semiHidden="1" w:unhideWhenUsed="1"/>
+    <w:lsdException w:name="Table Classic 4" w:semiHidden="1" w:unhideWhenUsed="1"/>
+    <w:lsdException w:name="Table Colorful 1" w:semiHidden="1" w:unhideWhenUsed="1"/>
+    <w:lsdException w:name="Table Colorful 2" w:semiHidden="1" w:unhideWhenUsed="1"/>
+    <w:lsdException w:name="Table Colorful 3" w:semiHidden="1" w:unhideWhenUsed="1"/>
+    <w:lsdException w:name="Table Columns 1" w:semiHidden="1" w:unhideWhenUsed="1"/>
+    <w:lsdException w:name="Table Columns 2" w:semiHidden="1" w:unhideWhenUsed="1"/>
+    <w:lsdException w:name="Table Columns 3" w:semiHidden="1" w:unhideWhenUsed="1"/>
+    <w:lsdException w:name="Table Columns 4" w:semiHidden="1" w:unhideWhenUsed="1"/>
+    <w:lsdException w:name="Table Columns 5" w:semiHidden="1" w:unhideWhenUsed="1"/>
+    <w:lsdException w:name="Table Grid 1" w:semiHidden="1" w:unhideWhenUsed="1"/>
+    <w:lsdException w:name="Table Grid 2" w:semiHidden="1" w:unhideWhenUsed="1"/>
+    <w:lsdException w:name="Table Grid 3" w:semiHidden="1" w:unhideWhenUsed="1"/>
+    <w:lsdException w:name="Table Grid 4" w:semiHidden="1" w:unhideWhenUsed="1"/>
+    <w:lsdException w:name="Table Grid 5" w:semiHidden="1" w:unhideWhenUsed="1"/>
+    <w:lsdException w:name="Table Grid 6" w:semiHidden="1" w:unhideWhenUsed="1"/>
+    <w:lsdException w:name="Table Grid 7" w:semiHidden="1" w:unhideWhenUsed="1"/>
+    <w:lsdException w:name="Table Grid 8" w:semiHidden="1" w:unhideWhenUsed="1"/>
+    <w:lsdException w:name="Table List 1" w:semiHidden="1" w:unhideWhenUsed="1"/>
+    <w:lsdException w:name="Table List 2" w:semiHidden="1" w:unhideWhenUsed="1"/>
+    <w:lsdException w:name="Table List 3" w:semiHidden="1" w:unhideWhenUsed="1"/>
+    <w:lsdException w:name="Table List 4" w:semiHidden="1" w:unhideWhenUsed="1"/>
+    <w:lsdException w:name="Table List 5" w:semiHidden="1" w:unhideWhenUsed="1"/>
+    <w:lsdException w:name="Table List 6" w:semiHidden="1" w:unhideWhenUsed="1"/>
+    <w:lsdException w:name="Table List 7" w:semiHidden="1" w:unhideWhenUsed="1"/>
+    <w:lsdException w:name="Table List 8" w:semiHidden="1" w:unhideWhenUsed="1"/>
+    <w:lsdException w:name="Table 3D effects 1" w:semiHidden="1" w:unhideWhenUsed="1"/>
+    <w:lsdException w:name="Table 3D effects 2" w:semiHidden="1" w:unhideWhenUsed="1"/>
+    <w:lsdException w:name="Table 3D effects 3" w:semiHidden="1" w:unhideWhenUsed="1"/>
+    <w:lsdException w:name="Table Contemporary" w:semiHidden="1" w:unhideWhenUsed="1"/>
+    <w:lsdException w:name="Table Elegant" w:semiHidden="1" w:unhideWhenUsed="1"/>
+    <w:lsdException w:name="Table Professional" w:semiHidden="1" w:unhideWhenUsed="1"/>
+    <w:lsdException w:name="Table Subtle 1" w:semiHidden="1" w:unhideWhenUsed="1"/>
+    <w:lsdException w:name="Table Subtle 2" w:semiHidden="1" w:unhideWhenUsed="1"/>
+    <w:lsdException w:name="Table Web 1" w:semiHidden="1" w:unhideWhenUsed="1"/>
+    <w:lsdException w:name="Table Web 2" w:semiHidden="1" w:unhideWhenUsed="1"/>
+    <w:lsdException w:name="Table Web 3" w:semiHidden="1" w:unhideWhenUsed="1"/>
+    <w:lsdException w:name="Balloon Text" w:semiHidden="1" w:unhideWhenUsed="1"/>
+    <w:lsdException w:name="Table Grid" w:uiPriority="59"/>
+    <w:lsdException w:name="Table Theme" w:semiHidden="1" w:unhideWhenUsed="1"/>
+    <w:lsdException w:name="Placeholder Text" w:semiHidden="1"/>
+    <w:lsdException w:name="No Spacing" w:uiPriority="1" w:qFormat="1"/>
+    <w:lsdException w:name="Light Shading" w:uiPriority="60"/>
+    <w:lsdException w:name="Light List" w:uiPriority="61"/>
+    <w:lsdException w:name="Light Grid" w:uiPriority="62"/>
+    <w:lsdException w:name="Medium Shading 1" w:uiPriority="63"/>
+    <w:lsdException w:name="Medium Shading 2" w:uiPriority="64"/>
+    <w:lsdException w:name="Medium List 1" w:uiPriority="65"/>
+    <w:lsdException w:name="Medium List 2" w:uiPriority="66"/>
+    <w:lsdException w:name="Medium Grid 1" w:uiPriority="67"/>
+    <w:lsdException w:name="Medium Grid 2" w:uiPriority="68"/>
+    <w:lsdException w:name="Medium Grid 3" w:uiPriority="69"/>
+    <w:lsdException w:name="Dark List" w:uiPriority="70"/>
+    <w:lsdException w:name="Colorful Shading" w:uiPriority="71"/>
+    <w:lsdException w:name="Colorful List" w:uiPriority="72"/>
+    <w:lsdException w:name="Colorful Grid" w:uiPriority="73"/>
+    <w:lsdException w:name="Light Shading Accent 1" w:uiPriority="60"/>
+    <w:lsdException w:name="Light List Accent 1" w:uiPriority="61"/>
+    <w:lsdException w:name="Light Grid Accent 1" w:uiPriority="62"/>
+    <w:lsdException w:name="Medium Shading 1 Accent 1" w:uiPriority="63"/>
+    <w:lsdException w:name="Medium Shading 2 Accent 1" w:uiPriority="64"/>
+    <w:lsdException w:name="Medium List 1 Accent 1" w:uiPriority="65"/>
+    <w:lsdException w:name="Revision" w:semiHidden="1"/>
+    <w:lsdException w:name="List Paragraph" w:uiPriority="34" w:qFormat="1"/>
+    <w:lsdException w:name="Quote" w:uiPriority="29" w:qFormat="1"/>
+    <w:lsdException w:name="Intense Quote" w:uiPriority="30" w:qFormat="1"/>
+    <w:lsdException w:name="Medium List 2 Accent 1" w:uiPriority="66"/>
+    <w:lsdException w:name="Medium Grid 1 Accent 1" w:uiPriority="67"/>
+    <w:lsdException w:name="Medium Grid 2 Accent 1" w:uiPriority="68"/>
+    <w:lsdException w:name="Medium Grid 3 Accent 1" w:uiPriority="69"/>
+    <w:lsdException w:name="Dark List Accent 1" w:uiPriority="70"/>
+    <w:lsdException w:name="Colorful Shading Accent 1" w:uiPriority="71"/>
+    <w:lsdException w:name="Colorful List Accent 1" w:uiPriority="72"/>
+    <w:lsdException w:name="Colorful Grid Accent 1" w:uiPriority="73"/>
+    <w:lsdException w:name="Light Shading Accent 2" w:uiPriority="60"/>
+    <w:lsdException w:name="Light List Accent 2" w:uiPriority="61"/>
+    <w:lsdException w:name="Light Grid Accent 2" w:uiPriority="62"/>
+    <w:lsdException w:name="Medium Shading 1 Accent 2" w:uiPriority="63"/>
+    <w:lsdException w:name="Medium Shading 2 Accent 2" w:uiPriority="64"/>
+    <w:lsdException w:name="Medium List 1 Accent 2" w:uiPriority="65"/>
+    <w:lsdException w:name="Medium List 2 Accent 2" w:uiPriority="66"/>
+    <w:lsdException w:name="Medium Grid 1 Accent 2" w:uiPriority="67"/>
+    <w:lsdException w:name="Medium Grid 2 Accent 2" w:uiPriority="68"/>
+    <w:lsdException w:name="Medium Grid 3 Accent 2" w:uiPriority="69"/>
+    <w:lsdException w:name="Dark List Accent 2" w:uiPriority="70"/>
+    <w:lsdException w:name="Colorful Shading Accent 2" w:uiPriority="71"/>
+    <w:lsdException w:name="Colorful List Accent 2" w:uiPriority="72"/>
+    <w:lsdException w:name="Colorful Grid Accent 2" w:uiPriority="73"/>
+    <w:lsdException w:name="Light Shading Accent 3" w:uiPriority="60"/>
+    <w:lsdException w:name="Light List Accent 3" w:uiPriority="61"/>
+    <w:lsdException w:name="Light Grid Accent 3" w:uiPriority="62"/>
+    <w:lsdException w:name="Medium Shading 1 Accent 3" w:uiPriority="63"/>
+    <w:lsdException w:name="Medium Shading 2 Accent 3" w:uiPriority="64"/>
+    <w:lsdException w:name="Medium List 1 Accent 3" w:uiPriority="65"/>
+    <w:lsdException w:name="Medium List 2 Accent 3" w:uiPriority="66"/>
+    <w:lsdException w:name="Medium Grid 1 Accent 3" w:uiPriority="67"/>
+    <w:lsdException w:name="Medium Grid 2 Accent 3" w:uiPriority="68"/>
+    <w:lsdException w:name="Medium Grid 3 Accent 3" w:uiPriority="69"/>
+    <w:lsdException w:name="Dark List Accent 3" w:uiPriority="70"/>
+    <w:lsdException w:name="Colorful Shading Accent 3" w:uiPriority="71"/>
+    <w:lsdException w:name="Colorful List Accent 3" w:uiPriority="72"/>
+    <w:lsdException w:name="Colorful Grid Accent 3" w:uiPriority="73"/>
+    <w:lsdException w:name="Light Shading Accent 4" w:uiPriority="60"/>
+    <w:lsdException w:name="Light List Accent 4" w:uiPriority="61"/>
+    <w:lsdException w:name="Light Grid Accent 4" w:uiPriority="62"/>
+    <w:lsdException w:name="Medium Shading 1 Accent 4" w:uiPriority="63"/>
+    <w:lsdException w:name="Medium Shading 2 Accent 4" w:uiPriority="64"/>
+    <w:lsdException w:name="Medium List 1 Accent 4" w:uiPriority="65"/>
+    <w:lsdException w:name="Medium List 2 Accent 4" w:uiPriority="66"/>
+    <w:lsdException w:name="Medium Grid 1 Accent 4" w:uiPriority="67"/>
+    <w:lsdException w:name="Medium Grid 2 Accent 4" w:uiPriority="68"/>
+    <w:lsdException w:name="Medium Grid 3 Accent 4" w:uiPriority="69"/>
+    <w:lsdException w:name="Dark List Accent 4" w:uiPriority="70"/>
+    <w:lsdException w:name="Colorful Shading Accent 4" w:uiPriority="71"/>
+    <w:lsdException w:name="Colorful List Accent 4" w:uiPriority="72"/>
+    <w:lsdException w:name="Colorful Grid Accent 4" w:uiPriority="73"/>
+    <w:lsdException w:name="Light Shading Accent 5" w:uiPriority="60"/>
+    <w:lsdException w:name="Light List Accent 5" w:uiPriority="61"/>
+    <w:lsdException w:name="Light Grid Accent 5" w:uiPriority="62"/>
+    <w:lsdException w:name="Medium Shading 1 Accent 5" w:uiPriority="63"/>
+    <w:lsdException w:name="Medium Shading 2 Accent 5" w:uiPriority="64"/>
+    <w:lsdException w:name="Medium List 1 Accent 5" w:uiPriority="65"/>
+    <w:lsdException w:name="Medium List 2 Accent 5" w:uiPriority="66"/>
+    <w:lsdException w:name="Medium Grid 1 Accent 5" w:uiPriority="67"/>
+    <w:lsdException w:name="Medium Grid 2 Accent 5" w:uiPriority="68"/>
+    <w:lsdException w:name="Medium Grid 3 Accent 5" w:uiPriority="69"/>
+    <w:lsdException w:name="Dark List Accent 5" w:uiPriority="70"/>
+    <w:lsdException w:name="Colorful Shading Accent 5" w:uiPriority="71"/>
+    <w:lsdException w:name="Colorful List Accent 5" w:uiPriority="72"/>
+    <w:lsdException w:name="Colorful Grid Accent 5" w:uiPriority="73"/>
+    <w:lsdException w:name="Light Shading Accent 6" w:uiPriority="60"/>
+    <w:lsdException w:name="Light List Accent 6" w:uiPriority="61"/>
+    <w:lsdException w:name="Light Grid Accent 6" w:uiPriority="62"/>
+    <w:lsdException w:name="Medium Shading 1 Accent 6" w:uiPriority="63"/>
+    <w:lsdException w:name="Medium Shading 2 Accent 6" w:uiPriority="64"/>
+    <w:lsdException w:name="Medium List 1 Accent 6" w:uiPriority="65"/>
+    <w:lsdException w:name="Medium List 2 Accent 6" w:uiPriority="66"/>
+    <w:lsdException w:name="Medium Grid 1 Accent 6" w:uiPriority="67"/>
+    <w:lsdException w:name="Medium Grid 2 Accent 6" w:uiPriority="68"/>
+    <w:lsdException w:name="Medium Grid 3 Accent 6" w:uiPriority="69"/>
+    <w:lsdException w:name="Dark List Accent 6" w:uiPriority="70"/>
+    <w:lsdException w:name="Colorful Shading Accent 6" w:uiPriority="71"/>
+    <w:lsdException w:name="Colorful List Accent 6" w:uiPriority="72"/>
+    <w:lsdException w:name="Colorful Grid Accent 6" w:uiPriority="73"/>
+    <w:lsdException w:name="Subtle Emphasis" w:uiPriority="19" w:qFormat="1"/>
+    <w:lsdException w:name="Intense Emphasis" w:uiPriority="21" w:qFormat="1"/>
+    <w:lsdException w:name="Subtle Reference" w:uiPriority="31" w:qFormat="1"/>
+    <w:lsdException w:name="Intense Reference" w:uiPriority="32" w:qFormat="1"/>
+    <w:lsdException w:name="Book Title" w:uiPriority="33" w:qFormat="1"/>
+    <w:lsdException w:name="Bibliography" w:semiHidden="1" w:uiPriority="37" w:unhideWhenUsed="1"/>
+    <w:lsdException w:name="TOC Heading" w:semiHidden="1" w:uiPriority="39" w:unhideWhenUsed="1" w:qFormat="1"/>
+    <w:lsdException w:name="Plain Table 1" w:uiPriority="41"/>
+    <w:lsdException w:name="Plain Table 2" w:uiPriority="42"/>
+    <w:lsdException w:name="Plain Table 3" w:uiPriority="43"/>
+    <w:lsdException w:name="Plain Table 4" w:uiPriority="44"/>
+    <w:lsdException w:name="Plain Table 5" w:uiPriority="45"/>
+    <w:lsdException w:name="Grid Table Light" w:uiPriority="40"/>
+    <w:lsdException w:name="Grid Table 1 Light" w:uiPriority="46"/>
+    <w:lsdException w:name="Grid Table 2" w:uiPriority="47"/>
+    <w:lsdException w:name="Grid Table 3" w:uiPriority="48"/>
+    <w:lsdException w:name="Grid Table 4" w:uiPriority="49"/>
+    <w:lsdException w:name="Grid Table 5 Dark" w:uiPriority="50"/>
+    <w:lsdException w:name="Grid Table 6 Colorful" w:uiPriority="51"/>
+    <w:lsdException w:name="Grid Table 7 Colorful" w:uiPriority="52"/>
+    <w:lsdException w:name="Grid Table 1 Light Accent 1" w:uiPriority="46"/>
+    <w:lsdException w:name="Grid Table 2 Accent 1" w:uiPriority="47"/>
+    <w:lsdException w:name="Grid Table 3 Accent 1" w:uiPriority="48"/>
+    <w:lsdException w:name="Grid Table 4 Accent 1" w:uiPriority="49"/>
+    <w:lsdException w:name="Grid Table 5 Dark Accent 1" w:uiPriority="50"/>
+    <w:lsdException w:name="Grid Table 6 Colorful Accent 1" w:uiPriority="51"/>
+    <w:lsdException w:name="Grid Table 7 Colorful Accent 1" w:uiPriority="52"/>
+    <w:lsdException w:name="Grid Table 1 Light Accent 2" w:uiPriority="46"/>
+    <w:lsdException w:name="Grid Table 2 Accent 2" w:uiPriority="47"/>
+    <w:lsdException w:name="Grid Table 3 Accent 2" w:uiPriority="48"/>
+    <w:lsdException w:name="Grid Table 4 Accent 2" w:uiPriority="49"/>
+    <w:lsdException w:name="Grid Table 5 Dark Accent 2" w:uiPriority="50"/>
+    <w:lsdException w:name="Grid Table 6 Colorful Accent 2" w:uiPriority="51"/>
+    <w:lsdException w:name="Grid Table 7 Colorful Accent 2" w:uiPriority="52"/>
+    <w:lsdException w:name="Grid Table 1 Light Accent 3" w:uiPriority="46"/>
+    <w:lsdException w:name="Grid Table 2 Accent 3" w:uiPriority="47"/>
+    <w:lsdException w:name="Grid Table 3 Accent 3" w:uiPriority="48"/>
+    <w:lsdException w:name="Grid Table 4 Accent 3" w:uiPriority="49"/>
+    <w:lsdException w:name="Grid Table 5 Dark Accent 3" w:uiPriority="50"/>
+    <w:lsdException w:name="Grid Table 6 Colorful Accent 3" w:uiPriority="51"/>
+    <w:lsdException w:name="Grid Table 7 Colorful Accent 3" w:uiPriority="52"/>
+    <w:lsdException w:name="Grid Table 1 Light Accent 4" w:uiPriority="46"/>
+    <w:lsdException w:name="Grid Table 2 Accent 4" w:uiPriority="47"/>
+    <w:lsdException w:name="Grid Table 3 Accent 4" w:uiPriority="48"/>
+    <w:lsdException w:name="Grid Table 4 Accent 4" w:uiPriority="49"/>
+    <w:lsdException w:name="Grid Table 5 Dark Accent 4" w:uiPriority="50"/>
+    <w:lsdException w:name="Grid Table 6 Colorful Accent 4" w:uiPriority="51"/>
+    <w:lsdException w:name="Grid Table 7 Colorful Accent 4" w:uiPriority="52"/>
+    <w:lsdException w:name="Grid Table 1 Light Accent 5" w:uiPriority="46"/>
+    <w:lsdException w:name="Grid Table 2 Accent 5" w:uiPriority="47"/>
+    <w:lsdException w:name="Grid Table 3 Accent 5" w:uiPriority="48"/>
+    <w:lsdException w:name="Grid Table 4 Accent 5" w:uiPriority="49"/>
+    <w:lsdException w:name="Grid Table 5 Dark Accent 5" w:uiPriority="50"/>
+    <w:lsdException w:name="Grid Table 6 Colorful Accent 5" w:uiPriority="51"/>
+    <w:lsdException w:name="Grid Table 7 Colorful Accent 5" w:uiPriority="52"/>
+    <w:lsdException w:name="Grid Table 1 Light Accent 6" w:uiPriority="46"/>
+    <w:lsdException w:name="Grid Table 2 Accent 6" w:uiPriority="47"/>
+    <w:lsdException w:name="Grid Table 3 Accent 6" w:uiPriority="48"/>
+    <w:lsdException w:name="Grid Table 4 Accent 6" w:uiPriority="49"/>
+    <w:lsdException w:name="Grid Table 5 Dark Accent 6" w:uiPriority="50"/>
+    <w:lsdException w:name="Grid Table 6 Colorful Accent 6" w:uiPriority="51"/>
+    <w:lsdException w:name="Grid Table 7 Colorful Accent 6" w:uiPriority="52"/>
+    <w:lsdException w:name="List Table 1 Light" w:uiPriority="46"/>
+    <w:lsdException w:name="List Table 2" w:uiPriority="47"/>
+    <w:lsdException w:name="List Table 3" w:uiPriority="48"/>
+    <w:lsdException w:name="List Table 4" w:uiPriority="49"/>
+    <w:lsdException w:name="List Table 5 Dark" w:uiPriority="50"/>
+    <w:lsdException w:name="List Table 6 Colorful" w:uiPriority="51"/>
+    <w:lsdException w:name="List Table 7 Colorful" w:uiPriority="52"/>
+    <w:lsdException w:name="List Table 1 Light Accent 1" w:uiPriority="46"/>
+    <w:lsdException w:name="List Table 2 Accent 1" w:uiPriority="47"/>
+    <w:lsdException w:name="List Table 3 Accent 1" w:uiPriority="48"/>
+    <w:lsdException w:name="List Table 4 Accent 1" w:uiPriority="49"/>
+    <w:lsdException w:name="List Table 5 Dark Accent 1" w:uiPriority="50"/>
+    <w:lsdException w:name="List Table 6 Colorful Accent 1" w:uiPriority="51"/>
+    <w:lsdException w:name="List Table 7 Colorful Accent 1" w:uiPriority="52"/>
+    <w:lsdException w:name="List Table 1 Light Accent 2" w:uiPriority="46"/>
+    <w:lsdException w:name="List Table 2 Accent 2" w:uiPriority="47"/>
+    <w:lsdException w:name="List Table 3 Accent 2" w:uiPriority="48"/>
+    <w:lsdException w:name="List Table 4 Accent 2" w:uiPriority="49"/>
+    <w:lsdException w:name="List Table 5 Dark Accent 2" w:uiPriority="50"/>
+    <w:lsdException w:name="List Table 6 Colorful Accent 2" w:uiPriority="51"/>
+    <w:lsdException w:name="List Table 7 Colorful Accent 2" w:uiPriority="52"/>
+    <w:lsdException w:name="List Table 1 Light Accent 3" w:uiPriority="46"/>
+    <w:lsdException w:name="List Table 2 Accent 3" w:uiPriority="47"/>
+    <w:lsdException w:name="List Table 3 Accent 3" w:uiPriority="48"/>
+    <w:lsdException w:name="List Table 4 Accent 3" w:uiPriority="49"/>
+    <w:lsdException w:name="List Table 5 Dark Accent 3" w:uiPriority="50"/>
+    <w:lsdException w:name="List Table 6 Colorful Accent 3" w:uiPriority="51"/>
+    <w:lsdException w:name="List Table 7 Colorful Accent 3" w:uiPriority="52"/>
+    <w:lsdException w:name="List Table 1 Light Accent 4" w:uiPriority="46"/>
+    <w:lsdException w:name="List Table 2 Accent 4" w:uiPriority="47"/>
+    <w:lsdException w:name="List Table 3 Accent 4" w:uiPriority="48"/>
+    <w:lsdException w:name="List Table 4 Accent 4" w:uiPriority="49"/>
+    <w:lsdException w:name="List Table 5 Dark Accent 4" w:uiPriority="50"/>
+    <w:lsdException w:name="List Table 6 Colorful Accent 4" w:uiPriority="51"/>
+    <w:lsdException w:name="List Table 7 Colorful Accent 4" w:uiPriority="52"/>
+    <w:lsdException w:name="List Table 1 Light Accent 5" w:uiPriority="46"/>
+    <w:lsdException w:name="List Table 2 Accent 5" w:uiPriority="47"/>
+    <w:lsdException w:name="List Table 3 Accent 5" w:uiPriority="48"/>
+    <w:lsdException w:name="List Table 4 Accent 5" w:uiPriority="49"/>
+    <w:lsdException w:name="List Table 5 Dark Accent 5" w:uiPriority="50"/>
+    <w:lsdException w:name="List Table 6 Colorful Accent 5" w:uiPriority="51"/>
+    <w:lsdException w:name="List Table 7 Colorful Accent 5" w:uiPriority="52"/>
+    <w:lsdException w:name="List Table 1 Light Accent 6" w:uiPriority="46"/>
+    <w:lsdException w:name="List Table 2 Accent 6" w:uiPriority="47"/>
+    <w:lsdException w:name="List Table 3 Accent 6" w:uiPriority="48"/>
+    <w:lsdException w:name="List Table 4 Accent 6" w:uiPriority="49"/>
+    <w:lsdException w:name="List Table 5 Dark Accent 6" w:uiPriority="50"/>
+    <w:lsdException w:name="List Table 6 Colorful Accent 6" w:uiPriority="51"/>
+    <w:lsdException w:name="List Table 7 Colorful Accent 6" w:uiPriority="52"/>
   </w:latentStyles>
   <w:style w:type="paragraph" w:default="1" w:styleId="Normal">
     <w:name w:val="Normal"/>
     <w:qFormat/>
     <w:rsid w:val="00256D83"/>
-  </w:style>
-  <w:style w:type="paragraph" w:styleId="Heading1">
-    <w:name w:val="heading 1"/>
-    <w:basedOn w:val="Normal"/>
-    <w:next w:val="Normal"/>
-    <w:link w:val="Heading1Char"/>
-    <w:uiPriority w:val="9"/>
-    <w:qFormat/>
-    <w:rsid w:val="002D5494"/>
-    <w:pPr>
-      <w:keepNext/>
-      <w:keepLines/>
-      <w:spacing w:before="240" w:after="240"/>
-      <w:outlineLvl w:val="0"/>
-    </w:pPr>
-    <w:rPr>
-      <w:rFonts w:asciiTheme="majorHAnsi" w:eastAsiaTheme="majorEastAsia" w:hAnsiTheme="majorHAnsi" w:cstheme="majorBidi"/>
-      <w:color w:val="2E74B5" w:themeColor="accent1" w:themeShade="BF"/>
-      <w:sz w:val="32"/>
-      <w:szCs w:val="32"/>
-    </w:rPr>
-  </w:style>
-  <w:style w:type="paragraph" w:styleId="Heading2">
-    <w:name w:val="heading 2"/>
-    <w:basedOn w:val="Normal"/>
-    <w:next w:val="Normal"/>
-    <w:link w:val="Heading2Char"/>
-    <w:uiPriority w:val="9"/>
-    <w:unhideWhenUsed/>
-    <w:qFormat/>
-    <w:rsid w:val="00DE384D"/>
-    <w:pPr>
-      <w:keepNext/>
-      <w:keepLines/>
-      <w:spacing w:before="40" w:after="0"/>
-      <w:outlineLvl w:val="1"/>
-    </w:pPr>
-    <w:rPr>
-      <w:rFonts w:asciiTheme="majorHAnsi" w:eastAsiaTheme="majorEastAsia" w:hAnsiTheme="majorHAnsi" w:cstheme="majorBidi"/>
-      <w:color w:val="2E74B5" w:themeColor="accent1" w:themeShade="BF"/>
-      <w:sz w:val="26"/>
-      <w:szCs w:val="26"/>
-    </w:rPr>
-  </w:style>
-  <w:style w:type="paragraph" w:styleId="Heading3">
-    <w:name w:val="heading 3"/>
-    <w:basedOn w:val="Normal"/>
-    <w:next w:val="Normal"/>
-    <w:link w:val="Heading3Char"/>
-    <w:uiPriority w:val="9"/>
-    <w:unhideWhenUsed/>
-    <w:qFormat/>
-    <w:rsid w:val="00DE384D"/>
-    <w:pPr>
-      <w:keepNext/>
-      <w:keepLines/>
-      <w:spacing w:before="40" w:after="0"/>
-      <w:outlineLvl w:val="2"/>
-    </w:pPr>
-    <w:rPr>
-      <w:rFonts w:asciiTheme="majorHAnsi" w:eastAsiaTheme="majorEastAsia" w:hAnsiTheme="majorHAnsi" w:cstheme="majorBidi"/>
-      <w:color w:val="1F4D78" w:themeColor="accent1" w:themeShade="7F"/>
-      <w:sz w:val="24"/>
-      <w:szCs w:val="24"/>
-    </w:rPr>
-  </w:style>
-  <w:style w:type="paragraph" w:styleId="Heading4">
-    <w:name w:val="heading 4"/>
-    <w:basedOn w:val="Normal"/>
-    <w:next w:val="Normal"/>
-    <w:link w:val="Heading4Char"/>
-    <w:uiPriority w:val="9"/>
-    <w:unhideWhenUsed/>
-    <w:qFormat/>
-    <w:rsid w:val="00DE384D"/>
-    <w:pPr>
-      <w:keepNext/>
-      <w:keepLines/>
-      <w:spacing w:before="40" w:after="0"/>
-      <w:outlineLvl w:val="3"/>
-    </w:pPr>
-    <w:rPr>
-      <w:rFonts w:asciiTheme="majorHAnsi" w:eastAsiaTheme="majorEastAsia" w:hAnsiTheme="majorHAnsi" w:cstheme="majorBidi"/>
-      <w:i/>
-      <w:iCs/>
-      <w:color w:val="2E74B5" w:themeColor="accent1" w:themeShade="BF"/>
-    </w:rPr>
-  </w:style>
-  <w:style w:type="character" w:default="1" w:styleId="DefaultParagraphFont">
-    <w:name w:val="Default Paragraph Font"/>
-    <w:uiPriority w:val="1"/>
-    <w:semiHidden/>
-    <w:unhideWhenUsed/>
-  </w:style>
-  <w:style w:type="table" w:default="1" w:styleId="TableNormal">
-    <w:name w:val="Normal Table"/>
-    <w:uiPriority w:val="99"/>
-    <w:semiHidden/>
-    <w:unhideWhenUsed/>
-    <w:qFormat/>
-    <w:tblPr>
-      <w:tblInd w:w="0" w:type="dxa"/>
-      <w:tblCellMar>
-        <w:top w:w="0" w:type="dxa"/>
-        <w:left w:w="108" w:type="dxa"/>
-        <w:bottom w:w="0" w:type="dxa"/>
-        <w:right w:w="108" w:type="dxa"/>
-      </w:tblCellMar>
-    </w:tblPr>
-  </w:style>
-  <w:style w:type="numbering" w:default="1" w:styleId="NoList">
-    <w:name w:val="No List"/>
-    <w:uiPriority w:val="99"/>
-    <w:semiHidden/>
-    <w:unhideWhenUsed/>
-  </w:style>
-  <w:style w:type="character" w:customStyle="1" w:styleId="Heading1Char">
-    <w:name w:val="Heading 1 Char"/>
-    <w:basedOn w:val="DefaultParagraphFont"/>
-    <w:link w:val="Heading1"/>
-    <w:uiPriority w:val="9"/>
-    <w:rsid w:val="002D5494"/>
-    <w:rPr>
-      <w:rFonts w:asciiTheme="majorHAnsi" w:eastAsiaTheme="majorEastAsia" w:hAnsiTheme="majorHAnsi" w:cstheme="majorBidi"/>
-      <w:color w:val="2E74B5" w:themeColor="accent1" w:themeShade="BF"/>
-      <w:sz w:val="32"/>
-      <w:szCs w:val="32"/>
-    </w:rPr>
-  </w:style>
-  <w:style w:type="character" w:customStyle="1" w:styleId="Heading2Char">
-    <w:name w:val="Heading 2 Char"/>
-    <w:basedOn w:val="DefaultParagraphFont"/>
-    <w:link w:val="Heading2"/>
-    <w:uiPriority w:val="9"/>
-    <w:rsid w:val="00DE384D"/>
-    <w:rPr>
-      <w:rFonts w:asciiTheme="majorHAnsi" w:eastAsiaTheme="majorEastAsia" w:hAnsiTheme="majorHAnsi" w:cstheme="majorBidi"/>
-      <w:color w:val="2E74B5" w:themeColor="accent1" w:themeShade="BF"/>
-      <w:sz w:val="26"/>
-      <w:szCs w:val="26"/>
-    </w:rPr>
-  </w:style>
-  <w:style w:type="character" w:customStyle="1" w:styleId="Heading3Char">
-    <w:name w:val="Heading 3 Char"/>
-    <w:basedOn w:val="DefaultParagraphFont"/>
-    <w:link w:val="Heading3"/>
-    <w:uiPriority w:val="9"/>
-    <w:rsid w:val="00DE384D"/>
-    <w:rPr>
-      <w:rFonts w:asciiTheme="majorHAnsi" w:eastAsiaTheme="majorEastAsia" w:hAnsiTheme="majorHAnsi" w:cstheme="majorBidi"/>
-      <w:color w:val="1F4D78" w:themeColor="accent1" w:themeShade="7F"/>
-      <w:sz w:val="24"/>
-      <w:szCs w:val="24"/>
-    </w:rPr>
-  </w:style>
-  <w:style w:type="character" w:customStyle="1" w:styleId="Heading4Char">
-    <w:name w:val="Heading 4 Char"/>
-    <w:basedOn w:val="DefaultParagraphFont"/>
-    <w:link w:val="Heading4"/>
-    <w:uiPriority w:val="9"/>
-    <w:rsid w:val="00DE384D"/>
-    <w:rPr>
-      <w:rFonts w:asciiTheme="majorHAnsi" w:eastAsiaTheme="majorEastAsia" w:hAnsiTheme="majorHAnsi" w:cstheme="majorBidi"/>
-      <w:i/>
-      <w:iCs/>
-      <w:color w:val="2E74B5" w:themeColor="accent1" w:themeShade="BF"/>
-    </w:rPr>
-  </w:style>
-  <w:style w:type="paragraph" w:styleId="Title">
-    <w:name w:val="Title"/>
-    <w:basedOn w:val="Normal"/>
-    <w:next w:val="Normal"/>
-    <w:link w:val="TitleChar"/>
-    <w:uiPriority w:val="10"/>
-    <w:qFormat/>
-    <w:rsid w:val="005B53EA"/>
-    <w:pPr>
-      <w:spacing w:after="0" w:line="240" w:lineRule="auto"/>
-      <w:contextualSpacing/>
-    </w:pPr>
-    <w:rPr>
-      <w:rFonts w:asciiTheme="majorHAnsi" w:eastAsiaTheme="majorEastAsia" w:hAnsiTheme="majorHAnsi" w:cstheme="majorBidi"/>
-      <w:spacing w:val="-10"/>
-      <w:kern w:val="28"/>
-      <w:sz w:val="56"/>
-      <w:szCs w:val="56"/>
-    </w:rPr>
-  </w:style>
-  <w:style w:type="character" w:customStyle="1" w:styleId="TitleChar">
-    <w:name w:val="Title Char"/>
-    <w:basedOn w:val="DefaultParagraphFont"/>
-    <w:link w:val="Title"/>
-    <w:uiPriority w:val="10"/>
-    <w:rsid w:val="005B53EA"/>
-    <w:rPr>
-      <w:rFonts w:asciiTheme="majorHAnsi" w:eastAsiaTheme="majorEastAsia" w:hAnsiTheme="majorHAnsi" w:cstheme="majorBidi"/>
-      <w:spacing w:val="-10"/>
-      <w:kern w:val="28"/>
-      <w:sz w:val="56"/>
-      <w:szCs w:val="56"/>
-    </w:rPr>
-  </w:style>
-  <w:style w:type="paragraph" w:styleId="Subtitle">
-    <w:name w:val="Subtitle"/>
-    <w:basedOn w:val="Normal"/>
-    <w:next w:val="Normal"/>
-    <w:link w:val="SubtitleChar"/>
-    <w:uiPriority w:val="11"/>
-    <w:qFormat/>
-    <w:rsid w:val="00CB5665"/>
-    <w:pPr>
-      <w:numPr>
-        <w:ilvl w:val="1"/>
-      </w:numPr>
-    </w:pPr>
-    <w:rPr>
-      <w:rFonts w:eastAsiaTheme="minorEastAsia"/>
-      <w:color w:val="5A5A5A" w:themeColor="text1" w:themeTint="A5"/>
-      <w:spacing w:val="15"/>
-    </w:rPr>
-  </w:style>
-  <w:style w:type="character" w:customStyle="1" w:styleId="SubtitleChar">
-    <w:name w:val="Subtitle Char"/>
-    <w:basedOn w:val="DefaultParagraphFont"/>
-    <w:link w:val="Subtitle"/>
-    <w:uiPriority w:val="11"/>
-    <w:rsid w:val="00CB5665"/>
-    <w:rPr>
-      <w:rFonts w:eastAsiaTheme="minorEastAsia"/>
-      <w:color w:val="5A5A5A" w:themeColor="text1" w:themeTint="A5"/>
-      <w:spacing w:val="15"/>
-    </w:rPr>
-  </w:style>
-  <w:style w:type="paragraph" w:styleId="Header">
-    <w:name w:val="header"/>
-    <w:basedOn w:val="Normal"/>
-    <w:link w:val="HeaderChar"/>
-    <w:uiPriority w:val="99"/>
-    <w:unhideWhenUsed/>
-    <w:rsid w:val="00CB5665"/>
-    <w:pPr>
-      <w:tabs>
-        <w:tab w:val="center" w:pos="4513"/>
-        <w:tab w:val="right" w:pos="9026"/>
-      </w:tabs>
-      <w:spacing w:after="0" w:line="240" w:lineRule="auto"/>
-    </w:pPr>
-  </w:style>
-  <w:style w:type="character" w:customStyle="1" w:styleId="HeaderChar">
-    <w:name w:val="Header Char"/>
-    <w:basedOn w:val="DefaultParagraphFont"/>
-    <w:link w:val="Header"/>
-    <w:uiPriority w:val="99"/>
-    <w:rsid w:val="00CB5665"/>
-  </w:style>
-  <w:style w:type="paragraph" w:styleId="Footer">
-    <w:name w:val="footer"/>
-    <w:basedOn w:val="Normal"/>
-    <w:link w:val="FooterChar"/>
-    <w:uiPriority w:val="99"/>
-    <w:unhideWhenUsed/>
-    <w:rsid w:val="00CB5665"/>
-    <w:pPr>
-      <w:tabs>
-        <w:tab w:val="center" w:pos="4513"/>
-        <w:tab w:val="right" w:pos="9026"/>
-      </w:tabs>
-      <w:spacing w:after="0" w:line="240" w:lineRule="auto"/>
-    </w:pPr>
-  </w:style>
-  <w:style w:type="character" w:customStyle="1" w:styleId="FooterChar">
-    <w:name w:val="Footer Char"/>
-    <w:basedOn w:val="DefaultParagraphFont"/>
-    <w:link w:val="Footer"/>
-    <w:uiPriority w:val="99"/>
-    <w:rsid w:val="00CB5665"/>
-  </w:style>
-  <w:style w:type="paragraph" w:styleId="TOCHeading">
-    <w:name w:val="TOC Heading"/>
-    <w:basedOn w:val="Heading1"/>
-    <w:next w:val="Normal"/>
-    <w:uiPriority w:val="39"/>
-    <w:unhideWhenUsed/>
-    <w:qFormat/>
-    <w:rsid w:val="00C23CFD"/>
-    <w:pPr>
-      <w:outlineLvl w:val="9"/>
-    </w:pPr>
-    <w:rPr>
-      <w:lang w:val="en-US"/>
-    </w:rPr>
-  </w:style>
-  <w:style w:type="paragraph" w:styleId="TOC1">
-    <w:name w:val="toc 1"/>
-    <w:basedOn w:val="Normal"/>
-    <w:next w:val="Normal"/>
-    <w:autoRedefine/>
-    <w:uiPriority w:val="39"/>
-    <w:unhideWhenUsed/>
-    <w:qFormat/>
-    <w:rsid w:val="00C23CFD"/>
-    <w:pPr>
-      <w:spacing w:after="100"/>
-    </w:pPr>
-  </w:style>
-  <w:style w:type="character" w:styleId="Hyperlink">
-    <w:name w:val="Hyperlink"/>
-    <w:basedOn w:val="DefaultParagraphFont"/>
-    <w:uiPriority w:val="99"/>
-    <w:unhideWhenUsed/>
-    <w:rsid w:val="00C23CFD"/>
-    <w:rPr>
-      <w:color w:val="0563C1" w:themeColor="hyperlink"/>
-      <w:u w:val="single"/>
-    </w:rPr>
-  </w:style>
-  <w:style w:type="paragraph" w:styleId="TOC2">
-    <w:name w:val="toc 2"/>
-    <w:basedOn w:val="Normal"/>
-    <w:next w:val="Normal"/>
-    <w:autoRedefine/>
-    <w:uiPriority w:val="39"/>
-    <w:unhideWhenUsed/>
-    <w:qFormat/>
-    <w:rsid w:val="00C23CFD"/>
-    <w:pPr>
-      <w:spacing w:after="100"/>
-      <w:ind w:left="220"/>
-    </w:pPr>
-    <w:rPr>
-      <w:rFonts w:eastAsiaTheme="minorEastAsia" w:cs="Times New Roman"/>
-      <w:lang w:val="en-US"/>
-    </w:rPr>
-  </w:style>
-  <w:style w:type="paragraph" w:styleId="TOC3">
-    <w:name w:val="toc 3"/>
-    <w:basedOn w:val="Normal"/>
-    <w:next w:val="Normal"/>
-    <w:autoRedefine/>
-    <w:uiPriority w:val="39"/>
-    <w:unhideWhenUsed/>
-    <w:qFormat/>
-    <w:rsid w:val="00C23CFD"/>
-    <w:pPr>
-      <w:spacing w:after="100"/>
-      <w:ind w:left="440"/>
-    </w:pPr>
-    <w:rPr>
-      <w:rFonts w:eastAsiaTheme="minorEastAsia" w:cs="Times New Roman"/>
-      <w:lang w:val="en-US"/>
-    </w:rPr>
-  </w:style>
-  <w:style w:type="paragraph" w:styleId="ListParagraph">
-    <w:name w:val="List Paragraph"/>
-    <w:basedOn w:val="Normal"/>
-    <w:uiPriority w:val="34"/>
-    <w:qFormat/>
-    <w:rsid w:val="00DE384D"/>
-    <w:pPr>
-      <w:spacing w:after="200" w:line="276" w:lineRule="auto"/>
-      <w:ind w:left="720"/>
-      <w:contextualSpacing/>
-    </w:pPr>
-    <w:rPr>
-      <w:lang w:val="en-US"/>
-    </w:rPr>
-  </w:style>
-  <w:style w:type="character" w:customStyle="1" w:styleId="BalloonTextChar">
-    <w:name w:val="Balloon Text Char"/>
-    <w:basedOn w:val="DefaultParagraphFont"/>
-    <w:link w:val="BalloonText"/>
-    <w:uiPriority w:val="99"/>
-    <w:semiHidden/>
-    <w:rsid w:val="00DE384D"/>
-    <w:rPr>
-      <w:rFonts w:ascii="Tahoma" w:hAnsi="Tahoma" w:cs="Tahoma"/>
-      <w:sz w:val="16"/>
-      <w:szCs w:val="16"/>
-      <w:lang w:val="en-US"/>
-    </w:rPr>
-  </w:style>
-  <w:style w:type="paragraph" w:styleId="BalloonText">
-    <w:name w:val="Balloon Text"/>
-    <w:basedOn w:val="Normal"/>
-    <w:link w:val="BalloonTextChar"/>
-    <w:uiPriority w:val="99"/>
-    <w:semiHidden/>
-    <w:unhideWhenUsed/>
-    <w:rsid w:val="00DE384D"/>
-    <w:pPr>
-      <w:spacing w:after="0" w:line="240" w:lineRule="auto"/>
-    </w:pPr>
-    <w:rPr>
-      <w:rFonts w:ascii="Tahoma" w:hAnsi="Tahoma" w:cs="Tahoma"/>
-      <w:sz w:val="16"/>
-      <w:szCs w:val="16"/>
-      <w:lang w:val="en-US"/>
-    </w:rPr>
-  </w:style>
-  <w:style w:type="table" w:styleId="LightList-Accent1">
-    <w:name w:val="Light List Accent 1"/>
-    <w:basedOn w:val="TableNormal"/>
-    <w:uiPriority w:val="61"/>
-    <w:rsid w:val="00DE384D"/>
-    <w:pPr>
-      <w:spacing w:after="0" w:line="240" w:lineRule="auto"/>
-    </w:pPr>
-    <w:rPr>
-      <w:lang w:val="en-US"/>
-    </w:rPr>
-    <w:tblPr>
-      <w:tblStyleRowBandSize w:val="1"/>
-      <w:tblStyleColBandSize w:val="1"/>
-      <w:tblInd w:w="0" w:type="dxa"/>
-      <w:tblBorders>
-        <w:top w:val="single" w:sz="8" w:space="0" w:color="5B9BD5" w:themeColor="accent1"/>
-        <w:left w:val="single" w:sz="8" w:space="0" w:color="5B9BD5" w:themeColor="accent1"/>
-        <w:bottom w:val="single" w:sz="8" w:space="0" w:color="5B9BD5" w:themeColor="accent1"/>
-        <w:right w:val="single" w:sz="8" w:space="0" w:color="5B9BD5" w:themeColor="accent1"/>
-      </w:tblBorders>
-      <w:tblCellMar>
-        <w:top w:w="0" w:type="dxa"/>
-        <w:left w:w="108" w:type="dxa"/>
-        <w:bottom w:w="0" w:type="dxa"/>
-        <w:right w:w="108" w:type="dxa"/>
-      </w:tblCellMar>
-    </w:tblPr>
-    <w:tblStylePr w:type="firstRow">
-      <w:pPr>
-        <w:spacing w:before="0" w:after="0" w:line="240" w:lineRule="auto"/>
-      </w:pPr>
-      <w:rPr>
-        <w:b/>
-        <w:bCs/>
-        <w:color w:val="FFFFFF" w:themeColor="background1"/>
-      </w:rPr>
-      <w:tblPr/>
-      <w:tcPr>
-        <w:shd w:val="clear" w:color="auto" w:fill="5B9BD5" w:themeFill="accent1"/>
-      </w:tcPr>
-    </w:tblStylePr>
-    <w:tblStylePr w:type="lastRow">
-      <w:pPr>
-        <w:spacing w:before="0" w:after="0" w:line="240" w:lineRule="auto"/>
-      </w:pPr>
-      <w:rPr>
-        <w:b/>
-        <w:bCs/>
-      </w:rPr>
-      <w:tblPr/>
-      <w:tcPr>
-        <w:tcBorders>
-          <w:top w:val="double" w:sz="6" w:space="0" w:color="5B9BD5" w:themeColor="accent1"/>
-          <w:left w:val="single" w:sz="8" w:space="0" w:color="5B9BD5" w:themeColor="accent1"/>
-          <w:bottom w:val="single" w:sz="8" w:space="0" w:color="5B9BD5" w:themeColor="accent1"/>
-          <w:right w:val="single" w:sz="8" w:space="0" w:color="5B9BD5" w:themeColor="accent1"/>
-        </w:tcBorders>
-      </w:tcPr>
-    </w:tblStylePr>
-    <w:tblStylePr w:type="firstCol">
-      <w:rPr>
-        <w:b/>
-        <w:bCs/>
-      </w:rPr>
-    </w:tblStylePr>
-    <w:tblStylePr w:type="lastCol">
-      <w:rPr>
-        <w:b/>
-        <w:bCs/>
-      </w:rPr>
-    </w:tblStylePr>
-    <w:tblStylePr w:type="band1Vert">
-      <w:tblPr/>
-      <w:tcPr>
-        <w:tcBorders>
-          <w:top w:val="single" w:sz="8" w:space="0" w:color="5B9BD5" w:themeColor="accent1"/>
-          <w:left w:val="single" w:sz="8" w:space="0" w:color="5B9BD5" w:themeColor="accent1"/>
-          <w:bottom w:val="single" w:sz="8" w:space="0" w:color="5B9BD5" w:themeColor="accent1"/>
-          <w:right w:val="single" w:sz="8" w:space="0" w:color="5B9BD5" w:themeColor="accent1"/>
-        </w:tcBorders>
-      </w:tcPr>
-    </w:tblStylePr>
-    <w:tblStylePr w:type="band1Horz">
-      <w:tblPr/>
-      <w:tcPr>
-        <w:tcBorders>
-          <w:top w:val="single" w:sz="8" w:space="0" w:color="5B9BD5" w:themeColor="accent1"/>
-          <w:left w:val="single" w:sz="8" w:space="0" w:color="5B9BD5" w:themeColor="accent1"/>
-          <w:bottom w:val="single" w:sz="8" w:space="0" w:color="5B9BD5" w:themeColor="accent1"/>
-          <w:right w:val="single" w:sz="8" w:space="0" w:color="5B9BD5" w:themeColor="accent1"/>
-        </w:tcBorders>
-      </w:tcPr>
-    </w:tblStylePr>
-  </w:style>
-  <w:style w:type="paragraph" w:styleId="NoSpacing">
-    <w:name w:val="No Spacing"/>
-    <w:link w:val="NoSpacingChar"/>
-    <w:uiPriority w:val="1"/>
-    <w:qFormat/>
-    <w:rsid w:val="00DE384D"/>
-    <w:pPr>
-      <w:spacing w:after="0" w:line="240" w:lineRule="auto"/>
-    </w:pPr>
-    <w:rPr>
-      <w:rFonts w:eastAsiaTheme="minorEastAsia"/>
-      <w:lang w:val="en-US" w:eastAsia="ja-JP"/>
-    </w:rPr>
-  </w:style>
-  <w:style w:type="character" w:customStyle="1" w:styleId="NoSpacingChar">
-    <w:name w:val="No Spacing Char"/>
-    <w:basedOn w:val="DefaultParagraphFont"/>
-    <w:link w:val="NoSpacing"/>
-    <w:uiPriority w:val="1"/>
-    <w:rsid w:val="00DE384D"/>
-    <w:rPr>
-      <w:rFonts w:eastAsiaTheme="minorEastAsia"/>
-      <w:lang w:val="en-US" w:eastAsia="ja-JP"/>
-    </w:rPr>
-  </w:style>
-  <w:style w:type="character" w:styleId="CommentReference">
-    <w:name w:val="annotation reference"/>
-    <w:basedOn w:val="DefaultParagraphFont"/>
-    <w:uiPriority w:val="99"/>
-    <w:semiHidden/>
-    <w:unhideWhenUsed/>
-    <w:rsid w:val="00FD28A2"/>
-    <w:rPr>
-      <w:sz w:val="16"/>
-      <w:szCs w:val="16"/>
-    </w:rPr>
-  </w:style>
-  <w:style w:type="paragraph" w:styleId="CommentText">
-    <w:name w:val="annotation text"/>
-    <w:basedOn w:val="Normal"/>
-    <w:link w:val="CommentTextChar"/>
-    <w:uiPriority w:val="99"/>
-    <w:semiHidden/>
-    <w:unhideWhenUsed/>
-    <w:rsid w:val="00FD28A2"/>
-    <w:pPr>
-      <w:spacing w:line="240" w:lineRule="auto"/>
-    </w:pPr>
-    <w:rPr>
-      <w:sz w:val="20"/>
-      <w:szCs w:val="20"/>
-    </w:rPr>
-  </w:style>
-  <w:style w:type="character" w:customStyle="1" w:styleId="CommentTextChar">
-    <w:name w:val="Comment Text Char"/>
-    <w:basedOn w:val="DefaultParagraphFont"/>
-    <w:link w:val="CommentText"/>
-    <w:uiPriority w:val="99"/>
-    <w:semiHidden/>
-    <w:rsid w:val="00FD28A2"/>
-    <w:rPr>
-      <w:sz w:val="20"/>
-      <w:szCs w:val="20"/>
-    </w:rPr>
-  </w:style>
-  <w:style w:type="paragraph" w:styleId="CommentSubject">
-    <w:name w:val="annotation subject"/>
-    <w:basedOn w:val="CommentText"/>
-    <w:next w:val="CommentText"/>
-    <w:link w:val="CommentSubjectChar"/>
-    <w:uiPriority w:val="99"/>
-    <w:semiHidden/>
-    <w:unhideWhenUsed/>
-    <w:rsid w:val="00FD28A2"/>
-    <w:rPr>
-      <w:b/>
-      <w:bCs/>
-    </w:rPr>
-  </w:style>
-  <w:style w:type="character" w:customStyle="1" w:styleId="CommentSubjectChar">
-    <w:name w:val="Comment Subject Char"/>
-    <w:basedOn w:val="CommentTextChar"/>
-    <w:link w:val="CommentSubject"/>
-    <w:uiPriority w:val="99"/>
-    <w:semiHidden/>
-    <w:rsid w:val="00FD28A2"/>
-    <w:rPr>
-      <w:b/>
-      <w:bCs/>
-      <w:sz w:val="20"/>
-      <w:szCs w:val="20"/>
-    </w:rPr>
-  </w:style>
-  <w:style w:type="paragraph" w:styleId="Caption">
-    <w:name w:val="caption"/>
-    <w:basedOn w:val="Normal"/>
-    <w:next w:val="Normal"/>
-    <w:uiPriority w:val="35"/>
-    <w:unhideWhenUsed/>
-    <w:qFormat/>
-    <w:rsid w:val="00501AE2"/>
-    <w:pPr>
-      <w:spacing w:after="200" w:line="240" w:lineRule="auto"/>
-    </w:pPr>
-    <w:rPr>
-      <w:i/>
-      <w:iCs/>
-      <w:color w:val="44546A" w:themeColor="text2"/>
-      <w:sz w:val="18"/>
-      <w:szCs w:val="18"/>
-    </w:rPr>
-  </w:style>
-  <w:style w:type="table" w:styleId="TableGrid">
-    <w:name w:val="Table Grid"/>
-    <w:basedOn w:val="TableNormal"/>
-    <w:uiPriority w:val="59"/>
-    <w:rsid w:val="007237A4"/>
-    <w:pPr>
-      <w:spacing w:after="0" w:line="240" w:lineRule="auto"/>
-    </w:pPr>
-    <w:tblPr>
-      <w:tblInd w:w="0" w:type="dxa"/>
-      <w:tblBorders>
-        <w:top w:val="single" w:sz="4" w:space="0" w:color="auto"/>
-        <w:left w:val="single" w:sz="4" w:space="0" w:color="auto"/>
-        <w:bottom w:val="single" w:sz="4" w:space="0" w:color="auto"/>
-        <w:right w:val="single" w:sz="4" w:space="0" w:color="auto"/>
-        <w:insideH w:val="single" w:sz="4" w:space="0" w:color="auto"/>
-        <w:insideV w:val="single" w:sz="4" w:space="0" w:color="auto"/>
-      </w:tblBorders>
-      <w:tblCellMar>
-        <w:top w:w="0" w:type="dxa"/>
-        <w:left w:w="108" w:type="dxa"/>
-        <w:bottom w:w="0" w:type="dxa"/>
-        <w:right w:w="108" w:type="dxa"/>
-      </w:tblCellMar>
-    </w:tblPr>
-  </w:style>
-  <w:style w:type="character" w:customStyle="1" w:styleId="sc0">
-    <w:name w:val="sc0"/>
-    <w:basedOn w:val="DefaultParagraphFont"/>
-    <w:rsid w:val="00397126"/>
-    <w:rPr>
-      <w:rFonts w:ascii="Courier New" w:hAnsi="Courier New" w:cs="Courier New" w:hint="default"/>
-      <w:color w:val="000000"/>
-      <w:sz w:val="20"/>
-      <w:szCs w:val="20"/>
-    </w:rPr>
-  </w:style>
-  <w:style w:type="character" w:customStyle="1" w:styleId="sc101">
-    <w:name w:val="sc101"/>
-    <w:basedOn w:val="DefaultParagraphFont"/>
-    <w:rsid w:val="00397126"/>
-    <w:rPr>
-      <w:rFonts w:ascii="Courier New" w:hAnsi="Courier New" w:cs="Courier New" w:hint="default"/>
-      <w:color w:val="800000"/>
-      <w:sz w:val="20"/>
-      <w:szCs w:val="20"/>
-    </w:rPr>
-  </w:style>
-  <w:style w:type="character" w:customStyle="1" w:styleId="sc51">
-    <w:name w:val="sc51"/>
-    <w:basedOn w:val="DefaultParagraphFont"/>
-    <w:rsid w:val="00397126"/>
-    <w:rPr>
-      <w:rFonts w:ascii="Courier New" w:hAnsi="Courier New" w:cs="Courier New" w:hint="default"/>
-      <w:color w:val="000080"/>
-      <w:sz w:val="20"/>
-      <w:szCs w:val="20"/>
-    </w:rPr>
-  </w:style>
-  <w:style w:type="character" w:customStyle="1" w:styleId="sc121">
-    <w:name w:val="sc121"/>
-    <w:basedOn w:val="DefaultParagraphFont"/>
-    <w:rsid w:val="00397126"/>
-    <w:rPr>
-      <w:rFonts w:ascii="Courier New" w:hAnsi="Courier New" w:cs="Courier New" w:hint="default"/>
-      <w:color w:val="808000"/>
-      <w:sz w:val="20"/>
-      <w:szCs w:val="20"/>
-    </w:rPr>
-  </w:style>
-  <w:style w:type="character" w:customStyle="1" w:styleId="sc131">
-    <w:name w:val="sc131"/>
-    <w:basedOn w:val="DefaultParagraphFont"/>
-    <w:rsid w:val="00397126"/>
-    <w:rPr>
-      <w:rFonts w:ascii="Courier New" w:hAnsi="Courier New" w:cs="Courier New" w:hint="default"/>
-      <w:color w:val="0080FF"/>
-      <w:sz w:val="20"/>
-      <w:szCs w:val="20"/>
-    </w:rPr>
-  </w:style>
-  <w:style w:type="character" w:customStyle="1" w:styleId="sc21">
-    <w:name w:val="sc21"/>
-    <w:basedOn w:val="DefaultParagraphFont"/>
-    <w:rsid w:val="00397126"/>
-    <w:rPr>
-      <w:rFonts w:ascii="Courier New" w:hAnsi="Courier New" w:cs="Courier New" w:hint="default"/>
-      <w:color w:val="FF8000"/>
-      <w:sz w:val="20"/>
-      <w:szCs w:val="20"/>
-    </w:rPr>
-  </w:style>
-  <w:style w:type="character" w:customStyle="1" w:styleId="sc41">
-    <w:name w:val="sc41"/>
-    <w:basedOn w:val="DefaultParagraphFont"/>
-    <w:rsid w:val="00397126"/>
-    <w:rPr>
-      <w:rFonts w:ascii="Courier New" w:hAnsi="Courier New" w:cs="Courier New" w:hint="default"/>
-      <w:b/>
-      <w:bCs/>
-      <w:color w:val="408080"/>
-      <w:sz w:val="20"/>
-      <w:szCs w:val="20"/>
-    </w:rPr>
-  </w:style>
-  <w:style w:type="character" w:customStyle="1" w:styleId="sc71">
-    <w:name w:val="sc71"/>
-    <w:basedOn w:val="DefaultParagraphFont"/>
-    <w:rsid w:val="00397126"/>
-    <w:rPr>
-      <w:rFonts w:ascii="Courier New" w:hAnsi="Courier New" w:cs="Courier New" w:hint="default"/>
-      <w:b/>
-      <w:bCs/>
-      <w:color w:val="FF0000"/>
-      <w:sz w:val="20"/>
-      <w:szCs w:val="20"/>
-    </w:rPr>
-  </w:style>
-  <w:style w:type="paragraph" w:customStyle="1" w:styleId="Default">
-    <w:name w:val="Default"/>
-    <w:rsid w:val="00837885"/>
-    <w:pPr>
-      <w:autoSpaceDE w:val="0"/>
-      <w:autoSpaceDN w:val="0"/>
-      <w:adjustRightInd w:val="0"/>
-      <w:spacing w:after="0" w:line="240" w:lineRule="auto"/>
-    </w:pPr>
-    <w:rPr>
-      <w:rFonts w:ascii="Times New Roman" w:hAnsi="Times New Roman" w:cs="Times New Roman"/>
-      <w:color w:val="000000"/>
-      <w:sz w:val="24"/>
-      <w:szCs w:val="24"/>
-    </w:rPr>
-  </w:style>
-</w:styles>
-</file>
-
-<file path=word/stylesWithEffects.xml><?xml version="1.0" encoding="utf-8"?>
-<w:styles xmlns:wpc="http://schemas.microsoft.com/office/word/2010/wordprocessingCanvas" xmlns:mc="http://schemas.openxmlformats.org/markup-compatibility/2006" xmlns:o="urn:schemas-microsoft-com:office:office" xmlns:r="http://schemas.openxmlformats.org/officeDocument/2006/relationships" xmlns:m="http://schemas.openxmlformats.org/officeDocument/2006/math" xmlns:v="urn:schemas-microsoft-com:vml" xmlns:wp14="http://schemas.microsoft.com/office/word/2010/wordprocessingDrawing" xmlns:wp="http://schemas.openxmlformats.org/drawingml/2006/wordprocessingDrawing" xmlns:w10="urn:schemas-microsoft-com:office:word" xmlns:w="http://schemas.openxmlformats.org/wordprocessingml/2006/main" xmlns:w14="http://schemas.microsoft.com/office/word/2010/wordml" xmlns:wpg="http://schemas.microsoft.com/office/word/2010/wordprocessingGroup" xmlns:wpi="http://schemas.microsoft.com/office/word/2010/wordprocessingInk" xmlns:wne="http://schemas.microsoft.com/office/word/2006/wordml" xmlns:wps="http://schemas.microsoft.com/office/word/2010/wordprocessingShape" mc:Ignorable="w14 wp14">
-  <w:docDefaults>
-    <w:rPrDefault>
-      <w:rPr>
-        <w:rFonts w:asciiTheme="minorHAnsi" w:eastAsiaTheme="minorHAnsi" w:hAnsiTheme="minorHAnsi" w:cstheme="minorBidi"/>
-        <w:sz w:val="22"/>
-        <w:szCs w:val="22"/>
-        <w:lang w:val="en-GB" w:eastAsia="en-US" w:bidi="ar-SA"/>
-      </w:rPr>
-    </w:rPrDefault>
-    <w:pPrDefault>
-      <w:pPr>
-        <w:spacing w:after="160" w:line="259" w:lineRule="auto"/>
-      </w:pPr>
-    </w:pPrDefault>
-  </w:docDefaults>
-  <w:latentStyles w:defLockedState="0" w:defUIPriority="99" w:defSemiHidden="1" w:defUnhideWhenUsed="1" w:defQFormat="0" w:count="267">
-    <w:lsdException w:name="Normal" w:semiHidden="0" w:uiPriority="0" w:unhideWhenUsed="0" w:qFormat="1"/>
-    <w:lsdException w:name="heading 1" w:semiHidden="0" w:uiPriority="9" w:unhideWhenUsed="0" w:qFormat="1"/>
-    <w:lsdException w:name="heading 2" w:uiPriority="9" w:qFormat="1"/>
-    <w:lsdException w:name="heading 3" w:uiPriority="9" w:qFormat="1"/>
-    <w:lsdException w:name="heading 4" w:uiPriority="9" w:qFormat="1"/>
-    <w:lsdException w:name="heading 5" w:uiPriority="9" w:qFormat="1"/>
-    <w:lsdException w:name="heading 6" w:uiPriority="9" w:qFormat="1"/>
-    <w:lsdException w:name="heading 7" w:uiPriority="9" w:qFormat="1"/>
-    <w:lsdException w:name="heading 8" w:uiPriority="9" w:qFormat="1"/>
-    <w:lsdException w:name="heading 9" w:uiPriority="9" w:qFormat="1"/>
-    <w:lsdException w:name="toc 1" w:uiPriority="39" w:qFormat="1"/>
-    <w:lsdException w:name="toc 2" w:uiPriority="39" w:qFormat="1"/>
-    <w:lsdException w:name="toc 3" w:uiPriority="39" w:qFormat="1"/>
-    <w:lsdException w:name="toc 4" w:uiPriority="39"/>
-    <w:lsdException w:name="toc 5" w:uiPriority="39"/>
-    <w:lsdException w:name="toc 6" w:uiPriority="39"/>
-    <w:lsdException w:name="toc 7" w:uiPriority="39"/>
-    <w:lsdException w:name="toc 8" w:uiPriority="39"/>
-    <w:lsdException w:name="toc 9" w:uiPriority="39"/>
-    <w:lsdException w:name="caption" w:uiPriority="35" w:qFormat="1"/>
-    <w:lsdException w:name="Title" w:semiHidden="0" w:uiPriority="10" w:unhideWhenUsed="0" w:qFormat="1"/>
-    <w:lsdException w:name="Default Paragraph Font" w:uiPriority="1"/>
-    <w:lsdException w:name="Subtitle" w:semiHidden="0" w:uiPriority="11" w:unhideWhenUsed="0" w:qFormat="1"/>
-    <w:lsdException w:name="Strong" w:semiHidden="0" w:uiPriority="22" w:unhideWhenUsed="0" w:qFormat="1"/>
-    <w:lsdException w:name="Emphasis" w:semiHidden="0" w:uiPriority="20" w:unhideWhenUsed="0" w:qFormat="1"/>
-    <w:lsdException w:name="Table Grid" w:semiHidden="0" w:uiPriority="59" w:unhideWhenUsed="0"/>
-    <w:lsdException w:name="Placeholder Text" w:unhideWhenUsed="0"/>
-    <w:lsdException w:name="No Spacing" w:semiHidden="0" w:uiPriority="1" w:unhideWhenUsed="0" w:qFormat="1"/>
-    <w:lsdException w:name="Light Shading" w:semiHidden="0" w:uiPriority="60" w:unhideWhenUsed="0"/>
-    <w:lsdException w:name="Light List" w:semiHidden="0" w:uiPriority="61" w:unhideWhenUsed="0"/>
-    <w:lsdException w:name="Light Grid" w:semiHidden="0" w:uiPriority="62" w:unhideWhenUsed="0"/>
-    <w:lsdException w:name="Medium Shading 1" w:semiHidden="0" w:uiPriority="63" w:unhideWhenUsed="0"/>
-    <w:lsdException w:name="Medium Shading 2" w:semiHidden="0" w:uiPriority="64" w:unhideWhenUsed="0"/>
-    <w:lsdException w:name="Medium List 1" w:semiHidden="0" w:uiPriority="65" w:unhideWhenUsed="0"/>
-    <w:lsdException w:name="Medium List 2" w:semiHidden="0" w:uiPriority="66" w:unhideWhenUsed="0"/>
-    <w:lsdException w:name="Medium Grid 1" w:semiHidden="0" w:uiPriority="67" w:unhideWhenUsed="0"/>
-    <w:lsdException w:name="Medium Grid 2" w:semiHidden="0" w:uiPriority="68" w:unhideWhenUsed="0"/>
-    <w:lsdException w:name="Medium Grid 3" w:semiHidden="0" w:uiPriority="69" w:unhideWhenUsed="0"/>
-    <w:lsdException w:name="Dark List" w:semiHidden="0" w:uiPriority="70" w:unhideWhenUsed="0"/>
-    <w:lsdException w:name="Colorful Shading" w:semiHidden="0" w:uiPriority="71" w:unhideWhenUsed="0"/>
-    <w:lsdException w:name="Colorful List" w:semiHidden="0" w:uiPriority="72" w:unhideWhenUsed="0"/>
-    <w:lsdException w:name="Colorful Grid" w:semiHidden="0" w:uiPriority="73" w:unhideWhenUsed="0"/>
-    <w:lsdException w:name="Light Shading Accent 1" w:semiHidden="0" w:uiPriority="60" w:unhideWhenUsed="0"/>
-    <w:lsdException w:name="Light List Accent 1" w:semiHidden="0" w:uiPriority="61" w:unhideWhenUsed="0"/>
-    <w:lsdException w:name="Light Grid Accent 1" w:semiHidden="0" w:uiPriority="62" w:unhideWhenUsed="0"/>
-    <w:lsdException w:name="Medium Shading 1 Accent 1" w:semiHidden="0" w:uiPriority="63" w:unhideWhenUsed="0"/>
-    <w:lsdException w:name="Medium Shading 2 Accent 1" w:semiHidden="0" w:uiPriority="64" w:unhideWhenUsed="0"/>
-    <w:lsdException w:name="Medium List 1 Accent 1" w:semiHidden="0" w:uiPriority="65" w:unhideWhenUsed="0"/>
-    <w:lsdException w:name="Revision" w:unhideWhenUsed="0"/>
-    <w:lsdException w:name="List Paragraph" w:semiHidden="0" w:uiPriority="34" w:unhideWhenUsed="0" w:qFormat="1"/>
-    <w:lsdException w:name="Quote" w:semiHidden="0" w:uiPriority="29" w:unhideWhenUsed="0" w:qFormat="1"/>
-    <w:lsdException w:name="Intense Quote" w:semiHidden="0" w:uiPriority="30" w:unhideWhenUsed="0" w:qFormat="1"/>
-    <w:lsdException w:name="Medium List 2 Accent 1" w:semiHidden="0" w:uiPriority="66" w:unhideWhenUsed="0"/>
-    <w:lsdException w:name="Medium Grid 1 Accent 1" w:semiHidden="0" w:uiPriority="67" w:unhideWhenUsed="0"/>
-    <w:lsdException w:name="Medium Grid 2 Accent 1" w:semiHidden="0" w:uiPriority="68" w:unhideWhenUsed="0"/>
-    <w:lsdException w:name="Medium Grid 3 Accent 1" w:semiHidden="0" w:uiPriority="69" w:unhideWhenUsed="0"/>
-    <w:lsdException w:name="Dark List Accent 1" w:semiHidden="0" w:uiPriority="70" w:unhideWhenUsed="0"/>
-    <w:lsdException w:name="Colorful Shading Accent 1" w:semiHidden="0" w:uiPriority="71" w:unhideWhenUsed="0"/>
-    <w:lsdException w:name="Colorful List Accent 1" w:semiHidden="0" w:uiPriority="72" w:unhideWhenUsed="0"/>
-    <w:lsdException w:name="Colorful Grid Accent 1" w:semiHidden="0" w:uiPriority="73" w:unhideWhenUsed="0"/>
-    <w:lsdException w:name="Light Shading Accent 2" w:semiHidden="0" w:uiPriority="60" w:unhideWhenUsed="0"/>
-    <w:lsdException w:name="Light List Accent 2" w:semiHidden="0" w:uiPriority="61" w:unhideWhenUsed="0"/>
-    <w:lsdException w:name="Light Grid Accent 2" w:semiHidden="0" w:uiPriority="62" w:unhideWhenUsed="0"/>
-    <w:lsdException w:name="Medium Shading 1 Accent 2" w:semiHidden="0" w:uiPriority="63" w:unhideWhenUsed="0"/>
-    <w:lsdException w:name="Medium Shading 2 Accent 2" w:semiHidden="0" w:uiPriority="64" w:unhideWhenUsed="0"/>
-    <w:lsdException w:name="Medium List 1 Accent 2" w:semiHidden="0" w:uiPriority="65" w:unhideWhenUsed="0"/>
-    <w:lsdException w:name="Medium List 2 Accent 2" w:semiHidden="0" w:uiPriority="66" w:unhideWhenUsed="0"/>
-    <w:lsdException w:name="Medium Grid 1 Accent 2" w:semiHidden="0" w:uiPriority="67" w:unhideWhenUsed="0"/>
-    <w:lsdException w:name="Medium Grid 2 Accent 2" w:semiHidden="0" w:uiPriority="68" w:unhideWhenUsed="0"/>
-    <w:lsdException w:name="Medium Grid 3 Accent 2" w:semiHidden="0" w:uiPriority="69" w:unhideWhenUsed="0"/>
-    <w:lsdException w:name="Dark List Accent 2" w:semiHidden="0" w:uiPriority="70" w:unhideWhenUsed="0"/>
-    <w:lsdException w:name="Colorful Shading Accent 2" w:semiHidden="0" w:uiPriority="71" w:unhideWhenUsed="0"/>
-    <w:lsdException w:name="Colorful List Accent 2" w:semiHidden="0" w:uiPriority="72" w:unhideWhenUsed="0"/>
-    <w:lsdException w:name="Colorful Grid Accent 2" w:semiHidden="0" w:uiPriority="73" w:unhideWhenUsed="0"/>
-    <w:lsdException w:name="Light Shading Accent 3" w:semiHidden="0" w:uiPriority="60" w:unhideWhenUsed="0"/>
-    <w:lsdException w:name="Light List Accent 3" w:semiHidden="0" w:uiPriority="61" w:unhideWhenUsed="0"/>
-    <w:lsdException w:name="Light Grid Accent 3" w:semiHidden="0" w:uiPriority="62" w:unhideWhenUsed="0"/>
-    <w:lsdException w:name="Medium Shading 1 Accent 3" w:semiHidden="0" w:uiPriority="63" w:unhideWhenUsed="0"/>
-    <w:lsdException w:name="Medium Shading 2 Accent 3" w:semiHidden="0" w:uiPriority="64" w:unhideWhenUsed="0"/>
-    <w:lsdException w:name="Medium List 1 Accent 3" w:semiHidden="0" w:uiPriority="65" w:unhideWhenUsed="0"/>
-    <w:lsdException w:name="Medium List 2 Accent 3" w:semiHidden="0" w:uiPriority="66" w:unhideWhenUsed="0"/>
-    <w:lsdException w:name="Medium Grid 1 Accent 3" w:semiHidden="0" w:uiPriority="67" w:unhideWhenUsed="0"/>
-    <w:lsdException w:name="Medium Grid 2 Accent 3" w:semiHidden="0" w:uiPriority="68" w:unhideWhenUsed="0"/>
-    <w:lsdException w:name="Medium Grid 3 Accent 3" w:semiHidden="0" w:uiPriority="69" w:unhideWhenUsed="0"/>
-    <w:lsdException w:name="Dark List Accent 3" w:semiHidden="0" w:uiPriority="70" w:unhideWhenUsed="0"/>
-    <w:lsdException w:name="Colorful Shading Accent 3" w:semiHidden="0" w:uiPriority="71" w:unhideWhenUsed="0"/>
-    <w:lsdException w:name="Colorful List Accent 3" w:semiHidden="0" w:uiPriority="72" w:unhideWhenUsed="0"/>
-    <w:lsdException w:name="Colorful Grid Accent 3" w:semiHidden="0" w:uiPriority="73" w:unhideWhenUsed="0"/>
-    <w:lsdException w:name="Light Shading Accent 4" w:semiHidden="0" w:uiPriority="60" w:unhideWhenUsed="0"/>
-    <w:lsdException w:name="Light List Accent 4" w:semiHidden="0" w:uiPriority="61" w:unhideWhenUsed="0"/>
-    <w:lsdException w:name="Light Grid Accent 4" w:semiHidden="0" w:uiPriority="62" w:unhideWhenUsed="0"/>
-    <w:lsdException w:name="Medium Shading 1 Accent 4" w:semiHidden="0" w:uiPriority="63" w:unhideWhenUsed="0"/>
-    <w:lsdException w:name="Medium Shading 2 Accent 4" w:semiHidden="0" w:uiPriority="64" w:unhideWhenUsed="0"/>
-    <w:lsdException w:name="Medium List 1 Accent 4" w:semiHidden="0" w:uiPriority="65" w:unhideWhenUsed="0"/>
-    <w:lsdException w:name="Medium List 2 Accent 4" w:semiHidden="0" w:uiPriority="66" w:unhideWhenUsed="0"/>
-    <w:lsdException w:name="Medium Grid 1 Accent 4" w:semiHidden="0" w:uiPriority="67" w:unhideWhenUsed="0"/>
-    <w:lsdException w:name="Medium Grid 2 Accent 4" w:semiHidden="0" w:uiPriority="68" w:unhideWhenUsed="0"/>
-    <w:lsdException w:name="Medium Grid 3 Accent 4" w:semiHidden="0" w:uiPriority="69" w:unhideWhenUsed="0"/>
-    <w:lsdException w:name="Dark List Accent 4" w:semiHidden="0" w:uiPriority="70" w:unhideWhenUsed="0"/>
-    <w:lsdException w:name="Colorful Shading Accent 4" w:semiHidden="0" w:uiPriority="71" w:unhideWhenUsed="0"/>
-    <w:lsdException w:name="Colorful List Accent 4" w:semiHidden="0" w:uiPriority="72" w:unhideWhenUsed="0"/>
-    <w:lsdException w:name="Colorful Grid Accent 4" w:semiHidden="0" w:uiPriority="73" w:unhideWhenUsed="0"/>
-    <w:lsdException w:name="Light Shading Accent 5" w:semiHidden="0" w:uiPriority="60" w:unhideWhenUsed="0"/>
-    <w:lsdException w:name="Light List Accent 5" w:semiHidden="0" w:uiPriority="61" w:unhideWhenUsed="0"/>
-    <w:lsdException w:name="Light Grid Accent 5" w:semiHidden="0" w:uiPriority="62" w:unhideWhenUsed="0"/>
-    <w:lsdException w:name="Medium Shading 1 Accent 5" w:semiHidden="0" w:uiPriority="63" w:unhideWhenUsed="0"/>
-    <w:lsdException w:name="Medium Shading 2 Accent 5" w:semiHidden="0" w:uiPriority="64" w:unhideWhenUsed="0"/>
-    <w:lsdException w:name="Medium List 1 Accent 5" w:semiHidden="0" w:uiPriority="65" w:unhideWhenUsed="0"/>
-    <w:lsdException w:name="Medium List 2 Accent 5" w:semiHidden="0" w:uiPriority="66" w:unhideWhenUsed="0"/>
-    <w:lsdException w:name="Medium Grid 1 Accent 5" w:semiHidden="0" w:uiPriority="67" w:unhideWhenUsed="0"/>
-    <w:lsdException w:name="Medium Grid 2 Accent 5" w:semiHidden="0" w:uiPriority="68" w:unhideWhenUsed="0"/>
-    <w:lsdException w:name="Medium Grid 3 Accent 5" w:semiHidden="0" w:uiPriority="69" w:unhideWhenUsed="0"/>
-    <w:lsdException w:name="Dark List Accent 5" w:semiHidden="0" w:uiPriority="70" w:unhideWhenUsed="0"/>
-    <w:lsdException w:name="Colorful Shading Accent 5" w:semiHidden="0" w:uiPriority="71" w:unhideWhenUsed="0"/>
-    <w:lsdException w:name="Colorful List Accent 5" w:semiHidden="0" w:uiPriority="72" w:unhideWhenUsed="0"/>
-    <w:lsdException w:name="Colorful Grid Accent 5" w:semiHidden="0" w:uiPriority="73" w:unhideWhenUsed="0"/>
-    <w:lsdException w:name="Light Shading Accent 6" w:semiHidden="0" w:uiPriority="60" w:unhideWhenUsed="0"/>
-    <w:lsdException w:name="Light List Accent 6" w:semiHidden="0" w:uiPriority="61" w:unhideWhenUsed="0"/>
-    <w:lsdException w:name="Light Grid Accent 6" w:semiHidden="0" w:uiPriority="62" w:unhideWhenUsed="0"/>
-    <w:lsdException w:name="Medium Shading 1 Accent 6" w:semiHidden="0" w:uiPriority="63" w:unhideWhenUsed="0"/>
-    <w:lsdException w:name="Medium Shading 2 Accent 6" w:semiHidden="0" w:uiPriority="64" w:unhideWhenUsed="0"/>
-    <w:lsdException w:name="Medium List 1 Accent 6" w:semiHidden="0" w:uiPriority="65" w:unhideWhenUsed="0"/>
-    <w:lsdException w:name="Medium List 2 Accent 6" w:semiHidden="0" w:uiPriority="66" w:unhideWhenUsed="0"/>
-    <w:lsdException w:name="Medium Grid 1 Accent 6" w:semiHidden="0" w:uiPriority="67" w:unhideWhenUsed="0"/>
-    <w:lsdException w:name="Medium Grid 2 Accent 6" w:semiHidden="0" w:uiPriority="68" w:unhideWhenUsed="0"/>
-    <w:lsdException w:name="Medium Grid 3 Accent 6" w:semiHidden="0" w:uiPriority="69" w:unhideWhenUsed="0"/>
-    <w:lsdException w:name="Dark List Accent 6" w:semiHidden="0" w:uiPriority="70" w:unhideWhenUsed="0"/>
-    <w:lsdException w:name="Colorful Shading Accent 6" w:semiHidden="0" w:uiPriority="71" w:unhideWhenUsed="0"/>
-    <w:lsdException w:name="Colorful List Accent 6" w:semiHidden="0" w:uiPriority="72" w:unhideWhenUsed="0"/>
-    <w:lsdException w:name="Colorful Grid Accent 6" w:semiHidden="0" w:uiPriority="73" w:unhideWhenUsed="0"/>
-    <w:lsdException w:name="Subtle Emphasis" w:semiHidden="0" w:uiPriority="19" w:unhideWhenUsed="0" w:qFormat="1"/>
-    <w:lsdException w:name="Intense Emphasis" w:semiHidden="0" w:uiPriority="21" w:unhideWhenUsed="0" w:qFormat="1"/>
-    <w:lsdException w:name="Subtle Reference" w:semiHidden="0" w:uiPriority="31" w:unhideWhenUsed="0" w:qFormat="1"/>
-    <w:lsdException w:name="Intense Reference" w:semiHidden="0" w:uiPriority="32" w:unhideWhenUsed="0" w:qFormat="1"/>
-    <w:lsdException w:name="Book Title" w:semiHidden="0" w:uiPriority="33" w:unhideWhenUsed="0" w:qFormat="1"/>
-    <w:lsdException w:name="Bibliography" w:uiPriority="37"/>
-    <w:lsdException w:name="TOC Heading" w:uiPriority="39" w:qFormat="1"/>
-  </w:latentStyles>
-  <w:style w:type="paragraph" w:default="1" w:styleId="Normal">
-    <w:name w:val="Normal"/>
-    <w:qFormat/>
   </w:style>
   <w:style w:type="paragraph" w:styleId="Heading1">
     <w:name w:val="heading 1"/>
@@ -13390,7 +12769,7 @@
 </file>
 
 <file path=word/glossary/document.xml><?xml version="1.0" encoding="utf-8"?>
-<w:glossaryDocument xmlns:ve="http://schemas.openxmlformats.org/markup-compatibility/2006" xmlns:o="urn:schemas-microsoft-com:office:office" xmlns:r="http://schemas.openxmlformats.org/officeDocument/2006/relationships" xmlns:m="http://schemas.openxmlformats.org/officeDocument/2006/math" xmlns:v="urn:schemas-microsoft-com:vml" xmlns:wp="http://schemas.openxmlformats.org/drawingml/2006/wordprocessingDrawing" xmlns:w10="urn:schemas-microsoft-com:office:word" xmlns:w="http://schemas.openxmlformats.org/wordprocessingml/2006/main" xmlns:wne="http://schemas.microsoft.com/office/word/2006/wordml">
+<w:glossaryDocument xmlns:wpc="http://schemas.microsoft.com/office/word/2010/wordprocessingCanvas" xmlns:mc="http://schemas.openxmlformats.org/markup-compatibility/2006" xmlns:o="urn:schemas-microsoft-com:office:office" xmlns:r="http://schemas.openxmlformats.org/officeDocument/2006/relationships" xmlns:m="http://schemas.openxmlformats.org/officeDocument/2006/math" xmlns:v="urn:schemas-microsoft-com:vml" xmlns:wp14="http://schemas.microsoft.com/office/word/2010/wordprocessingDrawing" xmlns:wp="http://schemas.openxmlformats.org/drawingml/2006/wordprocessingDrawing" xmlns:w10="urn:schemas-microsoft-com:office:word" xmlns:w="http://schemas.openxmlformats.org/wordprocessingml/2006/main" xmlns:w14="http://schemas.microsoft.com/office/word/2010/wordml" xmlns:w15="http://schemas.microsoft.com/office/word/2012/wordml" xmlns:wpg="http://schemas.microsoft.com/office/word/2010/wordprocessingGroup" xmlns:wpi="http://schemas.microsoft.com/office/word/2010/wordprocessingInk" xmlns:wne="http://schemas.microsoft.com/office/word/2006/wordml" xmlns:wps="http://schemas.microsoft.com/office/word/2010/wordprocessingShape" mc:Ignorable="w14 w15 wp14">
   <w:docParts>
     <w:docPart>
       <w:docPartPr>
@@ -13459,31 +12838,29 @@
 </file>
 
 <file path=word/glossary/fontTable.xml><?xml version="1.0" encoding="utf-8"?>
-<w:fonts xmlns:r="http://schemas.openxmlformats.org/officeDocument/2006/relationships" xmlns:w="http://schemas.openxmlformats.org/wordprocessingml/2006/main">
+<w:fonts xmlns:mc="http://schemas.openxmlformats.org/markup-compatibility/2006" xmlns:r="http://schemas.openxmlformats.org/officeDocument/2006/relationships" xmlns:w="http://schemas.openxmlformats.org/wordprocessingml/2006/main" xmlns:w14="http://schemas.microsoft.com/office/word/2010/wordml" xmlns:w15="http://schemas.microsoft.com/office/word/2012/wordml" mc:Ignorable="w14 w15">
   <w:font w:name="Calibri">
     <w:panose1 w:val="020F0502020204030204"/>
     <w:charset w:val="00"/>
     <w:family w:val="swiss"/>
     <w:pitch w:val="variable"/>
-    <w:sig w:usb0="E10002FF" w:usb1="4000ACFF" w:usb2="00000009" w:usb3="00000000" w:csb0="0000019F" w:csb1="00000000"/>
+    <w:sig w:usb0="E00002FF" w:usb1="4000ACFF" w:usb2="00000001" w:usb3="00000000" w:csb0="0000019F" w:csb1="00000000"/>
   </w:font>
   <w:font w:name="Times New Roman">
-    <w:altName w:val="Times New Roman"/>
     <w:panose1 w:val="02020603050405020304"/>
     <w:charset w:val="00"/>
     <w:family w:val="roman"/>
     <w:pitch w:val="variable"/>
-    <w:sig w:usb0="E0002AFF" w:usb1="C0007841" w:usb2="00000009" w:usb3="00000000" w:csb0="000001FF" w:csb1="00000000"/>
+    <w:sig w:usb0="E0002EFF" w:usb1="C0007843" w:usb2="00000009" w:usb3="00000000" w:csb0="000001FF" w:csb1="00000000"/>
   </w:font>
   <w:font w:name="Courier New">
     <w:panose1 w:val="02070309020205020404"/>
     <w:charset w:val="00"/>
     <w:family w:val="modern"/>
     <w:pitch w:val="fixed"/>
-    <w:sig w:usb0="E0002AFF" w:usb1="C0007843" w:usb2="00000009" w:usb3="00000000" w:csb0="000001FF" w:csb1="00000000"/>
+    <w:sig w:usb0="E0002EFF" w:usb1="C0007843" w:usb2="00000009" w:usb3="00000000" w:csb0="000001FF" w:csb1="00000000"/>
   </w:font>
   <w:font w:name="Wingdings">
-    <w:altName w:val="Wingdings"/>
     <w:panose1 w:val="05000000000000000000"/>
     <w:charset w:val="02"/>
     <w:family w:val="auto"/>
@@ -13518,29 +12895,24 @@
     <w:pitch w:val="variable"/>
     <w:sig w:usb0="A10006FF" w:usb1="4000205B" w:usb2="00000010" w:usb3="00000000" w:csb0="0000019F" w:csb1="00000000"/>
   </w:font>
-  <w:font w:name="Cambria">
-    <w:panose1 w:val="02040503050406030204"/>
-    <w:charset w:val="00"/>
-    <w:family w:val="roman"/>
-    <w:pitch w:val="variable"/>
-    <w:sig w:usb0="E00002FF" w:usb1="400004FF" w:usb2="00000000" w:usb3="00000000" w:csb0="0000019F" w:csb1="00000000"/>
-  </w:font>
 </w:fonts>
 </file>
 
 <file path=word/glossary/settings.xml><?xml version="1.0" encoding="utf-8"?>
-<w:settings xmlns:o="urn:schemas-microsoft-com:office:office" xmlns:r="http://schemas.openxmlformats.org/officeDocument/2006/relationships" xmlns:m="http://schemas.openxmlformats.org/officeDocument/2006/math" xmlns:v="urn:schemas-microsoft-com:vml" xmlns:w10="urn:schemas-microsoft-com:office:word" xmlns:w="http://schemas.openxmlformats.org/wordprocessingml/2006/main" xmlns:sl="http://schemas.openxmlformats.org/schemaLibrary/2006/main">
+<w:settings xmlns:mc="http://schemas.openxmlformats.org/markup-compatibility/2006" xmlns:o="urn:schemas-microsoft-com:office:office" xmlns:r="http://schemas.openxmlformats.org/officeDocument/2006/relationships" xmlns:m="http://schemas.openxmlformats.org/officeDocument/2006/math" xmlns:v="urn:schemas-microsoft-com:vml" xmlns:w10="urn:schemas-microsoft-com:office:word" xmlns:w="http://schemas.openxmlformats.org/wordprocessingml/2006/main" xmlns:w14="http://schemas.microsoft.com/office/word/2010/wordml" xmlns:w15="http://schemas.microsoft.com/office/word/2012/wordml" xmlns:sl="http://schemas.openxmlformats.org/schemaLibrary/2006/main" mc:Ignorable="w14 w15">
   <w:view w:val="normal"/>
   <w:defaultTabStop w:val="720"/>
   <w:characterSpacingControl w:val="doNotCompress"/>
   <w:compat>
     <w:useFELayout/>
+    <w:compatSetting w:name="compatibilityMode" w:uri="http://schemas.microsoft.com/office/word" w:val="12"/>
   </w:compat>
   <w:rsids>
     <w:rsidRoot w:val="00965958"/>
     <w:rsid w:val="00272DBD"/>
     <w:rsid w:val="00927AB5"/>
     <w:rsid w:val="00965958"/>
+    <w:rsid w:val="00C050C1"/>
   </w:rsids>
   <m:mathPr>
     <m:mathFont m:val="Cambria Math"/>
@@ -13557,13 +12929,13 @@
   </m:mathPr>
   <w:themeFontLang w:val="en-US"/>
   <w:clrSchemeMapping w:bg1="light1" w:t1="dark1" w:bg2="light2" w:t2="dark2" w:accent1="accent1" w:accent2="accent2" w:accent3="accent3" w:accent4="accent4" w:accent5="accent5" w:accent6="accent6" w:hyperlink="hyperlink" w:followedHyperlink="followedHyperlink"/>
-  <w:decimalSymbol w:val=","/>
-  <w:listSeparator w:val=";"/>
+  <w:decimalSymbol w:val="."/>
+  <w:listSeparator w:val=","/>
 </w:settings>
 </file>
 
 <file path=word/glossary/styles.xml><?xml version="1.0" encoding="utf-8"?>
-<w:styles xmlns:r="http://schemas.openxmlformats.org/officeDocument/2006/relationships" xmlns:w="http://schemas.openxmlformats.org/wordprocessingml/2006/main">
+<w:styles xmlns:mc="http://schemas.openxmlformats.org/markup-compatibility/2006" xmlns:r="http://schemas.openxmlformats.org/officeDocument/2006/relationships" xmlns:w="http://schemas.openxmlformats.org/wordprocessingml/2006/main" xmlns:w14="http://schemas.microsoft.com/office/word/2010/wordml" xmlns:w15="http://schemas.microsoft.com/office/word/2012/wordml" mc:Ignorable="w14 w15">
   <w:docDefaults>
     <w:rPrDefault>
       <w:rPr>
@@ -13579,144 +12951,378 @@
       </w:pPr>
     </w:pPrDefault>
   </w:docDefaults>
-  <w:latentStyles w:defLockedState="0" w:defUIPriority="99" w:defSemiHidden="1" w:defUnhideWhenUsed="1" w:defQFormat="0" w:count="267">
-    <w:lsdException w:name="Normal" w:semiHidden="0" w:uiPriority="0" w:unhideWhenUsed="0" w:qFormat="1"/>
-    <w:lsdException w:name="heading 1" w:semiHidden="0" w:uiPriority="9" w:unhideWhenUsed="0" w:qFormat="1"/>
-    <w:lsdException w:name="heading 2" w:uiPriority="9" w:qFormat="1"/>
-    <w:lsdException w:name="heading 3" w:uiPriority="9" w:qFormat="1"/>
-    <w:lsdException w:name="heading 4" w:uiPriority="9" w:qFormat="1"/>
-    <w:lsdException w:name="heading 5" w:uiPriority="9" w:qFormat="1"/>
-    <w:lsdException w:name="heading 6" w:uiPriority="9" w:qFormat="1"/>
-    <w:lsdException w:name="heading 7" w:uiPriority="9" w:qFormat="1"/>
-    <w:lsdException w:name="heading 8" w:uiPriority="9" w:qFormat="1"/>
-    <w:lsdException w:name="heading 9" w:uiPriority="9" w:qFormat="1"/>
-    <w:lsdException w:name="toc 1" w:uiPriority="39"/>
-    <w:lsdException w:name="toc 2" w:uiPriority="39"/>
-    <w:lsdException w:name="toc 3" w:uiPriority="39"/>
-    <w:lsdException w:name="toc 4" w:uiPriority="39"/>
-    <w:lsdException w:name="toc 5" w:uiPriority="39"/>
-    <w:lsdException w:name="toc 6" w:uiPriority="39"/>
-    <w:lsdException w:name="toc 7" w:uiPriority="39"/>
-    <w:lsdException w:name="toc 8" w:uiPriority="39"/>
-    <w:lsdException w:name="toc 9" w:uiPriority="39"/>
-    <w:lsdException w:name="caption" w:uiPriority="35" w:qFormat="1"/>
-    <w:lsdException w:name="Title" w:semiHidden="0" w:uiPriority="10" w:unhideWhenUsed="0" w:qFormat="1"/>
-    <w:lsdException w:name="Default Paragraph Font" w:uiPriority="1"/>
-    <w:lsdException w:name="Subtitle" w:semiHidden="0" w:uiPriority="11" w:unhideWhenUsed="0" w:qFormat="1"/>
-    <w:lsdException w:name="Strong" w:semiHidden="0" w:uiPriority="22" w:unhideWhenUsed="0" w:qFormat="1"/>
-    <w:lsdException w:name="Emphasis" w:semiHidden="0" w:uiPriority="20" w:unhideWhenUsed="0" w:qFormat="1"/>
-    <w:lsdException w:name="Table Grid" w:semiHidden="0" w:uiPriority="59" w:unhideWhenUsed="0"/>
-    <w:lsdException w:name="Placeholder Text" w:unhideWhenUsed="0"/>
-    <w:lsdException w:name="No Spacing" w:semiHidden="0" w:uiPriority="1" w:unhideWhenUsed="0" w:qFormat="1"/>
-    <w:lsdException w:name="Light Shading" w:semiHidden="0" w:uiPriority="60" w:unhideWhenUsed="0"/>
-    <w:lsdException w:name="Light List" w:semiHidden="0" w:uiPriority="61" w:unhideWhenUsed="0"/>
-    <w:lsdException w:name="Light Grid" w:semiHidden="0" w:uiPriority="62" w:unhideWhenUsed="0"/>
-    <w:lsdException w:name="Medium Shading 1" w:semiHidden="0" w:uiPriority="63" w:unhideWhenUsed="0"/>
-    <w:lsdException w:name="Medium Shading 2" w:semiHidden="0" w:uiPriority="64" w:unhideWhenUsed="0"/>
-    <w:lsdException w:name="Medium List 1" w:semiHidden="0" w:uiPriority="65" w:unhideWhenUsed="0"/>
-    <w:lsdException w:name="Medium List 2" w:semiHidden="0" w:uiPriority="66" w:unhideWhenUsed="0"/>
-    <w:lsdException w:name="Medium Grid 1" w:semiHidden="0" w:uiPriority="67" w:unhideWhenUsed="0"/>
-    <w:lsdException w:name="Medium Grid 2" w:semiHidden="0" w:uiPriority="68" w:unhideWhenUsed="0"/>
-    <w:lsdException w:name="Medium Grid 3" w:semiHidden="0" w:uiPriority="69" w:unhideWhenUsed="0"/>
-    <w:lsdException w:name="Dark List" w:semiHidden="0" w:uiPriority="70" w:unhideWhenUsed="0"/>
-    <w:lsdException w:name="Colorful Shading" w:semiHidden="0" w:uiPriority="71" w:unhideWhenUsed="0"/>
-    <w:lsdException w:name="Colorful List" w:semiHidden="0" w:uiPriority="72" w:unhideWhenUsed="0"/>
-    <w:lsdException w:name="Colorful Grid" w:semiHidden="0" w:uiPriority="73" w:unhideWhenUsed="0"/>
-    <w:lsdException w:name="Light Shading Accent 1" w:semiHidden="0" w:uiPriority="60" w:unhideWhenUsed="0"/>
-    <w:lsdException w:name="Light List Accent 1" w:semiHidden="0" w:uiPriority="61" w:unhideWhenUsed="0"/>
-    <w:lsdException w:name="Light Grid Accent 1" w:semiHidden="0" w:uiPriority="62" w:unhideWhenUsed="0"/>
-    <w:lsdException w:name="Medium Shading 1 Accent 1" w:semiHidden="0" w:uiPriority="63" w:unhideWhenUsed="0"/>
-    <w:lsdException w:name="Medium Shading 2 Accent 1" w:semiHidden="0" w:uiPriority="64" w:unhideWhenUsed="0"/>
-    <w:lsdException w:name="Medium List 1 Accent 1" w:semiHidden="0" w:uiPriority="65" w:unhideWhenUsed="0"/>
-    <w:lsdException w:name="Revision" w:unhideWhenUsed="0"/>
-    <w:lsdException w:name="List Paragraph" w:semiHidden="0" w:uiPriority="34" w:unhideWhenUsed="0" w:qFormat="1"/>
-    <w:lsdException w:name="Quote" w:semiHidden="0" w:uiPriority="29" w:unhideWhenUsed="0" w:qFormat="1"/>
-    <w:lsdException w:name="Intense Quote" w:semiHidden="0" w:uiPriority="30" w:unhideWhenUsed="0" w:qFormat="1"/>
-    <w:lsdException w:name="Medium List 2 Accent 1" w:semiHidden="0" w:uiPriority="66" w:unhideWhenUsed="0"/>
-    <w:lsdException w:name="Medium Grid 1 Accent 1" w:semiHidden="0" w:uiPriority="67" w:unhideWhenUsed="0"/>
-    <w:lsdException w:name="Medium Grid 2 Accent 1" w:semiHidden="0" w:uiPriority="68" w:unhideWhenUsed="0"/>
-    <w:lsdException w:name="Medium Grid 3 Accent 1" w:semiHidden="0" w:uiPriority="69" w:unhideWhenUsed="0"/>
-    <w:lsdException w:name="Dark List Accent 1" w:semiHidden="0" w:uiPriority="70" w:unhideWhenUsed="0"/>
-    <w:lsdException w:name="Colorful Shading Accent 1" w:semiHidden="0" w:uiPriority="71" w:unhideWhenUsed="0"/>
-    <w:lsdException w:name="Colorful List Accent 1" w:semiHidden="0" w:uiPriority="72" w:unhideWhenUsed="0"/>
-    <w:lsdException w:name="Colorful Grid Accent 1" w:semiHidden="0" w:uiPriority="73" w:unhideWhenUsed="0"/>
-    <w:lsdException w:name="Light Shading Accent 2" w:semiHidden="0" w:uiPriority="60" w:unhideWhenUsed="0"/>
-    <w:lsdException w:name="Light List Accent 2" w:semiHidden="0" w:uiPriority="61" w:unhideWhenUsed="0"/>
-    <w:lsdException w:name="Light Grid Accent 2" w:semiHidden="0" w:uiPriority="62" w:unhideWhenUsed="0"/>
-    <w:lsdException w:name="Medium Shading 1 Accent 2" w:semiHidden="0" w:uiPriority="63" w:unhideWhenUsed="0"/>
-    <w:lsdException w:name="Medium Shading 2 Accent 2" w:semiHidden="0" w:uiPriority="64" w:unhideWhenUsed="0"/>
-    <w:lsdException w:name="Medium List 1 Accent 2" w:semiHidden="0" w:uiPriority="65" w:unhideWhenUsed="0"/>
-    <w:lsdException w:name="Medium List 2 Accent 2" w:semiHidden="0" w:uiPriority="66" w:unhideWhenUsed="0"/>
-    <w:lsdException w:name="Medium Grid 1 Accent 2" w:semiHidden="0" w:uiPriority="67" w:unhideWhenUsed="0"/>
-    <w:lsdException w:name="Medium Grid 2 Accent 2" w:semiHidden="0" w:uiPriority="68" w:unhideWhenUsed="0"/>
-    <w:lsdException w:name="Medium Grid 3 Accent 2" w:semiHidden="0" w:uiPriority="69" w:unhideWhenUsed="0"/>
-    <w:lsdException w:name="Dark List Accent 2" w:semiHidden="0" w:uiPriority="70" w:unhideWhenUsed="0"/>
-    <w:lsdException w:name="Colorful Shading Accent 2" w:semiHidden="0" w:uiPriority="71" w:unhideWhenUsed="0"/>
-    <w:lsdException w:name="Colorful List Accent 2" w:semiHidden="0" w:uiPriority="72" w:unhideWhenUsed="0"/>
-    <w:lsdException w:name="Colorful Grid Accent 2" w:semiHidden="0" w:uiPriority="73" w:unhideWhenUsed="0"/>
-    <w:lsdException w:name="Light Shading Accent 3" w:semiHidden="0" w:uiPriority="60" w:unhideWhenUsed="0"/>
-    <w:lsdException w:name="Light List Accent 3" w:semiHidden="0" w:uiPriority="61" w:unhideWhenUsed="0"/>
-    <w:lsdException w:name="Light Grid Accent 3" w:semiHidden="0" w:uiPriority="62" w:unhideWhenUsed="0"/>
-    <w:lsdException w:name="Medium Shading 1 Accent 3" w:semiHidden="0" w:uiPriority="63" w:unhideWhenUsed="0"/>
-    <w:lsdException w:name="Medium Shading 2 Accent 3" w:semiHidden="0" w:uiPriority="64" w:unhideWhenUsed="0"/>
-    <w:lsdException w:name="Medium List 1 Accent 3" w:semiHidden="0" w:uiPriority="65" w:unhideWhenUsed="0"/>
-    <w:lsdException w:name="Medium List 2 Accent 3" w:semiHidden="0" w:uiPriority="66" w:unhideWhenUsed="0"/>
-    <w:lsdException w:name="Medium Grid 1 Accent 3" w:semiHidden="0" w:uiPriority="67" w:unhideWhenUsed="0"/>
-    <w:lsdException w:name="Medium Grid 2 Accent 3" w:semiHidden="0" w:uiPriority="68" w:unhideWhenUsed="0"/>
-    <w:lsdException w:name="Medium Grid 3 Accent 3" w:semiHidden="0" w:uiPriority="69" w:unhideWhenUsed="0"/>
-    <w:lsdException w:name="Dark List Accent 3" w:semiHidden="0" w:uiPriority="70" w:unhideWhenUsed="0"/>
-    <w:lsdException w:name="Colorful Shading Accent 3" w:semiHidden="0" w:uiPriority="71" w:unhideWhenUsed="0"/>
-    <w:lsdException w:name="Colorful List Accent 3" w:semiHidden="0" w:uiPriority="72" w:unhideWhenUsed="0"/>
-    <w:lsdException w:name="Colorful Grid Accent 3" w:semiHidden="0" w:uiPriority="73" w:unhideWhenUsed="0"/>
-    <w:lsdException w:name="Light Shading Accent 4" w:semiHidden="0" w:uiPriority="60" w:unhideWhenUsed="0"/>
-    <w:lsdException w:name="Light List Accent 4" w:semiHidden="0" w:uiPriority="61" w:unhideWhenUsed="0"/>
-    <w:lsdException w:name="Light Grid Accent 4" w:semiHidden="0" w:uiPriority="62" w:unhideWhenUsed="0"/>
-    <w:lsdException w:name="Medium Shading 1 Accent 4" w:semiHidden="0" w:uiPriority="63" w:unhideWhenUsed="0"/>
-    <w:lsdException w:name="Medium Shading 2 Accent 4" w:semiHidden="0" w:uiPriority="64" w:unhideWhenUsed="0"/>
-    <w:lsdException w:name="Medium List 1 Accent 4" w:semiHidden="0" w:uiPriority="65" w:unhideWhenUsed="0"/>
-    <w:lsdException w:name="Medium List 2 Accent 4" w:semiHidden="0" w:uiPriority="66" w:unhideWhenUsed="0"/>
-    <w:lsdException w:name="Medium Grid 1 Accent 4" w:semiHidden="0" w:uiPriority="67" w:unhideWhenUsed="0"/>
-    <w:lsdException w:name="Medium Grid 2 Accent 4" w:semiHidden="0" w:uiPriority="68" w:unhideWhenUsed="0"/>
-    <w:lsdException w:name="Medium Grid 3 Accent 4" w:semiHidden="0" w:uiPriority="69" w:unhideWhenUsed="0"/>
-    <w:lsdException w:name="Dark List Accent 4" w:semiHidden="0" w:uiPriority="70" w:unhideWhenUsed="0"/>
-    <w:lsdException w:name="Colorful Shading Accent 4" w:semiHidden="0" w:uiPriority="71" w:unhideWhenUsed="0"/>
-    <w:lsdException w:name="Colorful List Accent 4" w:semiHidden="0" w:uiPriority="72" w:unhideWhenUsed="0"/>
-    <w:lsdException w:name="Colorful Grid Accent 4" w:semiHidden="0" w:uiPriority="73" w:unhideWhenUsed="0"/>
-    <w:lsdException w:name="Light Shading Accent 5" w:semiHidden="0" w:uiPriority="60" w:unhideWhenUsed="0"/>
-    <w:lsdException w:name="Light List Accent 5" w:semiHidden="0" w:uiPriority="61" w:unhideWhenUsed="0"/>
-    <w:lsdException w:name="Light Grid Accent 5" w:semiHidden="0" w:uiPriority="62" w:unhideWhenUsed="0"/>
-    <w:lsdException w:name="Medium Shading 1 Accent 5" w:semiHidden="0" w:uiPriority="63" w:unhideWhenUsed="0"/>
-    <w:lsdException w:name="Medium Shading 2 Accent 5" w:semiHidden="0" w:uiPriority="64" w:unhideWhenUsed="0"/>
-    <w:lsdException w:name="Medium List 1 Accent 5" w:semiHidden="0" w:uiPriority="65" w:unhideWhenUsed="0"/>
-    <w:lsdException w:name="Medium List 2 Accent 5" w:semiHidden="0" w:uiPriority="66" w:unhideWhenUsed="0"/>
-    <w:lsdException w:name="Medium Grid 1 Accent 5" w:semiHidden="0" w:uiPriority="67" w:unhideWhenUsed="0"/>
-    <w:lsdException w:name="Medium Grid 2 Accent 5" w:semiHidden="0" w:uiPriority="68" w:unhideWhenUsed="0"/>
-    <w:lsdException w:name="Medium Grid 3 Accent 5" w:semiHidden="0" w:uiPriority="69" w:unhideWhenUsed="0"/>
-    <w:lsdException w:name="Dark List Accent 5" w:semiHidden="0" w:uiPriority="70" w:unhideWhenUsed="0"/>
-    <w:lsdException w:name="Colorful Shading Accent 5" w:semiHidden="0" w:uiPriority="71" w:unhideWhenUsed="0"/>
-    <w:lsdException w:name="Colorful List Accent 5" w:semiHidden="0" w:uiPriority="72" w:unhideWhenUsed="0"/>
-    <w:lsdException w:name="Colorful Grid Accent 5" w:semiHidden="0" w:uiPriority="73" w:unhideWhenUsed="0"/>
-    <w:lsdException w:name="Light Shading Accent 6" w:semiHidden="0" w:uiPriority="60" w:unhideWhenUsed="0"/>
-    <w:lsdException w:name="Light List Accent 6" w:semiHidden="0" w:uiPriority="61" w:unhideWhenUsed="0"/>
-    <w:lsdException w:name="Light Grid Accent 6" w:semiHidden="0" w:uiPriority="62" w:unhideWhenUsed="0"/>
-    <w:lsdException w:name="Medium Shading 1 Accent 6" w:semiHidden="0" w:uiPriority="63" w:unhideWhenUsed="0"/>
-    <w:lsdException w:name="Medium Shading 2 Accent 6" w:semiHidden="0" w:uiPriority="64" w:unhideWhenUsed="0"/>
-    <w:lsdException w:name="Medium List 1 Accent 6" w:semiHidden="0" w:uiPriority="65" w:unhideWhenUsed="0"/>
-    <w:lsdException w:name="Medium List 2 Accent 6" w:semiHidden="0" w:uiPriority="66" w:unhideWhenUsed="0"/>
-    <w:lsdException w:name="Medium Grid 1 Accent 6" w:semiHidden="0" w:uiPriority="67" w:unhideWhenUsed="0"/>
-    <w:lsdException w:name="Medium Grid 2 Accent 6" w:semiHidden="0" w:uiPriority="68" w:unhideWhenUsed="0"/>
-    <w:lsdException w:name="Medium Grid 3 Accent 6" w:semiHidden="0" w:uiPriority="69" w:unhideWhenUsed="0"/>
-    <w:lsdException w:name="Dark List Accent 6" w:semiHidden="0" w:uiPriority="70" w:unhideWhenUsed="0"/>
-    <w:lsdException w:name="Colorful Shading Accent 6" w:semiHidden="0" w:uiPriority="71" w:unhideWhenUsed="0"/>
-    <w:lsdException w:name="Colorful List Accent 6" w:semiHidden="0" w:uiPriority="72" w:unhideWhenUsed="0"/>
-    <w:lsdException w:name="Colorful Grid Accent 6" w:semiHidden="0" w:uiPriority="73" w:unhideWhenUsed="0"/>
-    <w:lsdException w:name="Subtle Emphasis" w:semiHidden="0" w:uiPriority="19" w:unhideWhenUsed="0" w:qFormat="1"/>
-    <w:lsdException w:name="Intense Emphasis" w:semiHidden="0" w:uiPriority="21" w:unhideWhenUsed="0" w:qFormat="1"/>
-    <w:lsdException w:name="Subtle Reference" w:semiHidden="0" w:uiPriority="31" w:unhideWhenUsed="0" w:qFormat="1"/>
-    <w:lsdException w:name="Intense Reference" w:semiHidden="0" w:uiPriority="32" w:unhideWhenUsed="0" w:qFormat="1"/>
-    <w:lsdException w:name="Book Title" w:semiHidden="0" w:uiPriority="33" w:unhideWhenUsed="0" w:qFormat="1"/>
-    <w:lsdException w:name="Bibliography" w:uiPriority="37"/>
-    <w:lsdException w:name="TOC Heading" w:uiPriority="39" w:qFormat="1"/>
+  <w:latentStyles w:defLockedState="0" w:defUIPriority="99" w:defSemiHidden="0" w:defUnhideWhenUsed="0" w:defQFormat="0" w:count="371">
+    <w:lsdException w:name="Normal" w:uiPriority="0" w:qFormat="1"/>
+    <w:lsdException w:name="heading 1" w:uiPriority="9" w:qFormat="1"/>
+    <w:lsdException w:name="heading 2" w:semiHidden="1" w:uiPriority="9" w:unhideWhenUsed="1" w:qFormat="1"/>
+    <w:lsdException w:name="heading 3" w:semiHidden="1" w:uiPriority="9" w:unhideWhenUsed="1" w:qFormat="1"/>
+    <w:lsdException w:name="heading 4" w:semiHidden="1" w:uiPriority="9" w:unhideWhenUsed="1" w:qFormat="1"/>
+    <w:lsdException w:name="heading 5" w:semiHidden="1" w:uiPriority="9" w:unhideWhenUsed="1" w:qFormat="1"/>
+    <w:lsdException w:name="heading 6" w:semiHidden="1" w:uiPriority="9" w:unhideWhenUsed="1" w:qFormat="1"/>
+    <w:lsdException w:name="heading 7" w:semiHidden="1" w:uiPriority="9" w:unhideWhenUsed="1" w:qFormat="1"/>
+    <w:lsdException w:name="heading 8" w:semiHidden="1" w:uiPriority="9" w:unhideWhenUsed="1" w:qFormat="1"/>
+    <w:lsdException w:name="heading 9" w:semiHidden="1" w:uiPriority="9" w:unhideWhenUsed="1" w:qFormat="1"/>
+    <w:lsdException w:name="index 1" w:semiHidden="1" w:unhideWhenUsed="1"/>
+    <w:lsdException w:name="index 2" w:semiHidden="1" w:unhideWhenUsed="1"/>
+    <w:lsdException w:name="index 3" w:semiHidden="1" w:unhideWhenUsed="1"/>
+    <w:lsdException w:name="index 4" w:semiHidden="1" w:unhideWhenUsed="1"/>
+    <w:lsdException w:name="index 5" w:semiHidden="1" w:unhideWhenUsed="1"/>
+    <w:lsdException w:name="index 6" w:semiHidden="1" w:unhideWhenUsed="1"/>
+    <w:lsdException w:name="index 7" w:semiHidden="1" w:unhideWhenUsed="1"/>
+    <w:lsdException w:name="index 8" w:semiHidden="1" w:unhideWhenUsed="1"/>
+    <w:lsdException w:name="index 9" w:semiHidden="1" w:unhideWhenUsed="1"/>
+    <w:lsdException w:name="toc 1" w:semiHidden="1" w:uiPriority="39" w:unhideWhenUsed="1"/>
+    <w:lsdException w:name="toc 2" w:semiHidden="1" w:uiPriority="39" w:unhideWhenUsed="1"/>
+    <w:lsdException w:name="toc 3" w:semiHidden="1" w:uiPriority="39" w:unhideWhenUsed="1"/>
+    <w:lsdException w:name="toc 4" w:semiHidden="1" w:uiPriority="39" w:unhideWhenUsed="1"/>
+    <w:lsdException w:name="toc 5" w:semiHidden="1" w:uiPriority="39" w:unhideWhenUsed="1"/>
+    <w:lsdException w:name="toc 6" w:semiHidden="1" w:uiPriority="39" w:unhideWhenUsed="1"/>
+    <w:lsdException w:name="toc 7" w:semiHidden="1" w:uiPriority="39" w:unhideWhenUsed="1"/>
+    <w:lsdException w:name="toc 8" w:semiHidden="1" w:uiPriority="39" w:unhideWhenUsed="1"/>
+    <w:lsdException w:name="toc 9" w:semiHidden="1" w:uiPriority="39" w:unhideWhenUsed="1"/>
+    <w:lsdException w:name="Normal Indent" w:semiHidden="1" w:unhideWhenUsed="1"/>
+    <w:lsdException w:name="footnote text" w:semiHidden="1" w:unhideWhenUsed="1"/>
+    <w:lsdException w:name="annotation text" w:semiHidden="1" w:unhideWhenUsed="1"/>
+    <w:lsdException w:name="header" w:semiHidden="1" w:unhideWhenUsed="1"/>
+    <w:lsdException w:name="footer" w:semiHidden="1" w:unhideWhenUsed="1"/>
+    <w:lsdException w:name="index heading" w:semiHidden="1" w:unhideWhenUsed="1"/>
+    <w:lsdException w:name="caption" w:semiHidden="1" w:uiPriority="35" w:unhideWhenUsed="1" w:qFormat="1"/>
+    <w:lsdException w:name="table of figures" w:semiHidden="1" w:unhideWhenUsed="1"/>
+    <w:lsdException w:name="envelope address" w:semiHidden="1" w:unhideWhenUsed="1"/>
+    <w:lsdException w:name="envelope return" w:semiHidden="1" w:unhideWhenUsed="1"/>
+    <w:lsdException w:name="footnote reference" w:semiHidden="1" w:unhideWhenUsed="1"/>
+    <w:lsdException w:name="annotation reference" w:semiHidden="1" w:unhideWhenUsed="1"/>
+    <w:lsdException w:name="line number" w:semiHidden="1" w:unhideWhenUsed="1"/>
+    <w:lsdException w:name="page number" w:semiHidden="1" w:unhideWhenUsed="1"/>
+    <w:lsdException w:name="endnote reference" w:semiHidden="1" w:unhideWhenUsed="1"/>
+    <w:lsdException w:name="endnote text" w:semiHidden="1" w:unhideWhenUsed="1"/>
+    <w:lsdException w:name="table of authorities" w:semiHidden="1" w:unhideWhenUsed="1"/>
+    <w:lsdException w:name="macro" w:semiHidden="1" w:unhideWhenUsed="1"/>
+    <w:lsdException w:name="toa heading" w:semiHidden="1" w:unhideWhenUsed="1"/>
+    <w:lsdException w:name="List" w:semiHidden="1" w:unhideWhenUsed="1"/>
+    <w:lsdException w:name="List Bullet" w:semiHidden="1" w:unhideWhenUsed="1"/>
+    <w:lsdException w:name="List Number" w:semiHidden="1" w:unhideWhenUsed="1"/>
+    <w:lsdException w:name="List 2" w:semiHidden="1" w:unhideWhenUsed="1"/>
+    <w:lsdException w:name="List 3" w:semiHidden="1" w:unhideWhenUsed="1"/>
+    <w:lsdException w:name="List 4" w:semiHidden="1" w:unhideWhenUsed="1"/>
+    <w:lsdException w:name="List 5" w:semiHidden="1" w:unhideWhenUsed="1"/>
+    <w:lsdException w:name="List Bullet 2" w:semiHidden="1" w:unhideWhenUsed="1"/>
+    <w:lsdException w:name="List Bullet 3" w:semiHidden="1" w:unhideWhenUsed="1"/>
+    <w:lsdException w:name="List Bullet 4" w:semiHidden="1" w:unhideWhenUsed="1"/>
+    <w:lsdException w:name="List Bullet 5" w:semiHidden="1" w:unhideWhenUsed="1"/>
+    <w:lsdException w:name="List Number 2" w:semiHidden="1" w:unhideWhenUsed="1"/>
+    <w:lsdException w:name="List Number 3" w:semiHidden="1" w:unhideWhenUsed="1"/>
+    <w:lsdException w:name="List Number 4" w:semiHidden="1" w:unhideWhenUsed="1"/>
+    <w:lsdException w:name="List Number 5" w:semiHidden="1" w:unhideWhenUsed="1"/>
+    <w:lsdException w:name="Title" w:uiPriority="10" w:qFormat="1"/>
+    <w:lsdException w:name="Closing" w:semiHidden="1" w:unhideWhenUsed="1"/>
+    <w:lsdException w:name="Signature" w:semiHidden="1" w:unhideWhenUsed="1"/>
+    <w:lsdException w:name="Default Paragraph Font" w:semiHidden="1" w:uiPriority="1" w:unhideWhenUsed="1"/>
+    <w:lsdException w:name="Body Text" w:semiHidden="1" w:unhideWhenUsed="1"/>
+    <w:lsdException w:name="Body Text Indent" w:semiHidden="1" w:unhideWhenUsed="1"/>
+    <w:lsdException w:name="List Continue" w:semiHidden="1" w:unhideWhenUsed="1"/>
+    <w:lsdException w:name="List Continue 2" w:semiHidden="1" w:unhideWhenUsed="1"/>
+    <w:lsdException w:name="List Continue 3" w:semiHidden="1" w:unhideWhenUsed="1"/>
+    <w:lsdException w:name="List Continue 4" w:semiHidden="1" w:unhideWhenUsed="1"/>
+    <w:lsdException w:name="List Continue 5" w:semiHidden="1" w:unhideWhenUsed="1"/>
+    <w:lsdException w:name="Message Header" w:semiHidden="1" w:unhideWhenUsed="1"/>
+    <w:lsdException w:name="Subtitle" w:uiPriority="11" w:qFormat="1"/>
+    <w:lsdException w:name="Salutation" w:semiHidden="1" w:unhideWhenUsed="1"/>
+    <w:lsdException w:name="Date" w:semiHidden="1" w:unhideWhenUsed="1"/>
+    <w:lsdException w:name="Body Text First Indent" w:semiHidden="1" w:unhideWhenUsed="1"/>
+    <w:lsdException w:name="Body Text First Indent 2" w:semiHidden="1" w:unhideWhenUsed="1"/>
+    <w:lsdException w:name="Note Heading" w:semiHidden="1" w:unhideWhenUsed="1"/>
+    <w:lsdException w:name="Body Text 2" w:semiHidden="1" w:unhideWhenUsed="1"/>
+    <w:lsdException w:name="Body Text 3" w:semiHidden="1" w:unhideWhenUsed="1"/>
+    <w:lsdException w:name="Body Text Indent 2" w:semiHidden="1" w:unhideWhenUsed="1"/>
+    <w:lsdException w:name="Body Text Indent 3" w:semiHidden="1" w:unhideWhenUsed="1"/>
+    <w:lsdException w:name="Block Text" w:semiHidden="1" w:unhideWhenUsed="1"/>
+    <w:lsdException w:name="Hyperlink" w:semiHidden="1" w:unhideWhenUsed="1"/>
+    <w:lsdException w:name="FollowedHyperlink" w:semiHidden="1" w:unhideWhenUsed="1"/>
+    <w:lsdException w:name="Strong" w:uiPriority="22" w:qFormat="1"/>
+    <w:lsdException w:name="Emphasis" w:uiPriority="20" w:qFormat="1"/>
+    <w:lsdException w:name="Document Map" w:semiHidden="1" w:unhideWhenUsed="1"/>
+    <w:lsdException w:name="Plain Text" w:semiHidden="1" w:unhideWhenUsed="1"/>
+    <w:lsdException w:name="E-mail Signature" w:semiHidden="1" w:unhideWhenUsed="1"/>
+    <w:lsdException w:name="HTML Top of Form" w:semiHidden="1" w:unhideWhenUsed="1"/>
+    <w:lsdException w:name="HTML Bottom of Form" w:semiHidden="1" w:unhideWhenUsed="1"/>
+    <w:lsdException w:name="Normal (Web)" w:semiHidden="1" w:unhideWhenUsed="1"/>
+    <w:lsdException w:name="HTML Acronym" w:semiHidden="1" w:unhideWhenUsed="1"/>
+    <w:lsdException w:name="HTML Address" w:semiHidden="1" w:unhideWhenUsed="1"/>
+    <w:lsdException w:name="HTML Cite" w:semiHidden="1" w:unhideWhenUsed="1"/>
+    <w:lsdException w:name="HTML Code" w:semiHidden="1" w:unhideWhenUsed="1"/>
+    <w:lsdException w:name="HTML Definition" w:semiHidden="1" w:unhideWhenUsed="1"/>
+    <w:lsdException w:name="HTML Keyboard" w:semiHidden="1" w:unhideWhenUsed="1"/>
+    <w:lsdException w:name="HTML Preformatted" w:semiHidden="1" w:unhideWhenUsed="1"/>
+    <w:lsdException w:name="HTML Sample" w:semiHidden="1" w:unhideWhenUsed="1"/>
+    <w:lsdException w:name="HTML Typewriter" w:semiHidden="1" w:unhideWhenUsed="1"/>
+    <w:lsdException w:name="HTML Variable" w:semiHidden="1" w:unhideWhenUsed="1"/>
+    <w:lsdException w:name="Normal Table" w:semiHidden="1" w:unhideWhenUsed="1"/>
+    <w:lsdException w:name="annotation subject" w:semiHidden="1" w:unhideWhenUsed="1"/>
+    <w:lsdException w:name="No List" w:semiHidden="1" w:unhideWhenUsed="1"/>
+    <w:lsdException w:name="Outline List 1" w:semiHidden="1" w:unhideWhenUsed="1"/>
+    <w:lsdException w:name="Outline List 2" w:semiHidden="1" w:unhideWhenUsed="1"/>
+    <w:lsdException w:name="Outline List 3" w:semiHidden="1" w:unhideWhenUsed="1"/>
+    <w:lsdException w:name="Table Simple 1" w:semiHidden="1" w:unhideWhenUsed="1"/>
+    <w:lsdException w:name="Table Simple 2" w:semiHidden="1" w:unhideWhenUsed="1"/>
+    <w:lsdException w:name="Table Simple 3" w:semiHidden="1" w:unhideWhenUsed="1"/>
+    <w:lsdException w:name="Table Classic 1" w:semiHidden="1" w:unhideWhenUsed="1"/>
+    <w:lsdException w:name="Table Classic 2" w:semiHidden="1" w:unhideWhenUsed="1"/>
+    <w:lsdException w:name="Table Classic 3" w:semiHidden="1" w:unhideWhenUsed="1"/>
+    <w:lsdException w:name="Table Classic 4" w:semiHidden="1" w:unhideWhenUsed="1"/>
+    <w:lsdException w:name="Table Colorful 1" w:semiHidden="1" w:unhideWhenUsed="1"/>
+    <w:lsdException w:name="Table Colorful 2" w:semiHidden="1" w:unhideWhenUsed="1"/>
+    <w:lsdException w:name="Table Colorful 3" w:semiHidden="1" w:unhideWhenUsed="1"/>
+    <w:lsdException w:name="Table Columns 1" w:semiHidden="1" w:unhideWhenUsed="1"/>
+    <w:lsdException w:name="Table Columns 2" w:semiHidden="1" w:unhideWhenUsed="1"/>
+    <w:lsdException w:name="Table Columns 3" w:semiHidden="1" w:unhideWhenUsed="1"/>
+    <w:lsdException w:name="Table Columns 4" w:semiHidden="1" w:unhideWhenUsed="1"/>
+    <w:lsdException w:name="Table Columns 5" w:semiHidden="1" w:unhideWhenUsed="1"/>
+    <w:lsdException w:name="Table Grid 1" w:semiHidden="1" w:unhideWhenUsed="1"/>
+    <w:lsdException w:name="Table Grid 2" w:semiHidden="1" w:unhideWhenUsed="1"/>
+    <w:lsdException w:name="Table Grid 3" w:semiHidden="1" w:unhideWhenUsed="1"/>
+    <w:lsdException w:name="Table Grid 4" w:semiHidden="1" w:unhideWhenUsed="1"/>
+    <w:lsdException w:name="Table Grid 5" w:semiHidden="1" w:unhideWhenUsed="1"/>
+    <w:lsdException w:name="Table Grid 6" w:semiHidden="1" w:unhideWhenUsed="1"/>
+    <w:lsdException w:name="Table Grid 7" w:semiHidden="1" w:unhideWhenUsed="1"/>
+    <w:lsdException w:name="Table Grid 8" w:semiHidden="1" w:unhideWhenUsed="1"/>
+    <w:lsdException w:name="Table List 1" w:semiHidden="1" w:unhideWhenUsed="1"/>
+    <w:lsdException w:name="Table List 2" w:semiHidden="1" w:unhideWhenUsed="1"/>
+    <w:lsdException w:name="Table List 3" w:semiHidden="1" w:unhideWhenUsed="1"/>
+    <w:lsdException w:name="Table List 4" w:semiHidden="1" w:unhideWhenUsed="1"/>
+    <w:lsdException w:name="Table List 5" w:semiHidden="1" w:unhideWhenUsed="1"/>
+    <w:lsdException w:name="Table List 6" w:semiHidden="1" w:unhideWhenUsed="1"/>
+    <w:lsdException w:name="Table List 7" w:semiHidden="1" w:unhideWhenUsed="1"/>
+    <w:lsdException w:name="Table List 8" w:semiHidden="1" w:unhideWhenUsed="1"/>
+    <w:lsdException w:name="Table 3D effects 1" w:semiHidden="1" w:unhideWhenUsed="1"/>
+    <w:lsdException w:name="Table 3D effects 2" w:semiHidden="1" w:unhideWhenUsed="1"/>
+    <w:lsdException w:name="Table 3D effects 3" w:semiHidden="1" w:unhideWhenUsed="1"/>
+    <w:lsdException w:name="Table Contemporary" w:semiHidden="1" w:unhideWhenUsed="1"/>
+    <w:lsdException w:name="Table Elegant" w:semiHidden="1" w:unhideWhenUsed="1"/>
+    <w:lsdException w:name="Table Professional" w:semiHidden="1" w:unhideWhenUsed="1"/>
+    <w:lsdException w:name="Table Subtle 1" w:semiHidden="1" w:unhideWhenUsed="1"/>
+    <w:lsdException w:name="Table Subtle 2" w:semiHidden="1" w:unhideWhenUsed="1"/>
+    <w:lsdException w:name="Table Web 1" w:semiHidden="1" w:unhideWhenUsed="1"/>
+    <w:lsdException w:name="Table Web 2" w:semiHidden="1" w:unhideWhenUsed="1"/>
+    <w:lsdException w:name="Table Web 3" w:semiHidden="1" w:unhideWhenUsed="1"/>
+    <w:lsdException w:name="Balloon Text" w:semiHidden="1" w:unhideWhenUsed="1"/>
+    <w:lsdException w:name="Table Grid" w:uiPriority="59"/>
+    <w:lsdException w:name="Table Theme" w:semiHidden="1" w:unhideWhenUsed="1"/>
+    <w:lsdException w:name="Placeholder Text" w:semiHidden="1"/>
+    <w:lsdException w:name="No Spacing" w:uiPriority="1" w:qFormat="1"/>
+    <w:lsdException w:name="Light Shading" w:uiPriority="60"/>
+    <w:lsdException w:name="Light List" w:uiPriority="61"/>
+    <w:lsdException w:name="Light Grid" w:uiPriority="62"/>
+    <w:lsdException w:name="Medium Shading 1" w:uiPriority="63"/>
+    <w:lsdException w:name="Medium Shading 2" w:uiPriority="64"/>
+    <w:lsdException w:name="Medium List 1" w:uiPriority="65"/>
+    <w:lsdException w:name="Medium List 2" w:uiPriority="66"/>
+    <w:lsdException w:name="Medium Grid 1" w:uiPriority="67"/>
+    <w:lsdException w:name="Medium Grid 2" w:uiPriority="68"/>
+    <w:lsdException w:name="Medium Grid 3" w:uiPriority="69"/>
+    <w:lsdException w:name="Dark List" w:uiPriority="70"/>
+    <w:lsdException w:name="Colorful Shading" w:uiPriority="71"/>
+    <w:lsdException w:name="Colorful List" w:uiPriority="72"/>
+    <w:lsdException w:name="Colorful Grid" w:uiPriority="73"/>
+    <w:lsdException w:name="Light Shading Accent 1" w:uiPriority="60"/>
+    <w:lsdException w:name="Light List Accent 1" w:uiPriority="61"/>
+    <w:lsdException w:name="Light Grid Accent 1" w:uiPriority="62"/>
+    <w:lsdException w:name="Medium Shading 1 Accent 1" w:uiPriority="63"/>
+    <w:lsdException w:name="Medium Shading 2 Accent 1" w:uiPriority="64"/>
+    <w:lsdException w:name="Medium List 1 Accent 1" w:uiPriority="65"/>
+    <w:lsdException w:name="Revision" w:semiHidden="1"/>
+    <w:lsdException w:name="List Paragraph" w:uiPriority="34" w:qFormat="1"/>
+    <w:lsdException w:name="Quote" w:uiPriority="29" w:qFormat="1"/>
+    <w:lsdException w:name="Intense Quote" w:uiPriority="30" w:qFormat="1"/>
+    <w:lsdException w:name="Medium List 2 Accent 1" w:uiPriority="66"/>
+    <w:lsdException w:name="Medium Grid 1 Accent 1" w:uiPriority="67"/>
+    <w:lsdException w:name="Medium Grid 2 Accent 1" w:uiPriority="68"/>
+    <w:lsdException w:name="Medium Grid 3 Accent 1" w:uiPriority="69"/>
+    <w:lsdException w:name="Dark List Accent 1" w:uiPriority="70"/>
+    <w:lsdException w:name="Colorful Shading Accent 1" w:uiPriority="71"/>
+    <w:lsdException w:name="Colorful List Accent 1" w:uiPriority="72"/>
+    <w:lsdException w:name="Colorful Grid Accent 1" w:uiPriority="73"/>
+    <w:lsdException w:name="Light Shading Accent 2" w:uiPriority="60"/>
+    <w:lsdException w:name="Light List Accent 2" w:uiPriority="61"/>
+    <w:lsdException w:name="Light Grid Accent 2" w:uiPriority="62"/>
+    <w:lsdException w:name="Medium Shading 1 Accent 2" w:uiPriority="63"/>
+    <w:lsdException w:name="Medium Shading 2 Accent 2" w:uiPriority="64"/>
+    <w:lsdException w:name="Medium List 1 Accent 2" w:uiPriority="65"/>
+    <w:lsdException w:name="Medium List 2 Accent 2" w:uiPriority="66"/>
+    <w:lsdException w:name="Medium Grid 1 Accent 2" w:uiPriority="67"/>
+    <w:lsdException w:name="Medium Grid 2 Accent 2" w:uiPriority="68"/>
+    <w:lsdException w:name="Medium Grid 3 Accent 2" w:uiPriority="69"/>
+    <w:lsdException w:name="Dark List Accent 2" w:uiPriority="70"/>
+    <w:lsdException w:name="Colorful Shading Accent 2" w:uiPriority="71"/>
+    <w:lsdException w:name="Colorful List Accent 2" w:uiPriority="72"/>
+    <w:lsdException w:name="Colorful Grid Accent 2" w:uiPriority="73"/>
+    <w:lsdException w:name="Light Shading Accent 3" w:uiPriority="60"/>
+    <w:lsdException w:name="Light List Accent 3" w:uiPriority="61"/>
+    <w:lsdException w:name="Light Grid Accent 3" w:uiPriority="62"/>
+    <w:lsdException w:name="Medium Shading 1 Accent 3" w:uiPriority="63"/>
+    <w:lsdException w:name="Medium Shading 2 Accent 3" w:uiPriority="64"/>
+    <w:lsdException w:name="Medium List 1 Accent 3" w:uiPriority="65"/>
+    <w:lsdException w:name="Medium List 2 Accent 3" w:uiPriority="66"/>
+    <w:lsdException w:name="Medium Grid 1 Accent 3" w:uiPriority="67"/>
+    <w:lsdException w:name="Medium Grid 2 Accent 3" w:uiPriority="68"/>
+    <w:lsdException w:name="Medium Grid 3 Accent 3" w:uiPriority="69"/>
+    <w:lsdException w:name="Dark List Accent 3" w:uiPriority="70"/>
+    <w:lsdException w:name="Colorful Shading Accent 3" w:uiPriority="71"/>
+    <w:lsdException w:name="Colorful List Accent 3" w:uiPriority="72"/>
+    <w:lsdException w:name="Colorful Grid Accent 3" w:uiPriority="73"/>
+    <w:lsdException w:name="Light Shading Accent 4" w:uiPriority="60"/>
+    <w:lsdException w:name="Light List Accent 4" w:uiPriority="61"/>
+    <w:lsdException w:name="Light Grid Accent 4" w:uiPriority="62"/>
+    <w:lsdException w:name="Medium Shading 1 Accent 4" w:uiPriority="63"/>
+    <w:lsdException w:name="Medium Shading 2 Accent 4" w:uiPriority="64"/>
+    <w:lsdException w:name="Medium List 1 Accent 4" w:uiPriority="65"/>
+    <w:lsdException w:name="Medium List 2 Accent 4" w:uiPriority="66"/>
+    <w:lsdException w:name="Medium Grid 1 Accent 4" w:uiPriority="67"/>
+    <w:lsdException w:name="Medium Grid 2 Accent 4" w:uiPriority="68"/>
+    <w:lsdException w:name="Medium Grid 3 Accent 4" w:uiPriority="69"/>
+    <w:lsdException w:name="Dark List Accent 4" w:uiPriority="70"/>
+    <w:lsdException w:name="Colorful Shading Accent 4" w:uiPriority="71"/>
+    <w:lsdException w:name="Colorful List Accent 4" w:uiPriority="72"/>
+    <w:lsdException w:name="Colorful Grid Accent 4" w:uiPriority="73"/>
+    <w:lsdException w:name="Light Shading Accent 5" w:uiPriority="60"/>
+    <w:lsdException w:name="Light List Accent 5" w:uiPriority="61"/>
+    <w:lsdException w:name="Light Grid Accent 5" w:uiPriority="62"/>
+    <w:lsdException w:name="Medium Shading 1 Accent 5" w:uiPriority="63"/>
+    <w:lsdException w:name="Medium Shading 2 Accent 5" w:uiPriority="64"/>
+    <w:lsdException w:name="Medium List 1 Accent 5" w:uiPriority="65"/>
+    <w:lsdException w:name="Medium List 2 Accent 5" w:uiPriority="66"/>
+    <w:lsdException w:name="Medium Grid 1 Accent 5" w:uiPriority="67"/>
+    <w:lsdException w:name="Medium Grid 2 Accent 5" w:uiPriority="68"/>
+    <w:lsdException w:name="Medium Grid 3 Accent 5" w:uiPriority="69"/>
+    <w:lsdException w:name="Dark List Accent 5" w:uiPriority="70"/>
+    <w:lsdException w:name="Colorful Shading Accent 5" w:uiPriority="71"/>
+    <w:lsdException w:name="Colorful List Accent 5" w:uiPriority="72"/>
+    <w:lsdException w:name="Colorful Grid Accent 5" w:uiPriority="73"/>
+    <w:lsdException w:name="Light Shading Accent 6" w:uiPriority="60"/>
+    <w:lsdException w:name="Light List Accent 6" w:uiPriority="61"/>
+    <w:lsdException w:name="Light Grid Accent 6" w:uiPriority="62"/>
+    <w:lsdException w:name="Medium Shading 1 Accent 6" w:uiPriority="63"/>
+    <w:lsdException w:name="Medium Shading 2 Accent 6" w:uiPriority="64"/>
+    <w:lsdException w:name="Medium List 1 Accent 6" w:uiPriority="65"/>
+    <w:lsdException w:name="Medium List 2 Accent 6" w:uiPriority="66"/>
+    <w:lsdException w:name="Medium Grid 1 Accent 6" w:uiPriority="67"/>
+    <w:lsdException w:name="Medium Grid 2 Accent 6" w:uiPriority="68"/>
+    <w:lsdException w:name="Medium Grid 3 Accent 6" w:uiPriority="69"/>
+    <w:lsdException w:name="Dark List Accent 6" w:uiPriority="70"/>
+    <w:lsdException w:name="Colorful Shading Accent 6" w:uiPriority="71"/>
+    <w:lsdException w:name="Colorful List Accent 6" w:uiPriority="72"/>
+    <w:lsdException w:name="Colorful Grid Accent 6" w:uiPriority="73"/>
+    <w:lsdException w:name="Subtle Emphasis" w:uiPriority="19" w:qFormat="1"/>
+    <w:lsdException w:name="Intense Emphasis" w:uiPriority="21" w:qFormat="1"/>
+    <w:lsdException w:name="Subtle Reference" w:uiPriority="31" w:qFormat="1"/>
+    <w:lsdException w:name="Intense Reference" w:uiPriority="32" w:qFormat="1"/>
+    <w:lsdException w:name="Book Title" w:uiPriority="33" w:qFormat="1"/>
+    <w:lsdException w:name="Bibliography" w:semiHidden="1" w:uiPriority="37" w:unhideWhenUsed="1"/>
+    <w:lsdException w:name="TOC Heading" w:semiHidden="1" w:uiPriority="39" w:unhideWhenUsed="1" w:qFormat="1"/>
+    <w:lsdException w:name="Plain Table 1" w:uiPriority="41"/>
+    <w:lsdException w:name="Plain Table 2" w:uiPriority="42"/>
+    <w:lsdException w:name="Plain Table 3" w:uiPriority="43"/>
+    <w:lsdException w:name="Plain Table 4" w:uiPriority="44"/>
+    <w:lsdException w:name="Plain Table 5" w:uiPriority="45"/>
+    <w:lsdException w:name="Grid Table Light" w:uiPriority="40"/>
+    <w:lsdException w:name="Grid Table 1 Light" w:uiPriority="46"/>
+    <w:lsdException w:name="Grid Table 2" w:uiPriority="47"/>
+    <w:lsdException w:name="Grid Table 3" w:uiPriority="48"/>
+    <w:lsdException w:name="Grid Table 4" w:uiPriority="49"/>
+    <w:lsdException w:name="Grid Table 5 Dark" w:uiPriority="50"/>
+    <w:lsdException w:name="Grid Table 6 Colorful" w:uiPriority="51"/>
+    <w:lsdException w:name="Grid Table 7 Colorful" w:uiPriority="52"/>
+    <w:lsdException w:name="Grid Table 1 Light Accent 1" w:uiPriority="46"/>
+    <w:lsdException w:name="Grid Table 2 Accent 1" w:uiPriority="47"/>
+    <w:lsdException w:name="Grid Table 3 Accent 1" w:uiPriority="48"/>
+    <w:lsdException w:name="Grid Table 4 Accent 1" w:uiPriority="49"/>
+    <w:lsdException w:name="Grid Table 5 Dark Accent 1" w:uiPriority="50"/>
+    <w:lsdException w:name="Grid Table 6 Colorful Accent 1" w:uiPriority="51"/>
+    <w:lsdException w:name="Grid Table 7 Colorful Accent 1" w:uiPriority="52"/>
+    <w:lsdException w:name="Grid Table 1 Light Accent 2" w:uiPriority="46"/>
+    <w:lsdException w:name="Grid Table 2 Accent 2" w:uiPriority="47"/>
+    <w:lsdException w:name="Grid Table 3 Accent 2" w:uiPriority="48"/>
+    <w:lsdException w:name="Grid Table 4 Accent 2" w:uiPriority="49"/>
+    <w:lsdException w:name="Grid Table 5 Dark Accent 2" w:uiPriority="50"/>
+    <w:lsdException w:name="Grid Table 6 Colorful Accent 2" w:uiPriority="51"/>
+    <w:lsdException w:name="Grid Table 7 Colorful Accent 2" w:uiPriority="52"/>
+    <w:lsdException w:name="Grid Table 1 Light Accent 3" w:uiPriority="46"/>
+    <w:lsdException w:name="Grid Table 2 Accent 3" w:uiPriority="47"/>
+    <w:lsdException w:name="Grid Table 3 Accent 3" w:uiPriority="48"/>
+    <w:lsdException w:name="Grid Table 4 Accent 3" w:uiPriority="49"/>
+    <w:lsdException w:name="Grid Table 5 Dark Accent 3" w:uiPriority="50"/>
+    <w:lsdException w:name="Grid Table 6 Colorful Accent 3" w:uiPriority="51"/>
+    <w:lsdException w:name="Grid Table 7 Colorful Accent 3" w:uiPriority="52"/>
+    <w:lsdException w:name="Grid Table 1 Light Accent 4" w:uiPriority="46"/>
+    <w:lsdException w:name="Grid Table 2 Accent 4" w:uiPriority="47"/>
+    <w:lsdException w:name="Grid Table 3 Accent 4" w:uiPriority="48"/>
+    <w:lsdException w:name="Grid Table 4 Accent 4" w:uiPriority="49"/>
+    <w:lsdException w:name="Grid Table 5 Dark Accent 4" w:uiPriority="50"/>
+    <w:lsdException w:name="Grid Table 6 Colorful Accent 4" w:uiPriority="51"/>
+    <w:lsdException w:name="Grid Table 7 Colorful Accent 4" w:uiPriority="52"/>
+    <w:lsdException w:name="Grid Table 1 Light Accent 5" w:uiPriority="46"/>
+    <w:lsdException w:name="Grid Table 2 Accent 5" w:uiPriority="47"/>
+    <w:lsdException w:name="Grid Table 3 Accent 5" w:uiPriority="48"/>
+    <w:lsdException w:name="Grid Table 4 Accent 5" w:uiPriority="49"/>
+    <w:lsdException w:name="Grid Table 5 Dark Accent 5" w:uiPriority="50"/>
+    <w:lsdException w:name="Grid Table 6 Colorful Accent 5" w:uiPriority="51"/>
+    <w:lsdException w:name="Grid Table 7 Colorful Accent 5" w:uiPriority="52"/>
+    <w:lsdException w:name="Grid Table 1 Light Accent 6" w:uiPriority="46"/>
+    <w:lsdException w:name="Grid Table 2 Accent 6" w:uiPriority="47"/>
+    <w:lsdException w:name="Grid Table 3 Accent 6" w:uiPriority="48"/>
+    <w:lsdException w:name="Grid Table 4 Accent 6" w:uiPriority="49"/>
+    <w:lsdException w:name="Grid Table 5 Dark Accent 6" w:uiPriority="50"/>
+    <w:lsdException w:name="Grid Table 6 Colorful Accent 6" w:uiPriority="51"/>
+    <w:lsdException w:name="Grid Table 7 Colorful Accent 6" w:uiPriority="52"/>
+    <w:lsdException w:name="List Table 1 Light" w:uiPriority="46"/>
+    <w:lsdException w:name="List Table 2" w:uiPriority="47"/>
+    <w:lsdException w:name="List Table 3" w:uiPriority="48"/>
+    <w:lsdException w:name="List Table 4" w:uiPriority="49"/>
+    <w:lsdException w:name="List Table 5 Dark" w:uiPriority="50"/>
+    <w:lsdException w:name="List Table 6 Colorful" w:uiPriority="51"/>
+    <w:lsdException w:name="List Table 7 Colorful" w:uiPriority="52"/>
+    <w:lsdException w:name="List Table 1 Light Accent 1" w:uiPriority="46"/>
+    <w:lsdException w:name="List Table 2 Accent 1" w:uiPriority="47"/>
+    <w:lsdException w:name="List Table 3 Accent 1" w:uiPriority="48"/>
+    <w:lsdException w:name="List Table 4 Accent 1" w:uiPriority="49"/>
+    <w:lsdException w:name="List Table 5 Dark Accent 1" w:uiPriority="50"/>
+    <w:lsdException w:name="List Table 6 Colorful Accent 1" w:uiPriority="51"/>
+    <w:lsdException w:name="List Table 7 Colorful Accent 1" w:uiPriority="52"/>
+    <w:lsdException w:name="List Table 1 Light Accent 2" w:uiPriority="46"/>
+    <w:lsdException w:name="List Table 2 Accent 2" w:uiPriority="47"/>
+    <w:lsdException w:name="List Table 3 Accent 2" w:uiPriority="48"/>
+    <w:lsdException w:name="List Table 4 Accent 2" w:uiPriority="49"/>
+    <w:lsdException w:name="List Table 5 Dark Accent 2" w:uiPriority="50"/>
+    <w:lsdException w:name="List Table 6 Colorful Accent 2" w:uiPriority="51"/>
+    <w:lsdException w:name="List Table 7 Colorful Accent 2" w:uiPriority="52"/>
+    <w:lsdException w:name="List Table 1 Light Accent 3" w:uiPriority="46"/>
+    <w:lsdException w:name="List Table 2 Accent 3" w:uiPriority="47"/>
+    <w:lsdException w:name="List Table 3 Accent 3" w:uiPriority="48"/>
+    <w:lsdException w:name="List Table 4 Accent 3" w:uiPriority="49"/>
+    <w:lsdException w:name="List Table 5 Dark Accent 3" w:uiPriority="50"/>
+    <w:lsdException w:name="List Table 6 Colorful Accent 3" w:uiPriority="51"/>
+    <w:lsdException w:name="List Table 7 Colorful Accent 3" w:uiPriority="52"/>
+    <w:lsdException w:name="List Table 1 Light Accent 4" w:uiPriority="46"/>
+    <w:lsdException w:name="List Table 2 Accent 4" w:uiPriority="47"/>
+    <w:lsdException w:name="List Table 3 Accent 4" w:uiPriority="48"/>
+    <w:lsdException w:name="List Table 4 Accent 4" w:uiPriority="49"/>
+    <w:lsdException w:name="List Table 5 Dark Accent 4" w:uiPriority="50"/>
+    <w:lsdException w:name="List Table 6 Colorful Accent 4" w:uiPriority="51"/>
+    <w:lsdException w:name="List Table 7 Colorful Accent 4" w:uiPriority="52"/>
+    <w:lsdException w:name="List Table 1 Light Accent 5" w:uiPriority="46"/>
+    <w:lsdException w:name="List Table 2 Accent 5" w:uiPriority="47"/>
+    <w:lsdException w:name="List Table 3 Accent 5" w:uiPriority="48"/>
+    <w:lsdException w:name="List Table 4 Accent 5" w:uiPriority="49"/>
+    <w:lsdException w:name="List Table 5 Dark Accent 5" w:uiPriority="50"/>
+    <w:lsdException w:name="List Table 6 Colorful Accent 5" w:uiPriority="51"/>
+    <w:lsdException w:name="List Table 7 Colorful Accent 5" w:uiPriority="52"/>
+    <w:lsdException w:name="List Table 1 Light Accent 6" w:uiPriority="46"/>
+    <w:lsdException w:name="List Table 2 Accent 6" w:uiPriority="47"/>
+    <w:lsdException w:name="List Table 3 Accent 6" w:uiPriority="48"/>
+    <w:lsdException w:name="List Table 4 Accent 6" w:uiPriority="49"/>
+    <w:lsdException w:name="List Table 5 Dark Accent 6" w:uiPriority="50"/>
+    <w:lsdException w:name="List Table 6 Colorful Accent 6" w:uiPriority="51"/>
+    <w:lsdException w:name="List Table 7 Colorful Accent 6" w:uiPriority="52"/>
   </w:latentStyles>
   <w:style w:type="paragraph" w:default="1" w:styleId="Normal">
     <w:name w:val="Normal"/>
@@ -13734,7 +13340,6 @@
     <w:uiPriority w:val="99"/>
     <w:semiHidden/>
     <w:unhideWhenUsed/>
-    <w:qFormat/>
     <w:tblPr>
       <w:tblInd w:w="0" w:type="dxa"/>
       <w:tblCellMar>
@@ -13775,7 +13380,7 @@
 </file>
 
 <file path=word/glossary/webSettings.xml><?xml version="1.0" encoding="utf-8"?>
-<w:webSettings xmlns:r="http://schemas.openxmlformats.org/officeDocument/2006/relationships" xmlns:w="http://schemas.openxmlformats.org/wordprocessingml/2006/main">
+<w:webSettings xmlns:mc="http://schemas.openxmlformats.org/markup-compatibility/2006" xmlns:r="http://schemas.openxmlformats.org/officeDocument/2006/relationships" xmlns:w="http://schemas.openxmlformats.org/wordprocessingml/2006/main" xmlns:w14="http://schemas.microsoft.com/office/word/2010/wordml" xmlns:w15="http://schemas.microsoft.com/office/word/2012/wordml" mc:Ignorable="w14 w15">
   <w:optimizeForBrowser/>
   <w:allowPNG/>
 </w:webSettings>
@@ -14036,7 +13641,7 @@
   <a:extraClrSchemeLst/>
   <a:extLst>
     <a:ext uri="{05A4C25C-085E-4340-85A3-A5531E510DB2}">
-      <thm15:themeFamily xmlns="" xmlns:thm15="http://schemas.microsoft.com/office/thememl/2012/main" name="Office Theme" id="{62F939B6-93AF-4DB8-9C6B-D6C7DFDC589F}" vid="{4A3C46E8-61CC-4603-A589-7422A47A8E4A}"/>
+      <thm15:themeFamily xmlns:thm15="http://schemas.microsoft.com/office/thememl/2012/main" name="Office Theme" id="{62F939B6-93AF-4DB8-9C6B-D6C7DFDC589F}" vid="{4A3C46E8-61CC-4603-A589-7422A47A8E4A}"/>
     </a:ext>
   </a:extLst>
 </a:theme>
@@ -14066,7 +13671,7 @@
 </file>
 
 <file path=customXml/itemProps2.xml><?xml version="1.0" encoding="utf-8"?>
-<ds:datastoreItem xmlns:ds="http://schemas.openxmlformats.org/officeDocument/2006/customXml" ds:itemID="{F6BB351B-A291-41DA-ABBC-3ED007A552F2}">
+<ds:datastoreItem xmlns:ds="http://schemas.openxmlformats.org/officeDocument/2006/customXml" ds:itemID="{5403D7E3-19FC-48BC-BF47-9B4978C339A8}">
   <ds:schemaRefs>
     <ds:schemaRef ds:uri="http://schemas.openxmlformats.org/officeDocument/2006/bibliography"/>
   </ds:schemaRefs>

</xml_diff>